<commit_message>
Actualizacion Template y ajuste en creditos
</commit_message>
<xml_diff>
--- a/fuentes/83710214 _CF002_DU.docx
+++ b/fuentes/83710214 _CF002_DU.docx
@@ -1,6 +1,6 @@
 
 <file path=word/document.xml><?xml version="1.0" encoding="utf-8"?>
-<w:document xmlns:wpc="http://schemas.microsoft.com/office/word/2010/wordprocessingCanvas" xmlns:cx="http://schemas.microsoft.com/office/drawing/2014/chartex" xmlns:cx1="http://schemas.microsoft.com/office/drawing/2015/9/8/chartex" xmlns:cx2="http://schemas.microsoft.com/office/drawing/2015/10/21/chartex" xmlns:cx3="http://schemas.microsoft.com/office/drawing/2016/5/9/chartex" xmlns:cx4="http://schemas.microsoft.com/office/drawing/2016/5/10/chartex" xmlns:cx5="http://schemas.microsoft.com/office/drawing/2016/5/11/chartex" xmlns:cx6="http://schemas.microsoft.com/office/drawing/2016/5/12/chartex" xmlns:cx7="http://schemas.microsoft.com/office/drawing/2016/5/13/chartex" xmlns:cx8="http://schemas.microsoft.com/office/drawing/2016/5/14/chartex" xmlns:mc="http://schemas.openxmlformats.org/markup-compatibility/2006" xmlns:aink="http://schemas.microsoft.com/office/drawing/2016/ink" xmlns:am3d="http://schemas.microsoft.com/office/drawing/2017/model3d" xmlns:o="urn:schemas-microsoft-com:office:office" xmlns:oel="http://schemas.microsoft.com/office/2019/extlst" xmlns:r="http://schemas.openxmlformats.org/officeDocument/2006/relationships" xmlns:m="http://schemas.openxmlformats.org/officeDocument/2006/math" xmlns:v="urn:schemas-microsoft-com:vml" xmlns:wp14="http://schemas.microsoft.com/office/word/2010/wordprocessingDrawing" xmlns:wp="http://schemas.openxmlformats.org/drawingml/2006/wordprocessingDrawing" xmlns:w10="urn:schemas-microsoft-com:office:word" xmlns:w="http://schemas.openxmlformats.org/wordprocessingml/2006/main" xmlns:w14="http://schemas.microsoft.com/office/word/2010/wordml" xmlns:w15="http://schemas.microsoft.com/office/word/2012/wordml" xmlns:w16cex="http://schemas.microsoft.com/office/word/2018/wordml/cex" xmlns:w16cid="http://schemas.microsoft.com/office/word/2016/wordml/cid" xmlns:w16="http://schemas.microsoft.com/office/word/2018/wordml" xmlns:w16du="http://schemas.microsoft.com/office/word/2023/wordml/word16du" xmlns:w16sdtdh="http://schemas.microsoft.com/office/word/2020/wordml/sdtdatahash" xmlns:w16sdtfl="http://schemas.microsoft.com/office/word/2024/wordml/sdtformatlock" xmlns:w16se="http://schemas.microsoft.com/office/word/2015/wordml/symex" xmlns:wpg="http://schemas.microsoft.com/office/word/2010/wordprocessingGroup" xmlns:wpi="http://schemas.microsoft.com/office/word/2010/wordprocessingInk" xmlns:wne="http://schemas.microsoft.com/office/word/2006/wordml" xmlns:wps="http://schemas.microsoft.com/office/word/2010/wordprocessingShape" mc:Ignorable="w14 w15 w16se w16cid w16 w16cex w16sdtdh w16sdtfl w16du wp14">
+<w:document xmlns:wpc="http://schemas.microsoft.com/office/word/2010/wordprocessingCanvas" xmlns:cx="http://schemas.microsoft.com/office/drawing/2014/chartex" xmlns:cx1="http://schemas.microsoft.com/office/drawing/2015/9/8/chartex" xmlns:cx2="http://schemas.microsoft.com/office/drawing/2015/10/21/chartex" xmlns:cx3="http://schemas.microsoft.com/office/drawing/2016/5/9/chartex" xmlns:cx4="http://schemas.microsoft.com/office/drawing/2016/5/10/chartex" xmlns:cx5="http://schemas.microsoft.com/office/drawing/2016/5/11/chartex" xmlns:cx6="http://schemas.microsoft.com/office/drawing/2016/5/12/chartex" xmlns:cx7="http://schemas.microsoft.com/office/drawing/2016/5/13/chartex" xmlns:cx8="http://schemas.microsoft.com/office/drawing/2016/5/14/chartex" xmlns:mc="http://schemas.openxmlformats.org/markup-compatibility/2006" xmlns:aink="http://schemas.microsoft.com/office/drawing/2016/ink" xmlns:am3d="http://schemas.microsoft.com/office/drawing/2017/model3d" xmlns:o="urn:schemas-microsoft-com:office:office" xmlns:r="http://schemas.openxmlformats.org/officeDocument/2006/relationships" xmlns:m="http://schemas.openxmlformats.org/officeDocument/2006/math" xmlns:v="urn:schemas-microsoft-com:vml" xmlns:wp14="http://schemas.microsoft.com/office/word/2010/wordprocessingDrawing" xmlns:wp="http://schemas.openxmlformats.org/drawingml/2006/wordprocessingDrawing" xmlns:w10="urn:schemas-microsoft-com:office:word" xmlns:w="http://schemas.openxmlformats.org/wordprocessingml/2006/main" xmlns:w14="http://schemas.microsoft.com/office/word/2010/wordml" xmlns:w15="http://schemas.microsoft.com/office/word/2012/wordml" xmlns:w16cex="http://schemas.microsoft.com/office/word/2018/wordml/cex" xmlns:w16cid="http://schemas.microsoft.com/office/word/2016/wordml/cid" xmlns:w16="http://schemas.microsoft.com/office/word/2018/wordml" xmlns:w16sdtdh="http://schemas.microsoft.com/office/word/2020/wordml/sdtdatahash" xmlns:w16se="http://schemas.microsoft.com/office/word/2015/wordml/symex" xmlns:wpg="http://schemas.microsoft.com/office/word/2010/wordprocessingGroup" xmlns:wpi="http://schemas.microsoft.com/office/word/2010/wordprocessingInk" xmlns:wne="http://schemas.microsoft.com/office/word/2006/wordml" xmlns:wps="http://schemas.microsoft.com/office/word/2010/wordprocessingShape" mc:Ignorable="w14 w15 w16se w16cid w16 w16cex w16sdtdh wp14">
   <w:body>
     <w:p>
       <w:pPr>
@@ -210,7 +210,7 @@
               </wp:anchor>
             </w:drawing>
           </mc:Choice>
-          <mc:Fallback xmlns:a="http://schemas.openxmlformats.org/drawingml/2006/main" xmlns:adec="http://schemas.microsoft.com/office/drawing/2017/decorative" xmlns:pic="http://schemas.openxmlformats.org/drawingml/2006/picture" xmlns:a14="http://schemas.microsoft.com/office/drawing/2010/main">
+          <mc:Fallback xmlns:oel="http://schemas.microsoft.com/office/2019/extlst" xmlns:w16du="http://schemas.microsoft.com/office/word/2023/wordml/word16du" xmlns:a="http://schemas.openxmlformats.org/drawingml/2006/main" xmlns:adec="http://schemas.microsoft.com/office/drawing/2017/decorative" xmlns:pic="http://schemas.openxmlformats.org/drawingml/2006/picture" xmlns:a14="http://schemas.microsoft.com/office/drawing/2010/main">
             <w:pict w14:anchorId="75509E97">
               <v:rect id="Rectángulo 3" style="position:absolute;margin-left:-55.7pt;margin-top:26.5pt;width:613.85pt;height:204pt;z-index:-251655168;visibility:visible;mso-wrap-style:square;mso-height-percent:0;mso-wrap-distance-left:9pt;mso-wrap-distance-top:0;mso-wrap-distance-right:9pt;mso-wrap-distance-bottom:0;mso-position-horizontal:absolute;mso-position-horizontal-relative:text;mso-position-vertical:absolute;mso-position-vertical-relative:text;mso-height-percent:0;mso-height-relative:margin;v-text-anchor:middle" alt="&quot;&quot;" o:spid="_x0000_s1026" fillcolor="#00314d" stroked="f" strokeweight="1pt" w14:anchorId="04BF2410" o:gfxdata="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"/>
             </w:pict>
@@ -298,16 +298,8 @@
                             <w:r>
                               <w:rPr>
                                 <w:rStyle w:val="Extranjerismo"/>
-                                <w:i/>
-                                <w:iCs/>
                               </w:rPr>
-                              <w:t>software</w:t>
-                            </w:r>
-                            <w:r>
-                              <w:rPr>
-                                <w:rStyle w:val="Extranjerismo"/>
-                              </w:rPr>
-                              <w:t xml:space="preserve"> </w:t>
+                              <w:t xml:space="preserve">software </w:t>
                             </w:r>
                             <w:r>
                               <w:rPr>
@@ -339,7 +331,7 @@
                 <v:stroke joinstyle="miter"/>
                 <v:path gradientshapeok="t" o:connecttype="rect"/>
               </v:shapetype>
-              <v:shape id="Cuadro de texto 2" o:spid="_x0000_s1026" type="#_x0000_t202" alt="&quot;&quot;" style="position:absolute;left:0;text-align:left;margin-left:467.05pt;margin-top:27.3pt;width:518.25pt;height:145.5pt;z-index:251663360;visibility:visible;mso-wrap-style:square;mso-width-percent:0;mso-height-percent:0;mso-wrap-distance-left:9pt;mso-wrap-distance-top:3.6pt;mso-wrap-distance-right:9pt;mso-wrap-distance-bottom:3.6pt;mso-position-horizontal:right;mso-position-horizontal-relative:margin;mso-position-vertical:absolute;mso-position-vertical-relative:text;mso-width-percent:0;mso-height-percent:0;mso-width-relative:margin;mso-height-relative:margin;v-text-anchor:top" o:gfxdata="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" filled="f" stroked="f">
+              <v:shape id="Cuadro de texto 2" o:spid="_x0000_s1026" type="#_x0000_t202" alt="&quot;&quot;" style="position:absolute;left:0;text-align:left;margin-left:467.05pt;margin-top:27.3pt;width:518.25pt;height:145.5pt;z-index:251663360;visibility:visible;mso-wrap-style:square;mso-width-percent:0;mso-height-percent:0;mso-wrap-distance-left:9pt;mso-wrap-distance-top:3.6pt;mso-wrap-distance-right:9pt;mso-wrap-distance-bottom:3.6pt;mso-position-horizontal:right;mso-position-horizontal-relative:margin;mso-position-vertical:absolute;mso-position-vertical-relative:text;mso-width-percent:0;mso-height-percent:0;mso-width-relative:margin;mso-height-relative:margin;v-text-anchor:top" o:gfxdata="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" filled="f" stroked="f">
                 <v:textbox>
                   <w:txbxContent>
                     <w:p>
@@ -359,16 +351,8 @@
                       <w:r>
                         <w:rPr>
                           <w:rStyle w:val="Extranjerismo"/>
-                          <w:i/>
-                          <w:iCs/>
                         </w:rPr>
-                        <w:t>software</w:t>
-                      </w:r>
-                      <w:r>
-                        <w:rPr>
-                          <w:rStyle w:val="Extranjerismo"/>
-                        </w:rPr>
-                        <w:t xml:space="preserve"> </w:t>
+                        <w:t xml:space="preserve">software </w:t>
                       </w:r>
                       <w:r>
                         <w:rPr>
@@ -529,40 +513,7 @@
     </w:p>
     <w:p>
       <w:pPr>
-        <w:rPr>
-          <w:rFonts w:ascii="Calibri" w:hAnsi="Calibri"/>
-          <w:color w:val="000000" w:themeColor="text1"/>
-          <w:kern w:val="0"/>
-          <w:lang w:val="es-419"/>
-          <w14:ligatures w14:val="none"/>
-        </w:rPr>
-      </w:pPr>
-    </w:p>
-    <w:p>
-      <w:pPr>
-        <w:ind w:right="-234" w:hanging="284"/>
-        <w:rPr>
-          <w:rFonts w:ascii="Calibri" w:hAnsi="Calibri"/>
-          <w:b/>
-          <w:color w:val="000000" w:themeColor="text1"/>
-          <w:kern w:val="0"/>
-          <w:szCs w:val="28"/>
-          <w:lang w:val="es-419"/>
-          <w14:ligatures w14:val="none"/>
-        </w:rPr>
-      </w:pPr>
-      <w:r>
-        <w:rPr>
-          <w:b/>
-          <w:szCs w:val="28"/>
-        </w:rPr>
-        <w:t>_________________________________________________________________________</w:t>
-      </w:r>
-    </w:p>
-    <w:p>
-      <w:pPr>
-        <w:ind w:firstLine="0"/>
-        <w:jc w:val="center"/>
+        <w:ind w:left="3539"/>
         <w:rPr>
           <w:lang w:val="es-419"/>
         </w:rPr>
@@ -668,7 +619,7 @@
           <w:r>
             <w:fldChar w:fldCharType="separate"/>
           </w:r>
-          <w:hyperlink w:anchor="_Toc180759977" w:history="1">
+          <w:hyperlink w:anchor="_Toc190957461" w:history="1">
             <w:r>
               <w:rPr>
                 <w:rStyle w:val="Hipervnculo"/>
@@ -695,7 +646,7 @@
                 <w:noProof/>
                 <w:webHidden/>
               </w:rPr>
-              <w:instrText xml:space="preserve"> PAGEREF _Toc180759977 \h </w:instrText>
+              <w:instrText xml:space="preserve"> PAGEREF _Toc190957461 \h </w:instrText>
             </w:r>
             <w:r>
               <w:rPr>
@@ -742,7 +693,7 @@
               <w14:ligatures w14:val="none"/>
             </w:rPr>
           </w:pPr>
-          <w:hyperlink w:anchor="_Toc180759978" w:history="1">
+          <w:hyperlink w:anchor="_Toc190957462" w:history="1">
             <w:r>
               <w:rPr>
                 <w:rStyle w:val="Hipervnculo"/>
@@ -787,7 +738,7 @@
                 <w:noProof/>
                 <w:webHidden/>
               </w:rPr>
-              <w:instrText xml:space="preserve"> PAGEREF _Toc180759978 \h </w:instrText>
+              <w:instrText xml:space="preserve"> PAGEREF _Toc190957462 \h </w:instrText>
             </w:r>
             <w:r>
               <w:rPr>
@@ -834,7 +785,7 @@
               <w14:ligatures w14:val="none"/>
             </w:rPr>
           </w:pPr>
-          <w:hyperlink w:anchor="_Toc180759979" w:history="1">
+          <w:hyperlink w:anchor="_Toc190957463" w:history="1">
             <w:r>
               <w:rPr>
                 <w:rStyle w:val="Hipervnculo"/>
@@ -879,7 +830,7 @@
                 <w:noProof/>
                 <w:webHidden/>
               </w:rPr>
-              <w:instrText xml:space="preserve"> PAGEREF _Toc180759979 \h </w:instrText>
+              <w:instrText xml:space="preserve"> PAGEREF _Toc190957463 \h </w:instrText>
             </w:r>
             <w:r>
               <w:rPr>
@@ -899,7 +850,7 @@
                 <w:noProof/>
                 <w:webHidden/>
               </w:rPr>
-              <w:t>14</w:t>
+              <w:t>15</w:t>
             </w:r>
             <w:r>
               <w:rPr>
@@ -926,7 +877,7 @@
               <w14:ligatures w14:val="none"/>
             </w:rPr>
           </w:pPr>
-          <w:hyperlink w:anchor="_Toc180759980" w:history="1">
+          <w:hyperlink w:anchor="_Toc190957464" w:history="1">
             <w:r>
               <w:rPr>
                 <w:rStyle w:val="Hipervnculo"/>
@@ -971,7 +922,7 @@
                 <w:noProof/>
                 <w:webHidden/>
               </w:rPr>
-              <w:instrText xml:space="preserve"> PAGEREF _Toc180759980 \h </w:instrText>
+              <w:instrText xml:space="preserve"> PAGEREF _Toc190957464 \h </w:instrText>
             </w:r>
             <w:r>
               <w:rPr>
@@ -991,7 +942,7 @@
                 <w:noProof/>
                 <w:webHidden/>
               </w:rPr>
-              <w:t>27</w:t>
+              <w:t>28</w:t>
             </w:r>
             <w:r>
               <w:rPr>
@@ -1018,7 +969,7 @@
               <w14:ligatures w14:val="none"/>
             </w:rPr>
           </w:pPr>
-          <w:hyperlink w:anchor="_Toc180759981" w:history="1">
+          <w:hyperlink w:anchor="_Toc190957465" w:history="1">
             <w:r>
               <w:rPr>
                 <w:rStyle w:val="Hipervnculo"/>
@@ -1063,7 +1014,7 @@
                 <w:noProof/>
                 <w:webHidden/>
               </w:rPr>
-              <w:instrText xml:space="preserve"> PAGEREF _Toc180759981 \h </w:instrText>
+              <w:instrText xml:space="preserve"> PAGEREF _Toc190957465 \h </w:instrText>
             </w:r>
             <w:r>
               <w:rPr>
@@ -1083,7 +1034,7 @@
                 <w:noProof/>
                 <w:webHidden/>
               </w:rPr>
-              <w:t>35</w:t>
+              <w:t>36</w:t>
             </w:r>
             <w:r>
               <w:rPr>
@@ -1109,7 +1060,7 @@
               <w14:ligatures w14:val="none"/>
             </w:rPr>
           </w:pPr>
-          <w:hyperlink w:anchor="_Toc180759982" w:history="1">
+          <w:hyperlink w:anchor="_Toc190957466" w:history="1">
             <w:r>
               <w:rPr>
                 <w:rStyle w:val="Hipervnculo"/>
@@ -1136,7 +1087,7 @@
                 <w:noProof/>
                 <w:webHidden/>
               </w:rPr>
-              <w:instrText xml:space="preserve"> PAGEREF _Toc180759982 \h </w:instrText>
+              <w:instrText xml:space="preserve"> PAGEREF _Toc190957466 \h </w:instrText>
             </w:r>
             <w:r>
               <w:rPr>
@@ -1156,7 +1107,7 @@
                 <w:noProof/>
                 <w:webHidden/>
               </w:rPr>
-              <w:t>40</w:t>
+              <w:t>41</w:t>
             </w:r>
             <w:r>
               <w:rPr>
@@ -1182,7 +1133,7 @@
               <w14:ligatures w14:val="none"/>
             </w:rPr>
           </w:pPr>
-          <w:hyperlink w:anchor="_Toc180759983" w:history="1">
+          <w:hyperlink w:anchor="_Toc190957467" w:history="1">
             <w:r>
               <w:rPr>
                 <w:rStyle w:val="Hipervnculo"/>
@@ -1209,7 +1160,7 @@
                 <w:noProof/>
                 <w:webHidden/>
               </w:rPr>
-              <w:instrText xml:space="preserve"> PAGEREF _Toc180759983 \h </w:instrText>
+              <w:instrText xml:space="preserve"> PAGEREF _Toc190957467 \h </w:instrText>
             </w:r>
             <w:r>
               <w:rPr>
@@ -1229,7 +1180,7 @@
                 <w:noProof/>
                 <w:webHidden/>
               </w:rPr>
-              <w:t>42</w:t>
+              <w:t>43</w:t>
             </w:r>
             <w:r>
               <w:rPr>
@@ -1255,7 +1206,7 @@
               <w14:ligatures w14:val="none"/>
             </w:rPr>
           </w:pPr>
-          <w:hyperlink w:anchor="_Toc180759984" w:history="1">
+          <w:hyperlink w:anchor="_Toc190957468" w:history="1">
             <w:r>
               <w:rPr>
                 <w:rStyle w:val="Hipervnculo"/>
@@ -1282,7 +1233,7 @@
                 <w:noProof/>
                 <w:webHidden/>
               </w:rPr>
-              <w:instrText xml:space="preserve"> PAGEREF _Toc180759984 \h </w:instrText>
+              <w:instrText xml:space="preserve"> PAGEREF _Toc190957468 \h </w:instrText>
             </w:r>
             <w:r>
               <w:rPr>
@@ -1302,7 +1253,7 @@
                 <w:noProof/>
                 <w:webHidden/>
               </w:rPr>
-              <w:t>43</w:t>
+              <w:t>44</w:t>
             </w:r>
             <w:r>
               <w:rPr>
@@ -1347,7 +1298,7 @@
       <w:pPr>
         <w:pStyle w:val="Titulosgenerales"/>
       </w:pPr>
-      <w:bookmarkStart w:id="0" w:name="_Toc180759977"/>
+      <w:bookmarkStart w:id="0" w:name="_Toc190957461"/>
       <w:r>
         <w:lastRenderedPageBreak/>
         <w:t>Introducción</w:t>
@@ -1505,39 +1456,7 @@
             <w:b/>
             <w:lang w:val="es-419"/>
           </w:rPr>
-          <w:t>Enlace de reprod</w:t>
-        </w:r>
-        <w:r>
-          <w:rPr>
-            <w:rStyle w:val="Hipervnculo"/>
-            <w:b/>
-            <w:lang w:val="es-419"/>
-          </w:rPr>
-          <w:t>u</w:t>
-        </w:r>
-        <w:r>
-          <w:rPr>
-            <w:rStyle w:val="Hipervnculo"/>
-            <w:b/>
-            <w:lang w:val="es-419"/>
-          </w:rPr>
-          <w:t>cci</w:t>
-        </w:r>
-        <w:r>
-          <w:rPr>
-            <w:rStyle w:val="Hipervnculo"/>
-            <w:b/>
-            <w:lang w:val="es-419"/>
-          </w:rPr>
-          <w:t>ó</w:t>
-        </w:r>
-        <w:r>
-          <w:rPr>
-            <w:rStyle w:val="Hipervnculo"/>
-            <w:b/>
-            <w:lang w:val="es-419"/>
-          </w:rPr>
-          <w:t>n del video</w:t>
+          <w:t>Enlace de reproducción del video</w:t>
         </w:r>
       </w:hyperlink>
     </w:p>
@@ -1616,6 +1535,14 @@
               </w:rPr>
               <w:t xml:space="preserve"> para órdenes de trabajo</w:t>
             </w:r>
+            <w:r>
+              <w:rPr>
+                <w:b/>
+                <w:bCs/>
+                <w:lang w:val="es-419"/>
+              </w:rPr>
+              <w:t>.</w:t>
+            </w:r>
           </w:p>
         </w:tc>
       </w:tr>
@@ -1951,7 +1878,7 @@
       <w:pPr>
         <w:pStyle w:val="Ttulo1"/>
       </w:pPr>
-      <w:bookmarkStart w:id="1" w:name="_Toc180759978"/>
+      <w:bookmarkStart w:id="1" w:name="_Toc190957462"/>
       <w:r>
         <w:lastRenderedPageBreak/>
         <w:t>Mantenimiento asistido por computador</w:t>
@@ -2188,6 +2115,7 @@
           <w:ilvl w:val="0"/>
           <w:numId w:val="8"/>
         </w:numPr>
+        <w:ind w:left="709"/>
         <w:rPr>
           <w:lang w:val="es-419" w:eastAsia="es-CO"/>
         </w:rPr>
@@ -2206,6 +2134,7 @@
           <w:ilvl w:val="0"/>
           <w:numId w:val="8"/>
         </w:numPr>
+        <w:ind w:left="709"/>
         <w:rPr>
           <w:lang w:val="es-419" w:eastAsia="es-CO"/>
         </w:rPr>
@@ -2224,6 +2153,7 @@
           <w:ilvl w:val="0"/>
           <w:numId w:val="8"/>
         </w:numPr>
+        <w:ind w:left="709"/>
         <w:rPr>
           <w:lang w:val="es-419" w:eastAsia="es-CO"/>
         </w:rPr>
@@ -2242,6 +2172,7 @@
           <w:ilvl w:val="0"/>
           <w:numId w:val="8"/>
         </w:numPr>
+        <w:ind w:left="709"/>
         <w:rPr>
           <w:lang w:val="es-419" w:eastAsia="es-CO"/>
         </w:rPr>
@@ -2256,7 +2187,7 @@
     <w:p>
       <w:pPr>
         <w:pStyle w:val="Prrafodelista"/>
-        <w:ind w:left="1429" w:firstLine="0"/>
+        <w:ind w:left="709" w:firstLine="0"/>
         <w:rPr>
           <w:lang w:val="es-419" w:eastAsia="es-CO"/>
         </w:rPr>
@@ -2524,10 +2455,10 @@
           <w:lang w:val="es-419" w:eastAsia="es-CO"/>
         </w:rPr>
         <w:drawing>
-          <wp:inline distT="0" distB="0" distL="0" distR="0" wp14:anchorId="06F8CB8C" wp14:editId="3A31BF17">
+          <wp:inline distT="0" distB="0" distL="0" distR="0" wp14:anchorId="06F8CB8C" wp14:editId="614A719C">
             <wp:extent cx="4073787" cy="3168502"/>
             <wp:effectExtent l="0" t="0" r="3175" b="0"/>
-            <wp:docPr id="1" name="Imagen 1" descr="Se muestra un ejemplo de funciones para realizar una herramienta computacional para gestionar el mantenimiento."/>
+            <wp:docPr id="1" name="Imagen 1" descr="Se muestra dentro del flujograma las funciones: gestión de datos técnicos, gestión para el mantenimiento de maquinaria y equipos, gestión de costos, gestión para compra de repuestos y contratación de servicios especializados, gestión de inventarios de repuestos e insumos."/>
             <wp:cNvGraphicFramePr>
               <a:graphicFrameLocks xmlns:a="http://schemas.openxmlformats.org/drawingml/2006/main" noChangeAspect="1"/>
             </wp:cNvGraphicFramePr>
@@ -2535,7 +2466,7 @@
               <a:graphicData uri="http://schemas.openxmlformats.org/drawingml/2006/picture">
                 <pic:pic xmlns:pic="http://schemas.openxmlformats.org/drawingml/2006/picture">
                   <pic:nvPicPr>
-                    <pic:cNvPr id="1" name="Imagen 1" descr="Se muestra un ejemplo de funciones para realizar una herramienta computacional para gestionar el mantenimiento."/>
+                    <pic:cNvPr id="1" name="Imagen 1" descr="Se muestra dentro del flujograma las funciones: gestión de datos técnicos, gestión para el mantenimiento de maquinaria y equipos, gestión de costos, gestión para compra de repuestos y contratación de servicios especializados, gestión de inventarios de repuestos e insumos."/>
                     <pic:cNvPicPr/>
                   </pic:nvPicPr>
                   <pic:blipFill>
@@ -2564,23 +2495,29 @@
       <w:pPr>
         <w:ind w:firstLine="0"/>
         <w:rPr>
+          <w:sz w:val="22"/>
+          <w:lang w:val="es-419" w:eastAsia="es-CO"/>
+        </w:rPr>
+      </w:pPr>
+      <w:r>
+        <w:rPr>
           <w:sz w:val="24"/>
           <w:szCs w:val="24"/>
           <w:lang w:val="es-419" w:eastAsia="es-CO"/>
         </w:rPr>
-      </w:pPr>
+        <w:t xml:space="preserve">    </w:t>
+      </w:r>
       <w:r>
         <w:rPr>
           <w:sz w:val="24"/>
           <w:szCs w:val="24"/>
           <w:lang w:val="es-419" w:eastAsia="es-CO"/>
         </w:rPr>
-        <w:t xml:space="preserve">    </w:t>
-      </w:r>
-      <w:r>
-        <w:rPr>
-          <w:sz w:val="24"/>
-          <w:szCs w:val="24"/>
+        <w:t xml:space="preserve">                                     </w:t>
+      </w:r>
+      <w:r>
+        <w:rPr>
+          <w:sz w:val="22"/>
           <w:lang w:val="es-419" w:eastAsia="es-CO"/>
         </w:rPr>
         <w:t>Fuente: (SENA – LP Risaralda, 2014).</w:t>
@@ -2712,8 +2649,9 @@
         <w:pStyle w:val="Prrafodelista"/>
         <w:numPr>
           <w:ilvl w:val="0"/>
-          <w:numId w:val="9"/>
+          <w:numId w:val="29"/>
         </w:numPr>
+        <w:ind w:left="851"/>
         <w:rPr>
           <w:szCs w:val="28"/>
           <w:lang w:val="es-419" w:eastAsia="es-CO"/>
@@ -2732,8 +2670,9 @@
         <w:pStyle w:val="Prrafodelista"/>
         <w:numPr>
           <w:ilvl w:val="0"/>
-          <w:numId w:val="9"/>
+          <w:numId w:val="29"/>
         </w:numPr>
+        <w:ind w:left="851"/>
         <w:rPr>
           <w:szCs w:val="28"/>
           <w:lang w:val="es-419" w:eastAsia="es-CO"/>
@@ -2752,8 +2691,9 @@
         <w:pStyle w:val="Prrafodelista"/>
         <w:numPr>
           <w:ilvl w:val="0"/>
-          <w:numId w:val="9"/>
+          <w:numId w:val="29"/>
         </w:numPr>
+        <w:ind w:left="851"/>
         <w:rPr>
           <w:szCs w:val="28"/>
           <w:lang w:val="es-419" w:eastAsia="es-CO"/>
@@ -2772,8 +2712,9 @@
         <w:pStyle w:val="Prrafodelista"/>
         <w:numPr>
           <w:ilvl w:val="0"/>
-          <w:numId w:val="9"/>
+          <w:numId w:val="29"/>
         </w:numPr>
+        <w:ind w:left="851"/>
         <w:rPr>
           <w:szCs w:val="28"/>
           <w:lang w:val="es-419" w:eastAsia="es-CO"/>
@@ -2806,8 +2747,9 @@
         <w:pStyle w:val="Prrafodelista"/>
         <w:numPr>
           <w:ilvl w:val="0"/>
-          <w:numId w:val="9"/>
+          <w:numId w:val="29"/>
         </w:numPr>
+        <w:ind w:left="851"/>
         <w:rPr>
           <w:szCs w:val="28"/>
           <w:lang w:val="es-419" w:eastAsia="es-CO"/>
@@ -2840,8 +2782,9 @@
         <w:pStyle w:val="Prrafodelista"/>
         <w:numPr>
           <w:ilvl w:val="0"/>
-          <w:numId w:val="9"/>
+          <w:numId w:val="29"/>
         </w:numPr>
+        <w:ind w:left="851"/>
         <w:rPr>
           <w:szCs w:val="28"/>
           <w:lang w:val="es-419" w:eastAsia="es-CO"/>
@@ -3088,10 +3031,10 @@
           <w:noProof/>
         </w:rPr>
         <w:drawing>
-          <wp:inline distT="0" distB="0" distL="0" distR="0" wp14:anchorId="5861C37F" wp14:editId="5EE8C712">
+          <wp:inline distT="0" distB="0" distL="0" distR="0" wp14:anchorId="5861C37F" wp14:editId="1E91BE28">
             <wp:extent cx="6332220" cy="3651885"/>
             <wp:effectExtent l="0" t="0" r="0" b="5715"/>
-            <wp:docPr id="10" name="Imagen 10" descr="Se muestra una interfaz de Microsoft Excel."/>
+            <wp:docPr id="10" name="Imagen 10" descr="Se muestra una interfaz de Microsoft Office Excel."/>
             <wp:cNvGraphicFramePr>
               <a:graphicFrameLocks xmlns:a="http://schemas.openxmlformats.org/drawingml/2006/main" noChangeAspect="1"/>
             </wp:cNvGraphicFramePr>
@@ -3099,7 +3042,7 @@
               <a:graphicData uri="http://schemas.openxmlformats.org/drawingml/2006/picture">
                 <pic:pic xmlns:pic="http://schemas.openxmlformats.org/drawingml/2006/picture">
                   <pic:nvPicPr>
-                    <pic:cNvPr id="10" name="Imagen 10" descr="Se muestra una interfaz de Microsoft Excel."/>
+                    <pic:cNvPr id="10" name="Imagen 10" descr="Se muestra una interfaz de Microsoft Office Excel."/>
                     <pic:cNvPicPr/>
                   </pic:nvPicPr>
                   <pic:blipFill>
@@ -3126,16 +3069,15 @@
     </w:p>
     <w:p>
       <w:pPr>
-        <w:rPr>
-          <w:sz w:val="24"/>
-          <w:szCs w:val="24"/>
-          <w:lang w:val="es-419" w:eastAsia="es-CO"/>
-        </w:rPr>
-      </w:pPr>
-      <w:r>
-        <w:rPr>
-          <w:sz w:val="24"/>
-          <w:szCs w:val="24"/>
+        <w:ind w:firstLine="0"/>
+        <w:rPr>
+          <w:sz w:val="22"/>
+          <w:lang w:val="es-419" w:eastAsia="es-CO"/>
+        </w:rPr>
+      </w:pPr>
+      <w:r>
+        <w:rPr>
+          <w:sz w:val="22"/>
           <w:lang w:val="es-419" w:eastAsia="es-CO"/>
         </w:rPr>
         <w:t>Fuente: (SENA – LP Risaralda, 2014).</w:t>
@@ -3179,8 +3121,6 @@
       </w:r>
       <w:r>
         <w:rPr>
-          <w:b/>
-          <w:bCs/>
           <w:szCs w:val="28"/>
           <w:lang w:val="es-419" w:eastAsia="es-CO"/>
         </w:rPr>
@@ -3836,21 +3776,13 @@
         <w:t xml:space="preserve">Si al momento de introducir el dato, este es incorrecto, puede detener el proceso oprimiendo la tecla ESC u oprimiendo el botón </w:t>
       </w:r>
       <w:r>
-        <w:rPr>
-          <w:b/>
-          <w:bCs/>
-        </w:rPr>
         <w:t>c</w:t>
       </w:r>
       <w:r>
-        <w:rPr>
-          <w:b/>
-          <w:bCs/>
-        </w:rPr>
-        <w:t>ancelar</w:t>
-      </w:r>
-      <w:r>
-        <w:t xml:space="preserve"> de la barra de fórmulas tal y como se muestra en la siguiente figura.</w:t>
+        <w:t xml:space="preserve">ancelar </w:t>
+      </w:r>
+      <w:r>
+        <w:t>de la barra de fórmulas tal y como se muestra en la siguiente figura.</w:t>
       </w:r>
     </w:p>
     <w:p>
@@ -3934,10 +3866,30 @@
     </w:p>
     <w:p>
       <w:pPr>
+        <w:spacing w:before="0" w:after="160" w:line="259" w:lineRule="auto"/>
+        <w:ind w:firstLine="0"/>
+        <w:rPr>
+          <w:sz w:val="24"/>
+          <w:szCs w:val="24"/>
+          <w:lang w:val="es-419" w:eastAsia="es-CO"/>
+        </w:rPr>
+      </w:pPr>
+      <w:r>
+        <w:rPr>
+          <w:sz w:val="24"/>
+          <w:szCs w:val="24"/>
+          <w:lang w:val="es-419" w:eastAsia="es-CO"/>
+        </w:rPr>
+        <w:br w:type="page"/>
+      </w:r>
+    </w:p>
+    <w:p>
+      <w:pPr>
         <w:pStyle w:val="Ttulo1"/>
       </w:pPr>
-      <w:bookmarkStart w:id="2" w:name="_Toc180759979"/>
-      <w:r>
+      <w:bookmarkStart w:id="2" w:name="_Toc190957463"/>
+      <w:r>
+        <w:lastRenderedPageBreak/>
         <w:t>Requerimientos e instructivos</w:t>
       </w:r>
       <w:bookmarkEnd w:id="2"/>
@@ -3965,14 +3917,22 @@
         <w:rPr>
           <w:lang w:val="es-419" w:eastAsia="es-CO"/>
         </w:rPr>
-        <w:t xml:space="preserve">Estos requerimientos se pueden encontrar en catálogos e información que puede ser suministrada por personas que estén involucradas en cada uno de los procesos. </w:t>
-      </w:r>
-      <w:r>
-        <w:rPr>
-          <w:lang w:val="es-419" w:eastAsia="es-CO"/>
-        </w:rPr>
-        <w:lastRenderedPageBreak/>
-        <w:t>Cada requerimiento dará origen a un instructivo, el cual debe contener los siguientes elementos: a) Código, b) nombre, c) material necesario, d) cuerpo y e) tiempo estimado de ejecución. Los requerimientos están asociados generalmente a labores de lubricación, electricidad, instrumentación y mecánica. A continuación, se ilustra el formato básico para un instructivo y la distribución de los elementos que debe contener.</w:t>
+        <w:t>Estos requerimientos se pueden encontrar en catálogos e información que puede ser suministrada por personas que estén involucradas en cada uno de los procesos. Cada requerimiento dará origen a un instructivo, el cual debe contener los siguientes elementos: a) Código, b) nombre, c) material necesario, d) cuerpo y e) tiempo estimado de ejecución. Los requerimientos están asociados generalmente a labores de lubricación, electricidad, instrumentación y mecánica. A continuación, se ilustra el formato básico para un instructivo y la distribución de los elementos que debe contener.</w:t>
+      </w:r>
+    </w:p>
+    <w:p>
+      <w:pPr>
+        <w:spacing w:before="0" w:after="160" w:line="259" w:lineRule="auto"/>
+        <w:ind w:firstLine="0"/>
+        <w:rPr>
+          <w:lang w:val="es-419" w:eastAsia="es-CO"/>
+        </w:rPr>
+      </w:pPr>
+      <w:r>
+        <w:rPr>
+          <w:lang w:val="es-419" w:eastAsia="es-CO"/>
+        </w:rPr>
+        <w:br w:type="page"/>
       </w:r>
     </w:p>
     <w:p>
@@ -3985,26 +3945,47 @@
           <w:b/>
           <w:bCs/>
         </w:rPr>
-        <w:t>Ejemplo Instructivo</w:t>
-      </w:r>
-    </w:p>
-    <w:p>
-      <w:pPr>
-        <w:ind w:firstLine="0"/>
-        <w:jc w:val="center"/>
-        <w:rPr>
-          <w:lang w:val="es-419" w:eastAsia="es-CO"/>
-        </w:rPr>
-      </w:pPr>
+        <w:lastRenderedPageBreak/>
+        <w:t xml:space="preserve">Ejemplo </w:t>
+      </w:r>
+      <w:r>
+        <w:rPr>
+          <w:rStyle w:val="FiguraCar"/>
+          <w:b/>
+          <w:bCs/>
+        </w:rPr>
+        <w:t>i</w:t>
+      </w:r>
+      <w:r>
+        <w:rPr>
+          <w:rStyle w:val="FiguraCar"/>
+          <w:b/>
+          <w:bCs/>
+        </w:rPr>
+        <w:t>nstructivo</w:t>
+      </w:r>
+    </w:p>
+    <w:p>
+      <w:pPr>
+        <w:rPr>
+          <w:lang w:val="es-419" w:eastAsia="es-CO"/>
+        </w:rPr>
+      </w:pPr>
+      <w:r>
+        <w:rPr>
+          <w:lang w:val="es-419" w:eastAsia="es-CO"/>
+        </w:rPr>
+        <w:t xml:space="preserve">                  </w:t>
+      </w:r>
       <w:r>
         <w:rPr>
           <w:noProof/>
         </w:rPr>
         <w:drawing>
-          <wp:inline distT="0" distB="0" distL="0" distR="0" wp14:anchorId="0237BB58" wp14:editId="45DF363D">
-            <wp:extent cx="4885243" cy="4556891"/>
+          <wp:inline distT="0" distB="0" distL="0" distR="0" wp14:anchorId="0237BB58" wp14:editId="2CB0C175">
+            <wp:extent cx="4152900" cy="3873769"/>
             <wp:effectExtent l="0" t="0" r="0" b="0"/>
-            <wp:docPr id="20" name="Imagen 20" descr="Se muestra un ejemplo de instructivo de la empresa LTDA departamento de mantenimiento.&#10;&#10;&#10;"/>
+            <wp:docPr id="20" name="Imagen 20" descr="Se muestra un ejemplo de instructivo de la empresa LTDA departamento de mantenimiento.&#10;&#10;"/>
             <wp:cNvGraphicFramePr>
               <a:graphicFrameLocks xmlns:a="http://schemas.openxmlformats.org/drawingml/2006/main" noChangeAspect="1"/>
             </wp:cNvGraphicFramePr>
@@ -4012,7 +3993,7 @@
               <a:graphicData uri="http://schemas.openxmlformats.org/drawingml/2006/picture">
                 <pic:pic xmlns:pic="http://schemas.openxmlformats.org/drawingml/2006/picture">
                   <pic:nvPicPr>
-                    <pic:cNvPr id="20" name="Imagen 20" descr="Se muestra un ejemplo de instructivo de la empresa LTDA departamento de mantenimiento.&#10;&#10;&#10;"/>
+                    <pic:cNvPr id="20" name="Imagen 20" descr="Se muestra un ejemplo de instructivo de la empresa LTDA departamento de mantenimiento.&#10;&#10;"/>
                     <pic:cNvPicPr/>
                   </pic:nvPicPr>
                   <pic:blipFill>
@@ -4024,7 +4005,7 @@
                   <pic:spPr>
                     <a:xfrm>
                       <a:off x="0" y="0"/>
-                      <a:ext cx="4904121" cy="4574500"/>
+                      <a:ext cx="4186837" cy="3905425"/>
                     </a:xfrm>
                     <a:prstGeom prst="rect">
                       <a:avLst/>
@@ -4040,15 +4021,21 @@
     <w:p>
       <w:pPr>
         <w:rPr>
+          <w:sz w:val="22"/>
+          <w:lang w:val="es-419" w:eastAsia="es-CO"/>
+        </w:rPr>
+      </w:pPr>
+      <w:r>
+        <w:rPr>
           <w:sz w:val="24"/>
           <w:szCs w:val="24"/>
           <w:lang w:val="es-419" w:eastAsia="es-CO"/>
         </w:rPr>
-      </w:pPr>
-      <w:r>
-        <w:rPr>
-          <w:sz w:val="24"/>
-          <w:szCs w:val="24"/>
+        <w:t xml:space="preserve">                     </w:t>
+      </w:r>
+      <w:r>
+        <w:rPr>
+          <w:sz w:val="22"/>
           <w:lang w:val="es-419" w:eastAsia="es-CO"/>
         </w:rPr>
         <w:t>Fuente: (SENA – LP Risaralda, 2014).</w:t>
@@ -4066,7 +4053,6 @@
           <w:szCs w:val="28"/>
           <w:lang w:val="es-419" w:eastAsia="es-CO"/>
         </w:rPr>
-        <w:lastRenderedPageBreak/>
         <w:t xml:space="preserve">Con el ejemplo anterior, se observa que el instructivo es la bitácora del operario, el cual lo orienta y direcciona den el desarrollo y ejecución de la acción del mantenimiento. Los instructivos pueden ser de lubricación, electricidad, mecánica e </w:t>
       </w:r>
       <w:r>
@@ -4111,7 +4097,8 @@
           <w:bCs/>
           <w:lang w:val="es-419" w:eastAsia="es-CO"/>
         </w:rPr>
-        <w:t>Concepciones más usadas:</w:t>
+        <w:lastRenderedPageBreak/>
+        <w:t>Concepciones más usadas</w:t>
       </w:r>
     </w:p>
     <w:p>
@@ -4131,13 +4118,13 @@
           <w:bCs/>
           <w:lang w:val="es-419" w:eastAsia="es-CO"/>
         </w:rPr>
-        <w:t>Estado funcional de la máquina:</w:t>
-      </w:r>
-      <w:r>
-        <w:rPr>
-          <w:lang w:val="es-419" w:eastAsia="es-CO"/>
-        </w:rPr>
-        <w:t xml:space="preserve"> este permite conocer la función que realiza, y el papel que desempeña en la empresa.</w:t>
+        <w:t>Estado funcional de la máquina</w:t>
+      </w:r>
+      <w:r>
+        <w:rPr>
+          <w:lang w:val="es-419" w:eastAsia="es-CO"/>
+        </w:rPr>
+        <w:t>: este permite conocer la función que realiza, y el papel que desempeña en la empresa.</w:t>
       </w:r>
     </w:p>
     <w:p>
@@ -4157,13 +4144,13 @@
           <w:bCs/>
           <w:lang w:val="es-419" w:eastAsia="es-CO"/>
         </w:rPr>
-        <w:t>Verificación del estado de la máquina:</w:t>
-      </w:r>
-      <w:r>
-        <w:rPr>
-          <w:lang w:val="es-419" w:eastAsia="es-CO"/>
-        </w:rPr>
-        <w:t xml:space="preserve"> hace referencia a su estado de funcionamiento.</w:t>
+        <w:t>Verificación del estado de la máquina</w:t>
+      </w:r>
+      <w:r>
+        <w:rPr>
+          <w:lang w:val="es-419" w:eastAsia="es-CO"/>
+        </w:rPr>
+        <w:t>: hace referencia a su estado de funcionamiento.</w:t>
       </w:r>
     </w:p>
     <w:p>
@@ -4183,13 +4170,13 @@
           <w:bCs/>
           <w:lang w:val="es-419" w:eastAsia="es-CO"/>
         </w:rPr>
-        <w:t>Empadronamiento de las máquinas:</w:t>
-      </w:r>
-      <w:r>
-        <w:rPr>
-          <w:lang w:val="es-419" w:eastAsia="es-CO"/>
-        </w:rPr>
-        <w:t xml:space="preserve"> es un inventario de todos los equipos de la empresa que van a ser incluidos dentro del plan de mantenimiento.</w:t>
+        <w:t>Empadronamiento de las máquinas</w:t>
+      </w:r>
+      <w:r>
+        <w:rPr>
+          <w:lang w:val="es-419" w:eastAsia="es-CO"/>
+        </w:rPr>
+        <w:t>: es un inventario de todos los equipos de la empresa que van a ser incluidos dentro del plan de mantenimiento.</w:t>
       </w:r>
     </w:p>
     <w:p>
@@ -4209,13 +4196,13 @@
           <w:bCs/>
           <w:lang w:val="es-419" w:eastAsia="es-CO"/>
         </w:rPr>
-        <w:t>Codificación de las máquinas:</w:t>
-      </w:r>
-      <w:r>
-        <w:rPr>
-          <w:lang w:val="es-419" w:eastAsia="es-CO"/>
-        </w:rPr>
-        <w:t xml:space="preserve"> son nomenclaturas internas utilizadas con el fin de lograr una mejor identificación de la máquina.</w:t>
+        <w:t>Codificación de las máquinas</w:t>
+      </w:r>
+      <w:r>
+        <w:rPr>
+          <w:lang w:val="es-419" w:eastAsia="es-CO"/>
+        </w:rPr>
+        <w:t>: son nomenclaturas internas utilizadas con el fin de lograr una mejor identificación de la máquina.</w:t>
       </w:r>
     </w:p>
     <w:p>
@@ -4274,15 +4261,30 @@
         <w:rPr>
           <w:lang w:val="es-419" w:eastAsia="es-CO"/>
         </w:rPr>
+        <w:t>A continuación, varios ejemplos de tarjetas maestras:</w:t>
+      </w:r>
+    </w:p>
+    <w:p>
+      <w:pPr>
+        <w:spacing w:before="0" w:after="160" w:line="259" w:lineRule="auto"/>
+        <w:ind w:firstLine="0"/>
+        <w:rPr>
+          <w:lang w:val="es-419" w:eastAsia="es-CO"/>
+        </w:rPr>
+      </w:pPr>
+      <w:r>
+        <w:rPr>
+          <w:lang w:val="es-419" w:eastAsia="es-CO"/>
+        </w:rPr>
+        <w:br w:type="page"/>
+      </w:r>
+    </w:p>
+    <w:p>
+      <w:pPr>
+        <w:pStyle w:val="Figura"/>
+      </w:pPr>
+      <w:r>
         <w:lastRenderedPageBreak/>
-        <w:t>A continuación, varios ejemplos de tarjetas maestras:</w:t>
-      </w:r>
-    </w:p>
-    <w:p>
-      <w:pPr>
-        <w:pStyle w:val="Figura"/>
-      </w:pPr>
-      <w:r>
         <w:t>Esquema de tarjeta</w:t>
       </w:r>
     </w:p>
@@ -4295,14 +4297,20 @@
       </w:pPr>
       <w:r>
         <w:rPr>
+          <w:lang w:val="es-419" w:eastAsia="es-CO"/>
+        </w:rPr>
+        <w:t xml:space="preserve">     </w:t>
+      </w:r>
+      <w:r>
+        <w:rPr>
           <w:noProof/>
           <w:lang w:val="es-419" w:eastAsia="es-CO"/>
         </w:rPr>
         <w:drawing>
-          <wp:inline distT="0" distB="0" distL="0" distR="0" wp14:anchorId="27BECC06" wp14:editId="5FAE30B3">
-            <wp:extent cx="6536266" cy="4558081"/>
+          <wp:inline distT="0" distB="0" distL="0" distR="0" wp14:anchorId="27BECC06" wp14:editId="5A144546">
+            <wp:extent cx="5723038" cy="3990975"/>
             <wp:effectExtent l="0" t="0" r="0" b="0"/>
-            <wp:docPr id="23" name="Imagen 23" descr="Se muestra el esquema de la tarjeta."/>
+            <wp:docPr id="23" name="Imagen 23" descr="Se muestra el esquema de la tarjeta, como los datos de la maquina, marca, odelo, fabricante, dimensiones, diametro,etc."/>
             <wp:cNvGraphicFramePr>
               <a:graphicFrameLocks xmlns:a="http://schemas.openxmlformats.org/drawingml/2006/main" noChangeAspect="1"/>
             </wp:cNvGraphicFramePr>
@@ -4310,7 +4318,7 @@
               <a:graphicData uri="http://schemas.openxmlformats.org/drawingml/2006/picture">
                 <pic:pic xmlns:pic="http://schemas.openxmlformats.org/drawingml/2006/picture">
                   <pic:nvPicPr>
-                    <pic:cNvPr id="23" name="Imagen 23" descr="Se muestra el esquema de la tarjeta."/>
+                    <pic:cNvPr id="23" name="Imagen 23" descr="Se muestra el esquema de la tarjeta, como los datos de la maquina, marca, odelo, fabricante, dimensiones, diametro,etc."/>
                     <pic:cNvPicPr/>
                   </pic:nvPicPr>
                   <pic:blipFill>
@@ -4322,7 +4330,7 @@
                   <pic:spPr>
                     <a:xfrm>
                       <a:off x="0" y="0"/>
-                      <a:ext cx="6600804" cy="4603087"/>
+                      <a:ext cx="5772900" cy="4025746"/>
                     </a:xfrm>
                     <a:prstGeom prst="rect">
                       <a:avLst/>
@@ -4338,15 +4346,20 @@
     <w:p>
       <w:pPr>
         <w:rPr>
-          <w:sz w:val="24"/>
-          <w:szCs w:val="24"/>
-          <w:lang w:val="es-419" w:eastAsia="es-CO"/>
-        </w:rPr>
-      </w:pPr>
-      <w:r>
-        <w:rPr>
-          <w:sz w:val="24"/>
-          <w:szCs w:val="24"/>
+          <w:sz w:val="22"/>
+          <w:lang w:val="es-419" w:eastAsia="es-CO"/>
+        </w:rPr>
+      </w:pPr>
+      <w:r>
+        <w:rPr>
+          <w:sz w:val="22"/>
+          <w:lang w:val="es-419" w:eastAsia="es-CO"/>
+        </w:rPr>
+        <w:t xml:space="preserve">          </w:t>
+      </w:r>
+      <w:r>
+        <w:rPr>
+          <w:sz w:val="22"/>
           <w:lang w:val="es-419" w:eastAsia="es-CO"/>
         </w:rPr>
         <w:t>Fuente: (SENA – LP Risaralda, 2014).</w:t>
@@ -4355,25 +4368,20 @@
     <w:p>
       <w:pPr>
         <w:pStyle w:val="Figura"/>
-        <w:tabs>
-          <w:tab w:val="clear" w:pos="1134"/>
-          <w:tab w:val="left" w:pos="0"/>
-        </w:tabs>
-        <w:ind w:left="0" w:firstLine="0"/>
       </w:pPr>
       <w:r>
         <w:lastRenderedPageBreak/>
-        <w:t>Tarjeta de motores hidráulicos</w:t>
+        <w:t>Tarjeta de motores hidráulico</w:t>
       </w:r>
       <w:r>
         <w:rPr>
           <w:noProof/>
         </w:rPr>
         <w:drawing>
-          <wp:inline distT="0" distB="0" distL="0" distR="0" wp14:anchorId="74FC378A" wp14:editId="57B7CAEA">
-            <wp:extent cx="5613400" cy="5176559"/>
-            <wp:effectExtent l="0" t="0" r="6350" b="5080"/>
-            <wp:docPr id="24" name="Imagen 24" descr="Se muestra la tarjeta de motores hidráulicos."/>
+          <wp:inline distT="0" distB="0" distL="0" distR="0" wp14:anchorId="74FC378A" wp14:editId="49246B15">
+            <wp:extent cx="5153025" cy="4752011"/>
+            <wp:effectExtent l="0" t="0" r="0" b="0"/>
+            <wp:docPr id="24" name="Imagen 24" descr="Se muestra la tarjeta de motores hidráulicos, datos tales como : función, marca, modelo, serie  de motores hidráulicos, ventiladores, extractores, bombas hidráulicas, reductores."/>
             <wp:cNvGraphicFramePr>
               <a:graphicFrameLocks xmlns:a="http://schemas.openxmlformats.org/drawingml/2006/main" noChangeAspect="1"/>
             </wp:cNvGraphicFramePr>
@@ -4381,7 +4389,7 @@
               <a:graphicData uri="http://schemas.openxmlformats.org/drawingml/2006/picture">
                 <pic:pic xmlns:pic="http://schemas.openxmlformats.org/drawingml/2006/picture">
                   <pic:nvPicPr>
-                    <pic:cNvPr id="24" name="Imagen 24" descr="Se muestra la tarjeta de motores hidráulicos."/>
+                    <pic:cNvPr id="24" name="Imagen 24" descr="Se muestra la tarjeta de motores hidráulicos, datos tales como : función, marca, modelo, serie  de motores hidráulicos, ventiladores, extractores, bombas hidráulicas, reductores."/>
                     <pic:cNvPicPr/>
                   </pic:nvPicPr>
                   <pic:blipFill>
@@ -4393,7 +4401,7 @@
                   <pic:spPr>
                     <a:xfrm>
                       <a:off x="0" y="0"/>
-                      <a:ext cx="5629464" cy="5191373"/>
+                      <a:ext cx="5168148" cy="4765957"/>
                     </a:xfrm>
                     <a:prstGeom prst="rect">
                       <a:avLst/>
@@ -4409,19 +4417,42 @@
     <w:p>
       <w:pPr>
         <w:rPr>
+          <w:sz w:val="22"/>
+          <w:lang w:val="es-419" w:eastAsia="es-CO"/>
+        </w:rPr>
+      </w:pPr>
+      <w:r>
+        <w:rPr>
+          <w:sz w:val="22"/>
+          <w:lang w:val="es-419" w:eastAsia="es-CO"/>
+        </w:rPr>
+        <w:t xml:space="preserve">                     </w:t>
+      </w:r>
+      <w:r>
+        <w:rPr>
+          <w:sz w:val="22"/>
+          <w:lang w:val="es-419" w:eastAsia="es-CO"/>
+        </w:rPr>
+        <w:t>Fuente: (SENA – LP Risaralda, 2014).</w:t>
+      </w:r>
+    </w:p>
+    <w:p>
+      <w:pPr>
+        <w:rPr>
           <w:sz w:val="24"/>
           <w:szCs w:val="24"/>
           <w:lang w:val="es-419" w:eastAsia="es-CO"/>
         </w:rPr>
       </w:pPr>
-      <w:r>
+    </w:p>
+    <w:p>
+      <w:pPr>
         <w:rPr>
           <w:sz w:val="24"/>
           <w:szCs w:val="24"/>
           <w:lang w:val="es-419" w:eastAsia="es-CO"/>
         </w:rPr>
-        <w:t>Fuente: (SENA – LP Risaralda, 2014).</w:t>
-      </w:r>
+      </w:pPr>
     </w:p>
     <w:p>
       <w:pPr>
@@ -4443,7 +4474,6 @@
     </w:p>
     <w:p>
       <w:pPr>
-        <w:ind w:firstLine="0"/>
         <w:rPr>
           <w:sz w:val="24"/>
           <w:szCs w:val="24"/>
@@ -4453,16 +4483,6 @@
     </w:p>
     <w:p>
       <w:pPr>
-        <w:ind w:firstLine="0"/>
-        <w:rPr>
-          <w:sz w:val="24"/>
-          <w:szCs w:val="24"/>
-          <w:lang w:val="es-419" w:eastAsia="es-CO"/>
-        </w:rPr>
-      </w:pPr>
-    </w:p>
-    <w:p>
-      <w:pPr>
         <w:pStyle w:val="Figura"/>
       </w:pPr>
       <w:r>
@@ -4472,22 +4492,33 @@
     </w:p>
     <w:p>
       <w:pPr>
-        <w:ind w:left="-284" w:firstLine="0"/>
-        <w:jc w:val="center"/>
-        <w:rPr>
-          <w:lang w:val="es-419" w:eastAsia="es-CO"/>
-        </w:rPr>
-      </w:pPr>
+        <w:ind w:firstLine="0"/>
+        <w:rPr>
+          <w:lang w:val="es-419" w:eastAsia="es-CO"/>
+        </w:rPr>
+      </w:pPr>
+      <w:r>
+        <w:rPr>
+          <w:lang w:val="es-419" w:eastAsia="es-CO"/>
+        </w:rPr>
+        <w:t xml:space="preserve">      </w:t>
+      </w:r>
+      <w:r>
+        <w:rPr>
+          <w:lang w:val="es-419" w:eastAsia="es-CO"/>
+        </w:rPr>
+        <w:t xml:space="preserve">         </w:t>
+      </w:r>
       <w:r>
         <w:rPr>
           <w:noProof/>
           <w:lang w:val="es-419" w:eastAsia="es-CO"/>
         </w:rPr>
         <w:drawing>
-          <wp:inline distT="0" distB="0" distL="0" distR="0" wp14:anchorId="52BD5846" wp14:editId="3327B62D">
-            <wp:extent cx="6520543" cy="6431741"/>
-            <wp:effectExtent l="0" t="0" r="0" b="7620"/>
-            <wp:docPr id="25" name="Imagen 25" descr="Se muestra la tarjeta de válvulas."/>
+          <wp:inline distT="0" distB="0" distL="0" distR="0" wp14:anchorId="52BD5846" wp14:editId="6FBC3577">
+            <wp:extent cx="5124450" cy="5054663"/>
+            <wp:effectExtent l="0" t="0" r="0" b="0"/>
+            <wp:docPr id="25" name="Imagen 25" descr="Se muestra la tarjeta de válvulas, indicando función, tipo, marca, modelo, ubicación, presión y voltaje."/>
             <wp:cNvGraphicFramePr>
               <a:graphicFrameLocks xmlns:a="http://schemas.openxmlformats.org/drawingml/2006/main" noChangeAspect="1"/>
             </wp:cNvGraphicFramePr>
@@ -4495,7 +4526,7 @@
               <a:graphicData uri="http://schemas.openxmlformats.org/drawingml/2006/picture">
                 <pic:pic xmlns:pic="http://schemas.openxmlformats.org/drawingml/2006/picture">
                   <pic:nvPicPr>
-                    <pic:cNvPr id="25" name="Imagen 25" descr="Se muestra la tarjeta de válvulas."/>
+                    <pic:cNvPr id="25" name="Imagen 25" descr="Se muestra la tarjeta de válvulas, indicando función, tipo, marca, modelo, ubicación, presión y voltaje."/>
                     <pic:cNvPicPr/>
                   </pic:nvPicPr>
                   <pic:blipFill>
@@ -4507,7 +4538,7 @@
                   <pic:spPr>
                     <a:xfrm>
                       <a:off x="0" y="0"/>
-                      <a:ext cx="6565121" cy="6475712"/>
+                      <a:ext cx="5133673" cy="5063760"/>
                     </a:xfrm>
                     <a:prstGeom prst="rect">
                       <a:avLst/>
@@ -4523,18 +4554,173 @@
     <w:p>
       <w:pPr>
         <w:rPr>
-          <w:sz w:val="24"/>
-          <w:szCs w:val="24"/>
-          <w:lang w:val="es-419" w:eastAsia="es-CO"/>
-        </w:rPr>
-      </w:pPr>
-      <w:r>
-        <w:rPr>
-          <w:sz w:val="24"/>
-          <w:szCs w:val="24"/>
+          <w:sz w:val="22"/>
+          <w:lang w:val="es-419" w:eastAsia="es-CO"/>
+        </w:rPr>
+      </w:pPr>
+      <w:r>
+        <w:rPr>
+          <w:sz w:val="22"/>
+        </w:rPr>
+        <w:t xml:space="preserve">        </w:t>
+      </w:r>
+      <w:r>
+        <w:rPr>
+          <w:sz w:val="22"/>
         </w:rPr>
         <w:t>Fuente: (SENA – LP Risaralda, 2014).</w:t>
       </w:r>
+    </w:p>
+    <w:p>
+      <w:pPr>
+        <w:pStyle w:val="Normal0"/>
+        <w:pBdr>
+          <w:top w:val="nil"/>
+          <w:left w:val="nil"/>
+          <w:bottom w:val="nil"/>
+          <w:right w:val="nil"/>
+          <w:between w:val="nil"/>
+        </w:pBdr>
+        <w:jc w:val="both"/>
+        <w:rPr>
+          <w:sz w:val="20"/>
+          <w:szCs w:val="20"/>
+          <w:lang w:val="es-ES"/>
+        </w:rPr>
+      </w:pPr>
+    </w:p>
+    <w:p>
+      <w:pPr>
+        <w:pStyle w:val="Normal0"/>
+        <w:pBdr>
+          <w:top w:val="nil"/>
+          <w:left w:val="nil"/>
+          <w:bottom w:val="nil"/>
+          <w:right w:val="nil"/>
+          <w:between w:val="nil"/>
+        </w:pBdr>
+        <w:jc w:val="both"/>
+        <w:rPr>
+          <w:b/>
+          <w:sz w:val="20"/>
+          <w:szCs w:val="20"/>
+          <w:lang w:val="es-ES"/>
+        </w:rPr>
+      </w:pPr>
+    </w:p>
+    <w:p>
+      <w:pPr>
+        <w:pStyle w:val="Normal0"/>
+        <w:pBdr>
+          <w:top w:val="nil"/>
+          <w:left w:val="nil"/>
+          <w:bottom w:val="nil"/>
+          <w:right w:val="nil"/>
+          <w:between w:val="nil"/>
+        </w:pBdr>
+        <w:jc w:val="both"/>
+        <w:rPr>
+          <w:b/>
+          <w:sz w:val="20"/>
+          <w:szCs w:val="20"/>
+          <w:lang w:val="es-ES"/>
+        </w:rPr>
+      </w:pPr>
+    </w:p>
+    <w:p>
+      <w:pPr>
+        <w:pStyle w:val="Normal0"/>
+        <w:pBdr>
+          <w:top w:val="nil"/>
+          <w:left w:val="nil"/>
+          <w:bottom w:val="nil"/>
+          <w:right w:val="nil"/>
+          <w:between w:val="nil"/>
+        </w:pBdr>
+        <w:jc w:val="both"/>
+        <w:rPr>
+          <w:b/>
+          <w:sz w:val="20"/>
+          <w:szCs w:val="20"/>
+          <w:lang w:val="es-ES"/>
+        </w:rPr>
+      </w:pPr>
+    </w:p>
+    <w:p>
+      <w:pPr>
+        <w:pStyle w:val="Normal0"/>
+        <w:pBdr>
+          <w:top w:val="nil"/>
+          <w:left w:val="nil"/>
+          <w:bottom w:val="nil"/>
+          <w:right w:val="nil"/>
+          <w:between w:val="nil"/>
+        </w:pBdr>
+        <w:jc w:val="both"/>
+        <w:rPr>
+          <w:b/>
+          <w:sz w:val="20"/>
+          <w:szCs w:val="20"/>
+          <w:lang w:val="es-ES"/>
+        </w:rPr>
+      </w:pPr>
+    </w:p>
+    <w:p>
+      <w:pPr>
+        <w:pStyle w:val="Normal0"/>
+        <w:pBdr>
+          <w:top w:val="nil"/>
+          <w:left w:val="nil"/>
+          <w:bottom w:val="nil"/>
+          <w:right w:val="nil"/>
+          <w:between w:val="nil"/>
+        </w:pBdr>
+        <w:jc w:val="both"/>
+        <w:rPr>
+          <w:b/>
+          <w:sz w:val="20"/>
+          <w:szCs w:val="20"/>
+          <w:lang w:val="es-ES"/>
+        </w:rPr>
+      </w:pPr>
+    </w:p>
+    <w:p>
+      <w:pPr>
+        <w:pStyle w:val="Normal0"/>
+        <w:pBdr>
+          <w:top w:val="nil"/>
+          <w:left w:val="nil"/>
+          <w:bottom w:val="nil"/>
+          <w:right w:val="nil"/>
+          <w:between w:val="nil"/>
+        </w:pBdr>
+        <w:jc w:val="both"/>
+        <w:rPr>
+          <w:b/>
+          <w:sz w:val="20"/>
+          <w:szCs w:val="20"/>
+          <w:lang w:val="es-ES"/>
+        </w:rPr>
+      </w:pPr>
+    </w:p>
+    <w:p>
+      <w:pPr>
+        <w:pStyle w:val="Normal0"/>
+        <w:pBdr>
+          <w:top w:val="nil"/>
+          <w:left w:val="nil"/>
+          <w:bottom w:val="nil"/>
+          <w:right w:val="nil"/>
+          <w:between w:val="nil"/>
+        </w:pBdr>
+        <w:jc w:val="both"/>
+        <w:rPr>
+          <w:b/>
+          <w:sz w:val="20"/>
+          <w:szCs w:val="20"/>
+          <w:lang w:val="es-ES"/>
+        </w:rPr>
+      </w:pPr>
     </w:p>
     <w:p>
       <w:pPr>
@@ -4547,21 +4733,26 @@
     </w:p>
     <w:p>
       <w:pPr>
-        <w:ind w:firstLine="0"/>
-        <w:rPr>
-          <w:lang w:val="es-419" w:eastAsia="es-CO"/>
-        </w:rPr>
-      </w:pPr>
+        <w:rPr>
+          <w:lang w:val="es-419" w:eastAsia="es-CO"/>
+        </w:rPr>
+      </w:pPr>
+      <w:r>
+        <w:rPr>
+          <w:lang w:val="es-419" w:eastAsia="es-CO"/>
+        </w:rPr>
+        <w:t xml:space="preserve">    </w:t>
+      </w:r>
       <w:r>
         <w:rPr>
           <w:noProof/>
           <w:lang w:val="es-419" w:eastAsia="es-CO"/>
         </w:rPr>
         <w:drawing>
-          <wp:inline distT="0" distB="0" distL="0" distR="0" wp14:anchorId="35B01758" wp14:editId="0A031ACD">
-            <wp:extent cx="6269990" cy="6509657"/>
+          <wp:inline distT="0" distB="0" distL="0" distR="0" wp14:anchorId="35B01758" wp14:editId="62B5EFA0">
+            <wp:extent cx="5429250" cy="4871336"/>
             <wp:effectExtent l="0" t="0" r="0" b="5715"/>
-            <wp:docPr id="1215982733" name="Imagen 1215982733" descr="Se muestra tarjeta maestra diligenciada."/>
+            <wp:docPr id="1215982733" name="Imagen 1215982733" descr="Se muestra tarjeta maestra diligenciada con los datos solicitados."/>
             <wp:cNvGraphicFramePr>
               <a:graphicFrameLocks xmlns:a="http://schemas.openxmlformats.org/drawingml/2006/main" noChangeAspect="1"/>
             </wp:cNvGraphicFramePr>
@@ -4569,30 +4760,23 @@
               <a:graphicData uri="http://schemas.openxmlformats.org/drawingml/2006/picture">
                 <pic:pic xmlns:pic="http://schemas.openxmlformats.org/drawingml/2006/picture">
                   <pic:nvPicPr>
-                    <pic:cNvPr id="1215982733" name="Imagen 1215982733" descr="Se muestra tarjeta maestra diligenciada."/>
+                    <pic:cNvPr id="1215982733" name="Imagen 1215982733" descr="Se muestra tarjeta maestra diligenciada con los datos solicitados."/>
                     <pic:cNvPicPr/>
                   </pic:nvPicPr>
-                  <pic:blipFill rotWithShape="1">
+                  <pic:blipFill>
                     <a:blip r:embed="rId29"/>
-                    <a:srcRect l="13033" r="11437"/>
-                    <a:stretch/>
+                    <a:stretch>
+                      <a:fillRect/>
+                    </a:stretch>
                   </pic:blipFill>
-                  <pic:spPr bwMode="auto">
+                  <pic:spPr>
                     <a:xfrm>
                       <a:off x="0" y="0"/>
-                      <a:ext cx="6276154" cy="6516056"/>
+                      <a:ext cx="5444767" cy="4885259"/>
                     </a:xfrm>
                     <a:prstGeom prst="rect">
                       <a:avLst/>
                     </a:prstGeom>
-                    <a:ln>
-                      <a:noFill/>
-                    </a:ln>
-                    <a:extLst>
-                      <a:ext uri="{53640926-AAD7-44D8-BBD7-CCE9431645EC}">
-                        <a14:shadowObscured xmlns:a14="http://schemas.microsoft.com/office/drawing/2010/main"/>
-                      </a:ext>
-                    </a:extLst>
                   </pic:spPr>
                 </pic:pic>
               </a:graphicData>
@@ -4616,8 +4800,6 @@
         <w:rPr>
           <w:rFonts w:asciiTheme="minorHAnsi" w:hAnsiTheme="minorHAnsi" w:cstheme="minorHAnsi"/>
           <w:bCs/>
-          <w:sz w:val="24"/>
-          <w:szCs w:val="24"/>
           <w:lang w:val="es-ES"/>
         </w:rPr>
       </w:pPr>
@@ -4625,8 +4807,6 @@
         <w:rPr>
           <w:rFonts w:asciiTheme="minorHAnsi" w:hAnsiTheme="minorHAnsi" w:cstheme="minorHAnsi"/>
           <w:bCs/>
-          <w:sz w:val="24"/>
-          <w:szCs w:val="24"/>
           <w:lang w:val="es-ES"/>
         </w:rPr>
         <w:t>Fuente: (SENA – LP Risaralda, 2014).</w:t>
@@ -4651,49 +4831,42 @@
           <w:bCs/>
           <w:lang w:val="es-419" w:eastAsia="es-CO"/>
         </w:rPr>
+        <w:t>Hojas de vida</w:t>
+      </w:r>
+    </w:p>
+    <w:p>
+      <w:pPr>
+        <w:rPr>
+          <w:lang w:val="es-419" w:eastAsia="es-CO"/>
+        </w:rPr>
+      </w:pPr>
+      <w:r>
+        <w:rPr>
+          <w:lang w:val="es-419" w:eastAsia="es-CO"/>
+        </w:rPr>
+        <w:t>Luego de realizar la tarjeta maestra, es importante contar para cada máquina con el recuento de identificación del equipo, fecha, código del instructivo, trabajo realizado, costo, tiempo y quien lo realiza. Lo anterior se conoce como hoja de vida de la máquina. A continuación, se presenta el esquema de una hoja de vida.</w:t>
+      </w:r>
+    </w:p>
+    <w:p>
+      <w:pPr>
+        <w:pStyle w:val="Figura"/>
+      </w:pPr>
+      <w:r>
         <w:lastRenderedPageBreak/>
-        <w:t>Hojas de vida</w:t>
-      </w:r>
-    </w:p>
-    <w:p>
-      <w:pPr>
-        <w:rPr>
-          <w:lang w:val="es-419" w:eastAsia="es-CO"/>
-        </w:rPr>
-      </w:pPr>
-      <w:r>
-        <w:rPr>
-          <w:lang w:val="es-419" w:eastAsia="es-CO"/>
-        </w:rPr>
-        <w:t>Luego de realizar la tarjeta maestra, es importante contar para cada máquina con el recuento de identificación del equipo, fecha, código del instructivo, trabajo realizado, costo, tiempo y quien lo realiza. Lo anterior se conoce como hoja de vida de la máquina. A continuación, se presenta el esquema de una hoja de vida.</w:t>
-      </w:r>
-    </w:p>
-    <w:p>
-      <w:pPr>
-        <w:pStyle w:val="Figura"/>
-      </w:pPr>
-      <w:r>
         <w:t>Hoja de vida de la máquina</w:t>
       </w:r>
-    </w:p>
-    <w:p>
-      <w:pPr>
-        <w:ind w:firstLine="0"/>
-        <w:jc w:val="center"/>
-        <w:rPr>
-          <w:lang w:val="es-419" w:eastAsia="es-CO"/>
-        </w:rPr>
-      </w:pPr>
+      <w:r>
+        <w:t xml:space="preserve">    </w:t>
+      </w:r>
       <w:r>
         <w:rPr>
           <w:noProof/>
-          <w:lang w:val="es-419" w:eastAsia="es-CO"/>
         </w:rPr>
         <w:drawing>
-          <wp:inline distT="0" distB="0" distL="0" distR="0" wp14:anchorId="17274DC3" wp14:editId="1EA38B66">
-            <wp:extent cx="6364917" cy="3178629"/>
-            <wp:effectExtent l="0" t="0" r="0" b="3175"/>
-            <wp:docPr id="27" name="Imagen 27" descr="Se muestra la hoja de vida de la máquina."/>
+          <wp:inline distT="0" distB="0" distL="0" distR="0" wp14:anchorId="17274DC3" wp14:editId="2BF55615">
+            <wp:extent cx="5695950" cy="2844548"/>
+            <wp:effectExtent l="0" t="0" r="0" b="0"/>
+            <wp:docPr id="27" name="Imagen 27" descr="Se muestra la hoja de vida de la máquina, indicando fecha inicial, código instructivo, trabajo realizado, fecha final, costos, observaciones, etc."/>
             <wp:cNvGraphicFramePr>
               <a:graphicFrameLocks xmlns:a="http://schemas.openxmlformats.org/drawingml/2006/main" noChangeAspect="1"/>
             </wp:cNvGraphicFramePr>
@@ -4701,7 +4874,7 @@
               <a:graphicData uri="http://schemas.openxmlformats.org/drawingml/2006/picture">
                 <pic:pic xmlns:pic="http://schemas.openxmlformats.org/drawingml/2006/picture">
                   <pic:nvPicPr>
-                    <pic:cNvPr id="27" name="Imagen 27" descr="Se muestra la hoja de vida de la máquina."/>
+                    <pic:cNvPr id="27" name="Imagen 27" descr="Se muestra la hoja de vida de la máquina, indicando fecha inicial, código instructivo, trabajo realizado, fecha final, costos, observaciones, etc."/>
                     <pic:cNvPicPr/>
                   </pic:nvPicPr>
                   <pic:blipFill>
@@ -4713,7 +4886,7 @@
                   <pic:spPr>
                     <a:xfrm>
                       <a:off x="0" y="0"/>
-                      <a:ext cx="6462442" cy="3227333"/>
+                      <a:ext cx="5739212" cy="2866153"/>
                     </a:xfrm>
                     <a:prstGeom prst="rect">
                       <a:avLst/>
@@ -4729,6 +4902,36 @@
     <w:p>
       <w:pPr>
         <w:rPr>
+          <w:sz w:val="22"/>
+          <w:lang w:val="es-419" w:eastAsia="es-CO"/>
+        </w:rPr>
+      </w:pPr>
+      <w:r>
+        <w:rPr>
+          <w:sz w:val="22"/>
+          <w:lang w:val="es-419" w:eastAsia="es-CO"/>
+        </w:rPr>
+        <w:t xml:space="preserve">   </w:t>
+      </w:r>
+      <w:r>
+        <w:rPr>
+          <w:sz w:val="22"/>
+          <w:lang w:val="es-419" w:eastAsia="es-CO"/>
+        </w:rPr>
+        <w:t>Fuente: (SENA – LP Risaralda, 2014).</w:t>
+      </w:r>
+    </w:p>
+    <w:p>
+      <w:pPr>
+        <w:pStyle w:val="Figura"/>
+      </w:pPr>
+      <w:r>
+        <w:t>Ejemplo hoja de vida diligenciada</w:t>
+      </w:r>
+    </w:p>
+    <w:p>
+      <w:pPr>
+        <w:rPr>
           <w:sz w:val="24"/>
           <w:szCs w:val="24"/>
           <w:lang w:val="es-419" w:eastAsia="es-CO"/>
@@ -4740,70 +4943,7 @@
           <w:szCs w:val="24"/>
           <w:lang w:val="es-419" w:eastAsia="es-CO"/>
         </w:rPr>
-        <w:t>Fuente: (SENA – LP Risaralda, 2014).</w:t>
-      </w:r>
-    </w:p>
-    <w:p>
-      <w:pPr>
-        <w:rPr>
-          <w:sz w:val="24"/>
-          <w:szCs w:val="24"/>
-          <w:lang w:val="es-419" w:eastAsia="es-CO"/>
-        </w:rPr>
-      </w:pPr>
-    </w:p>
-    <w:p>
-      <w:pPr>
-        <w:rPr>
-          <w:sz w:val="24"/>
-          <w:szCs w:val="24"/>
-          <w:lang w:val="es-419" w:eastAsia="es-CO"/>
-        </w:rPr>
-      </w:pPr>
-    </w:p>
-    <w:p>
-      <w:pPr>
-        <w:rPr>
-          <w:sz w:val="24"/>
-          <w:szCs w:val="24"/>
-          <w:lang w:val="es-419" w:eastAsia="es-CO"/>
-        </w:rPr>
-      </w:pPr>
-    </w:p>
-    <w:p>
-      <w:pPr>
-        <w:rPr>
-          <w:sz w:val="24"/>
-          <w:szCs w:val="24"/>
-          <w:lang w:val="es-419" w:eastAsia="es-CO"/>
-        </w:rPr>
-      </w:pPr>
-    </w:p>
-    <w:p>
-      <w:pPr>
-        <w:pStyle w:val="Figura"/>
-      </w:pPr>
-      <w:r>
-        <w:lastRenderedPageBreak/>
-        <w:t>Ejemplo hoja de vida diligenciada</w:t>
-      </w:r>
-    </w:p>
-    <w:p>
-      <w:pPr>
-        <w:ind w:firstLine="0"/>
-        <w:rPr>
-          <w:sz w:val="24"/>
-          <w:szCs w:val="24"/>
-          <w:lang w:val="es-419" w:eastAsia="es-CO"/>
-        </w:rPr>
-      </w:pPr>
-      <w:r>
-        <w:rPr>
-          <w:sz w:val="24"/>
-          <w:szCs w:val="24"/>
-          <w:lang w:val="es-419" w:eastAsia="es-CO"/>
-        </w:rPr>
-        <w:t xml:space="preserve">  </w:t>
+        <w:t xml:space="preserve">   </w:t>
       </w:r>
       <w:r>
         <w:rPr>
@@ -4811,9 +4951,9 @@
           <w:lang w:val="es-419" w:eastAsia="es-CO"/>
         </w:rPr>
         <w:drawing>
-          <wp:inline distT="0" distB="0" distL="0" distR="0" wp14:anchorId="5F44C6DA" wp14:editId="4A52E51B">
-            <wp:extent cx="6242419" cy="3102429"/>
-            <wp:effectExtent l="0" t="0" r="6350" b="3175"/>
+          <wp:inline distT="0" distB="0" distL="0" distR="0" wp14:anchorId="5F44C6DA" wp14:editId="326CB99D">
+            <wp:extent cx="5653767" cy="2809875"/>
+            <wp:effectExtent l="0" t="0" r="4445" b="0"/>
             <wp:docPr id="28" name="Imagen 28" descr="Se muestra la hoja de vida diligenciada, con el nombre de la máquina, código, ubicación y fabricación."/>
             <wp:cNvGraphicFramePr>
               <a:graphicFrameLocks xmlns:a="http://schemas.openxmlformats.org/drawingml/2006/main" noChangeAspect="1"/>
@@ -4834,7 +4974,7 @@
                   <pic:spPr>
                     <a:xfrm>
                       <a:off x="0" y="0"/>
-                      <a:ext cx="6311827" cy="3136924"/>
+                      <a:ext cx="5694600" cy="2830168"/>
                     </a:xfrm>
                     <a:prstGeom prst="rect">
                       <a:avLst/>
@@ -4850,15 +4990,34 @@
     <w:p>
       <w:pPr>
         <w:rPr>
-          <w:sz w:val="24"/>
-          <w:szCs w:val="24"/>
-          <w:lang w:val="es-419" w:eastAsia="es-CO"/>
-        </w:rPr>
-      </w:pPr>
-      <w:r>
-        <w:rPr>
-          <w:sz w:val="24"/>
-          <w:szCs w:val="24"/>
+          <w:sz w:val="22"/>
+          <w:lang w:val="es-419" w:eastAsia="es-CO"/>
+        </w:rPr>
+      </w:pPr>
+      <w:r>
+        <w:rPr>
+          <w:sz w:val="22"/>
+          <w:lang w:val="es-419" w:eastAsia="es-CO"/>
+        </w:rPr>
+        <w:t xml:space="preserve">     </w:t>
+      </w:r>
+      <w:r>
+        <w:rPr>
+          <w:sz w:val="22"/>
+          <w:lang w:val="es-419" w:eastAsia="es-CO"/>
+        </w:rPr>
+        <w:t xml:space="preserve"> </w:t>
+      </w:r>
+      <w:r>
+        <w:rPr>
+          <w:sz w:val="22"/>
+          <w:lang w:val="es-419" w:eastAsia="es-CO"/>
+        </w:rPr>
+        <w:t xml:space="preserve"> </w:t>
+      </w:r>
+      <w:r>
+        <w:rPr>
+          <w:sz w:val="22"/>
           <w:lang w:val="es-419" w:eastAsia="es-CO"/>
         </w:rPr>
         <w:t>Fuente: (SENA – LP Risaralda, 2014).</w:t>
@@ -4883,6 +5042,7 @@
           <w:bCs/>
           <w:lang w:val="es-419" w:eastAsia="es-CO"/>
         </w:rPr>
+        <w:lastRenderedPageBreak/>
         <w:t>Tablero</w:t>
       </w:r>
       <w:r>
@@ -4963,26 +5123,24 @@
     </w:p>
     <w:p>
       <w:pPr>
-        <w:ind w:firstLine="0"/>
-        <w:rPr>
-          <w:lang w:val="es-419" w:eastAsia="es-CO"/>
-        </w:rPr>
-      </w:pPr>
-      <w:r>
-        <w:rPr>
-          <w:lang w:val="es-419" w:eastAsia="es-CO"/>
-        </w:rPr>
-        <w:lastRenderedPageBreak/>
-        <w:t xml:space="preserve">          </w:t>
+        <w:rPr>
+          <w:lang w:val="es-419" w:eastAsia="es-CO"/>
+        </w:rPr>
+      </w:pPr>
+      <w:r>
+        <w:rPr>
+          <w:lang w:val="es-419" w:eastAsia="es-CO"/>
+        </w:rPr>
+        <w:t xml:space="preserve">    </w:t>
       </w:r>
       <w:r>
         <w:rPr>
           <w:noProof/>
         </w:rPr>
         <w:drawing>
-          <wp:inline distT="0" distB="0" distL="0" distR="0" wp14:anchorId="6ED8E805" wp14:editId="64E73715">
-            <wp:extent cx="5766562" cy="1439333"/>
-            <wp:effectExtent l="0" t="0" r="5715" b="8890"/>
+          <wp:inline distT="0" distB="0" distL="0" distR="0" wp14:anchorId="6ED8E805" wp14:editId="5CA66884">
+            <wp:extent cx="5418874" cy="1352550"/>
+            <wp:effectExtent l="0" t="0" r="0" b="0"/>
             <wp:docPr id="30" name="Imagen 30" descr="Se muestra el esquema de un tablero de control."/>
             <wp:cNvGraphicFramePr>
               <a:graphicFrameLocks xmlns:a="http://schemas.openxmlformats.org/drawingml/2006/main" noChangeAspect="1"/>
@@ -5003,7 +5161,7 @@
                   <pic:spPr>
                     <a:xfrm>
                       <a:off x="0" y="0"/>
-                      <a:ext cx="5816809" cy="1451875"/>
+                      <a:ext cx="5457544" cy="1362202"/>
                     </a:xfrm>
                     <a:prstGeom prst="rect">
                       <a:avLst/>
@@ -5019,15 +5177,20 @@
     <w:p>
       <w:pPr>
         <w:rPr>
-          <w:sz w:val="24"/>
-          <w:szCs w:val="24"/>
-          <w:lang w:val="es-419" w:eastAsia="es-CO"/>
-        </w:rPr>
-      </w:pPr>
-      <w:r>
-        <w:rPr>
-          <w:sz w:val="24"/>
-          <w:szCs w:val="24"/>
+          <w:sz w:val="22"/>
+          <w:lang w:val="es-419" w:eastAsia="es-CO"/>
+        </w:rPr>
+      </w:pPr>
+      <w:r>
+        <w:rPr>
+          <w:sz w:val="22"/>
+          <w:lang w:val="es-419" w:eastAsia="es-CO"/>
+        </w:rPr>
+        <w:t xml:space="preserve">       </w:t>
+      </w:r>
+      <w:r>
+        <w:rPr>
+          <w:sz w:val="22"/>
           <w:lang w:val="es-419" w:eastAsia="es-CO"/>
         </w:rPr>
         <w:t>Fuente: (SENA – LP Risaralda, 2014).</w:t>
@@ -5035,30 +5198,47 @@
     </w:p>
     <w:p>
       <w:pPr>
+        <w:spacing w:before="0" w:after="160" w:line="259" w:lineRule="auto"/>
+        <w:ind w:firstLine="0"/>
+        <w:rPr>
+          <w:sz w:val="22"/>
+          <w:lang w:val="es-419" w:eastAsia="es-CO"/>
+        </w:rPr>
+      </w:pPr>
+      <w:r>
+        <w:rPr>
+          <w:sz w:val="22"/>
+          <w:lang w:val="es-419" w:eastAsia="es-CO"/>
+        </w:rPr>
+        <w:br w:type="page"/>
+      </w:r>
+    </w:p>
+    <w:p>
+      <w:pPr>
         <w:pStyle w:val="Figura"/>
       </w:pPr>
       <w:r>
+        <w:lastRenderedPageBreak/>
         <w:t>Esquema de un tablero de control diligenciado</w:t>
       </w:r>
     </w:p>
     <w:p>
       <w:pPr>
-        <w:ind w:left="709" w:firstLine="426"/>
-        <w:rPr>
-          <w:lang w:val="es-419" w:eastAsia="es-CO"/>
-        </w:rPr>
-      </w:pPr>
-      <w:r>
-        <w:rPr>
-          <w:lang w:val="es-419" w:eastAsia="es-CO"/>
-        </w:rPr>
-        <w:t xml:space="preserve">       </w:t>
-      </w:r>
-      <w:r>
-        <w:rPr>
-          <w:lang w:val="es-419" w:eastAsia="es-CO"/>
-        </w:rPr>
-        <w:t xml:space="preserve">      </w:t>
+        <w:rPr>
+          <w:lang w:val="es-419" w:eastAsia="es-CO"/>
+        </w:rPr>
+      </w:pPr>
+      <w:r>
+        <w:rPr>
+          <w:lang w:val="es-419" w:eastAsia="es-CO"/>
+        </w:rPr>
+        <w:t xml:space="preserve">    </w:t>
+      </w:r>
+      <w:r>
+        <w:rPr>
+          <w:lang w:val="es-419" w:eastAsia="es-CO"/>
+        </w:rPr>
+        <w:t xml:space="preserve"> </w:t>
       </w:r>
       <w:r>
         <w:rPr>
@@ -5072,9 +5252,9 @@
           <w:lang w:val="es-419" w:eastAsia="es-CO"/>
         </w:rPr>
         <w:drawing>
-          <wp:inline distT="0" distB="0" distL="0" distR="0" wp14:anchorId="01A321CB" wp14:editId="73FD3696">
-            <wp:extent cx="5789862" cy="2211705"/>
-            <wp:effectExtent l="0" t="0" r="1905" b="0"/>
+          <wp:inline distT="0" distB="0" distL="0" distR="0" wp14:anchorId="01A321CB" wp14:editId="5CF90D70">
+            <wp:extent cx="5117560" cy="2038350"/>
+            <wp:effectExtent l="0" t="0" r="6985" b="0"/>
             <wp:docPr id="1215982727" name="Imagen 1215982727" descr="Se muestra un tablero de control diligenciado."/>
             <wp:cNvGraphicFramePr>
               <a:graphicFrameLocks xmlns:a="http://schemas.openxmlformats.org/drawingml/2006/main" noChangeAspect="1"/>
@@ -5095,7 +5275,7 @@
                   <pic:spPr>
                     <a:xfrm>
                       <a:off x="0" y="0"/>
-                      <a:ext cx="5855938" cy="2236946"/>
+                      <a:ext cx="5170885" cy="2059590"/>
                     </a:xfrm>
                     <a:prstGeom prst="rect">
                       <a:avLst/>
@@ -5111,15 +5291,20 @@
     <w:p>
       <w:pPr>
         <w:rPr>
-          <w:sz w:val="24"/>
-          <w:szCs w:val="24"/>
-          <w:lang w:val="es-419" w:eastAsia="es-CO"/>
-        </w:rPr>
-      </w:pPr>
-      <w:r>
-        <w:rPr>
-          <w:sz w:val="24"/>
-          <w:szCs w:val="24"/>
+          <w:sz w:val="22"/>
+          <w:lang w:val="es-419" w:eastAsia="es-CO"/>
+        </w:rPr>
+      </w:pPr>
+      <w:r>
+        <w:rPr>
+          <w:sz w:val="22"/>
+          <w:lang w:val="es-419" w:eastAsia="es-CO"/>
+        </w:rPr>
+        <w:t xml:space="preserve">           </w:t>
+      </w:r>
+      <w:r>
+        <w:rPr>
+          <w:sz w:val="22"/>
           <w:lang w:val="es-419" w:eastAsia="es-CO"/>
         </w:rPr>
         <w:t>Fuente: (Herrera, 2014).</w:t>
@@ -5170,35 +5355,34 @@
         <w:rPr>
           <w:lang w:val="es-419" w:eastAsia="es-CO"/>
         </w:rPr>
+        <w:t>Son tableros utilizados con el fin de configurar el cronograma semanal y diario de la asignación de instructivos para cada máquina. Su propósito es evitar la saturación del tablero general de control, en el caso en que un instructivo deba practicarse de manera permanente todas las semanas o todos los días.</w:t>
+      </w:r>
+    </w:p>
+    <w:p>
+      <w:pPr>
+        <w:rPr>
+          <w:lang w:val="es-419" w:eastAsia="es-CO"/>
+        </w:rPr>
+      </w:pPr>
+      <w:r>
+        <w:rPr>
+          <w:lang w:val="es-419" w:eastAsia="es-CO"/>
+        </w:rPr>
+        <w:t>Si contamos con instructivos que se deban aplicar semanalmente, entonces se recurre a un formato llamado rutina semanal. A continuación, se muestra un ejemplo del formato.</w:t>
+      </w:r>
+    </w:p>
+    <w:p>
+      <w:pPr>
+        <w:pStyle w:val="Figura"/>
+      </w:pPr>
+      <w:r>
         <w:lastRenderedPageBreak/>
-        <w:t>Son tableros utilizados con el fin de configurar el cronograma semanal y diario de la asignación de instructivos para cada máquina. Su propósito es evitar la saturación del tablero general de control, en el caso en que un instructivo deba practicarse de manera permanente todas las semanas o todos los días.</w:t>
-      </w:r>
-    </w:p>
-    <w:p>
-      <w:pPr>
-        <w:rPr>
-          <w:lang w:val="es-419" w:eastAsia="es-CO"/>
-        </w:rPr>
-      </w:pPr>
-      <w:r>
-        <w:rPr>
-          <w:lang w:val="es-419" w:eastAsia="es-CO"/>
-        </w:rPr>
-        <w:t>Si contamos con instructivos que se deban aplicar semanalmente, entonces se recurre a un formato llamado rutina semanal. A continuación, se muestra un ejemplo del formato.</w:t>
-      </w:r>
-    </w:p>
-    <w:p>
-      <w:pPr>
-        <w:pStyle w:val="Figura"/>
-      </w:pPr>
-      <w:r>
         <w:t>Esquema de un tablero de control: rutina semanal</w:t>
       </w:r>
     </w:p>
     <w:p>
       <w:pPr>
         <w:ind w:firstLine="0"/>
-        <w:jc w:val="center"/>
         <w:rPr>
           <w:lang w:val="es-419" w:eastAsia="es-CO"/>
         </w:rPr>
@@ -5209,9 +5393,9 @@
           <w:lang w:val="es-419" w:eastAsia="es-CO"/>
         </w:rPr>
         <w:drawing>
-          <wp:inline distT="0" distB="0" distL="0" distR="0" wp14:anchorId="74B7C86F" wp14:editId="2434E8C9">
-            <wp:extent cx="6070600" cy="1037335"/>
-            <wp:effectExtent l="0" t="0" r="6350" b="0"/>
+          <wp:inline distT="0" distB="0" distL="0" distR="0" wp14:anchorId="74B7C86F" wp14:editId="30036762">
+            <wp:extent cx="6410255" cy="1095375"/>
+            <wp:effectExtent l="0" t="0" r="0" b="0"/>
             <wp:docPr id="1215982721" name="Imagen 1215982721" descr="Se muestra el esquema de un tablero de control: rutina semanal."/>
             <wp:cNvGraphicFramePr>
               <a:graphicFrameLocks xmlns:a="http://schemas.openxmlformats.org/drawingml/2006/main" noChangeAspect="1"/>
@@ -5232,7 +5416,7 @@
                   <pic:spPr>
                     <a:xfrm>
                       <a:off x="0" y="0"/>
-                      <a:ext cx="6139750" cy="1049151"/>
+                      <a:ext cx="6468549" cy="1105336"/>
                     </a:xfrm>
                     <a:prstGeom prst="rect">
                       <a:avLst/>
@@ -5247,26 +5431,32 @@
     </w:p>
     <w:p>
       <w:pPr>
+        <w:ind w:firstLine="0"/>
         <w:jc w:val="both"/>
         <w:rPr>
-          <w:sz w:val="24"/>
-          <w:szCs w:val="24"/>
+          <w:sz w:val="22"/>
           <w:lang w:val="es-ES"/>
         </w:rPr>
       </w:pPr>
       <w:r>
         <w:rPr>
           <w:b/>
-          <w:sz w:val="24"/>
-          <w:szCs w:val="24"/>
+          <w:sz w:val="22"/>
           <w:lang w:val="es-ES"/>
         </w:rPr>
+        <w:t xml:space="preserve">  </w:t>
+      </w:r>
+      <w:r>
+        <w:rPr>
+          <w:b/>
+          <w:sz w:val="22"/>
+          <w:lang w:val="es-ES"/>
+        </w:rPr>
         <w:t xml:space="preserve">Fuente: </w:t>
       </w:r>
       <w:r>
         <w:rPr>
-          <w:sz w:val="24"/>
-          <w:szCs w:val="24"/>
+          <w:sz w:val="22"/>
           <w:lang w:val="es-ES"/>
         </w:rPr>
         <w:t>(SENA – LP Risaralda, 2014).</w:t>
@@ -5274,15 +5464,23 @@
     </w:p>
     <w:p>
       <w:pPr>
+        <w:ind w:firstLine="0"/>
+        <w:jc w:val="both"/>
         <w:rPr>
           <w:szCs w:val="28"/>
           <w:lang w:val="es-ES"/>
         </w:rPr>
       </w:pPr>
-      <w:r>
-        <w:rPr>
-          <w:szCs w:val="28"/>
-          <w:lang w:val="es-ES"/>
+    </w:p>
+    <w:p>
+      <w:pPr>
+        <w:rPr>
+          <w:lang w:val="es-419" w:eastAsia="es-CO"/>
+        </w:rPr>
+      </w:pPr>
+      <w:r>
+        <w:rPr>
+          <w:lang w:val="es-419" w:eastAsia="es-CO"/>
         </w:rPr>
         <w:t>Si los instructivos deben aplicarse diariamente, entonces debes recurrirse a al formato rutina diaria. En seguida, se muestra un ejemplo del formato.</w:t>
       </w:r>
@@ -5303,6 +5501,7 @@
     </w:p>
     <w:p>
       <w:pPr>
+        <w:ind w:firstLine="0"/>
         <w:rPr>
           <w:lang w:val="es-419" w:eastAsia="es-CO"/>
         </w:rPr>
@@ -5313,9 +5512,9 @@
           <w:lang w:val="es-419" w:eastAsia="es-CO"/>
         </w:rPr>
         <w:drawing>
-          <wp:inline distT="0" distB="0" distL="0" distR="0" wp14:anchorId="6CA809DD" wp14:editId="7EBFFFFA">
-            <wp:extent cx="5752214" cy="963894"/>
-            <wp:effectExtent l="0" t="0" r="1270" b="8255"/>
+          <wp:inline distT="0" distB="0" distL="0" distR="0" wp14:anchorId="6CA809DD" wp14:editId="0F22B307">
+            <wp:extent cx="6366326" cy="1066800"/>
+            <wp:effectExtent l="0" t="0" r="0" b="0"/>
             <wp:docPr id="1215982722" name="Imagen 1215982722" descr="Se muestra el esquema de un tablero de control: rutina diaria."/>
             <wp:cNvGraphicFramePr>
               <a:graphicFrameLocks xmlns:a="http://schemas.openxmlformats.org/drawingml/2006/main" noChangeAspect="1"/>
@@ -5336,7 +5535,7 @@
                   <pic:spPr>
                     <a:xfrm>
                       <a:off x="0" y="0"/>
-                      <a:ext cx="5774487" cy="967626"/>
+                      <a:ext cx="6406809" cy="1073584"/>
                     </a:xfrm>
                     <a:prstGeom prst="rect">
                       <a:avLst/>
@@ -5351,16 +5550,15 @@
     </w:p>
     <w:p>
       <w:pPr>
-        <w:rPr>
-          <w:sz w:val="24"/>
-          <w:szCs w:val="24"/>
-          <w:lang w:val="es-419" w:eastAsia="es-CO"/>
-        </w:rPr>
-      </w:pPr>
-      <w:r>
-        <w:rPr>
-          <w:sz w:val="24"/>
-          <w:szCs w:val="24"/>
+        <w:ind w:firstLine="0"/>
+        <w:rPr>
+          <w:sz w:val="22"/>
+          <w:lang w:val="es-419" w:eastAsia="es-CO"/>
+        </w:rPr>
+      </w:pPr>
+      <w:r>
+        <w:rPr>
+          <w:sz w:val="22"/>
           <w:lang w:val="es-419" w:eastAsia="es-CO"/>
         </w:rPr>
         <w:t>Fuente: (SENA – LP Risaralda, 2014).</w:t>
@@ -5387,17 +5585,7 @@
           <w:szCs w:val="28"/>
           <w:lang w:val="es-419" w:eastAsia="es-CO"/>
         </w:rPr>
-        <w:lastRenderedPageBreak/>
-        <w:t>Órdenes de trabaj</w:t>
-      </w:r>
-      <w:r>
-        <w:rPr>
-          <w:b/>
-          <w:bCs/>
-          <w:szCs w:val="28"/>
-          <w:lang w:val="es-419" w:eastAsia="es-CO"/>
-        </w:rPr>
-        <w:t>o</w:t>
+        <w:t>Órdenes de trabajo</w:t>
       </w:r>
     </w:p>
     <w:p>
@@ -5453,6 +5641,7 @@
         <w:rPr>
           <w:lang w:val="es-419" w:eastAsia="es-CO"/>
         </w:rPr>
+        <w:lastRenderedPageBreak/>
         <w:t>Asignar las acciones de mantenimiento por escrito, ya sea desde el área de mantenimiento o cualquier otra área de la organización.</w:t>
       </w:r>
     </w:p>
@@ -5579,7 +5768,6 @@
         <w:rPr>
           <w:lang w:val="es-419" w:eastAsia="es-CO"/>
         </w:rPr>
-        <w:lastRenderedPageBreak/>
         <w:t>Fecha de ejecución y nivel de urgencia o prioridad.</w:t>
       </w:r>
     </w:p>
@@ -5656,6 +5844,7 @@
         <w:rPr>
           <w:lang w:val="es-419" w:eastAsia="es-CO"/>
         </w:rPr>
+        <w:lastRenderedPageBreak/>
         <w:t>-</w:t>
       </w:r>
       <w:r>
@@ -5747,59 +5936,14 @@
     </w:p>
     <w:p>
       <w:pPr>
-        <w:rPr>
-          <w:lang w:val="es-419" w:eastAsia="es-CO"/>
-        </w:rPr>
-      </w:pPr>
-    </w:p>
-    <w:p>
-      <w:pPr>
-        <w:rPr>
-          <w:lang w:val="es-419" w:eastAsia="es-CO"/>
-        </w:rPr>
-      </w:pPr>
-    </w:p>
-    <w:p>
-      <w:pPr>
-        <w:rPr>
-          <w:lang w:val="es-419" w:eastAsia="es-CO"/>
-        </w:rPr>
-      </w:pPr>
-    </w:p>
-    <w:p>
-      <w:pPr>
-        <w:rPr>
-          <w:lang w:val="es-419" w:eastAsia="es-CO"/>
-        </w:rPr>
-      </w:pPr>
-    </w:p>
-    <w:p>
-      <w:pPr>
-        <w:rPr>
-          <w:lang w:val="es-419" w:eastAsia="es-CO"/>
-        </w:rPr>
-      </w:pPr>
-    </w:p>
-    <w:p>
-      <w:pPr>
-        <w:rPr>
-          <w:lang w:val="es-419" w:eastAsia="es-CO"/>
-        </w:rPr>
-      </w:pPr>
-    </w:p>
-    <w:p>
-      <w:pPr>
         <w:pStyle w:val="Figura"/>
       </w:pPr>
       <w:r>
-        <w:lastRenderedPageBreak/>
         <w:t>Esquema formato orden de trabajo</w:t>
       </w:r>
     </w:p>
     <w:p>
       <w:pPr>
-        <w:ind w:firstLine="0"/>
-        <w:jc w:val="center"/>
         <w:rPr>
           <w:lang w:val="es-419" w:eastAsia="es-CO"/>
         </w:rPr>
@@ -5810,10 +5954,10 @@
           <w:lang w:val="es-419" w:eastAsia="es-CO"/>
         </w:rPr>
         <w:drawing>
-          <wp:inline distT="0" distB="0" distL="0" distR="0" wp14:anchorId="0E652BEE" wp14:editId="788A69D0">
-            <wp:extent cx="6332220" cy="5096510"/>
-            <wp:effectExtent l="0" t="0" r="0" b="8890"/>
-            <wp:docPr id="1385494545" name="Gráfico 4"/>
+          <wp:inline distT="0" distB="0" distL="0" distR="0" wp14:anchorId="78B848C3" wp14:editId="3598A2AF">
+            <wp:extent cx="5219700" cy="4152413"/>
+            <wp:effectExtent l="0" t="0" r="0" b="635"/>
+            <wp:docPr id="1215982723" name="Imagen 1215982723" descr="Se muestra el formato de orden de trabajo, con la descripción general del trabajo."/>
             <wp:cNvGraphicFramePr>
               <a:graphicFrameLocks xmlns:a="http://schemas.openxmlformats.org/drawingml/2006/main" noChangeAspect="1"/>
             </wp:cNvGraphicFramePr>
@@ -5821,17 +5965,11 @@
               <a:graphicData uri="http://schemas.openxmlformats.org/drawingml/2006/picture">
                 <pic:pic xmlns:pic="http://schemas.openxmlformats.org/drawingml/2006/picture">
                   <pic:nvPicPr>
-                    <pic:cNvPr id="1385494545" name="Gráfico 1385494545"/>
+                    <pic:cNvPr id="1215982723" name="Imagen 1215982723" descr="Se muestra el formato de orden de trabajo, con la descripción general del trabajo."/>
                     <pic:cNvPicPr/>
                   </pic:nvPicPr>
                   <pic:blipFill>
-                    <a:blip r:embed="rId36">
-                      <a:extLst>
-                        <a:ext uri="{96DAC541-7B7A-43D3-8B79-37D633B846F1}">
-                          <asvg:svgBlip xmlns:asvg="http://schemas.microsoft.com/office/drawing/2016/SVG/main" r:embed="rId37"/>
-                        </a:ext>
-                      </a:extLst>
-                    </a:blip>
+                    <a:blip r:embed="rId36"/>
                     <a:stretch>
                       <a:fillRect/>
                     </a:stretch>
@@ -5839,7 +5977,7 @@
                   <pic:spPr>
                     <a:xfrm>
                       <a:off x="0" y="0"/>
-                      <a:ext cx="6332220" cy="5096510"/>
+                      <a:ext cx="5242790" cy="4170782"/>
                     </a:xfrm>
                     <a:prstGeom prst="rect">
                       <a:avLst/>
@@ -5855,15 +5993,13 @@
     <w:p>
       <w:pPr>
         <w:rPr>
-          <w:sz w:val="24"/>
-          <w:szCs w:val="24"/>
-          <w:lang w:val="es-419" w:eastAsia="es-CO"/>
-        </w:rPr>
-      </w:pPr>
-      <w:r>
-        <w:rPr>
-          <w:sz w:val="24"/>
-          <w:szCs w:val="24"/>
+          <w:sz w:val="22"/>
+          <w:lang w:val="es-419" w:eastAsia="es-CO"/>
+        </w:rPr>
+      </w:pPr>
+      <w:r>
+        <w:rPr>
+          <w:sz w:val="22"/>
           <w:lang w:val="es-419" w:eastAsia="es-CO"/>
         </w:rPr>
         <w:t>Fuente: (Dixon, 2000).</w:t>
@@ -5873,8 +6009,9 @@
       <w:pPr>
         <w:pStyle w:val="Ttulo1"/>
       </w:pPr>
-      <w:bookmarkStart w:id="3" w:name="_Toc180759980"/>
-      <w:r>
+      <w:bookmarkStart w:id="3" w:name="_Toc190957464"/>
+      <w:r>
+        <w:lastRenderedPageBreak/>
         <w:t>Conceptos generales sobre fiabilidad</w:t>
       </w:r>
       <w:bookmarkEnd w:id="3"/>
@@ -5889,80 +6026,65 @@
         <w:rPr>
           <w:lang w:val="es-419" w:eastAsia="es-CO"/>
         </w:rPr>
-        <w:t xml:space="preserve">La ejecución de las actividades del mantenimiento es una de las razones más importantes de la gestión del mantenimiento industrial. Una adecuada ejecución de las acciones del mantenimiento no solo se debe limitar a dejar los equipos en óptimo </w:t>
+        <w:t>La ejecución de las actividades del mantenimiento es una de las razones más importantes de la gestión del mantenimiento industrial. Una adecuada ejecución de las acciones del mantenimiento no solo se debe limitar a dejar los equipos en óptimo funcionamiento y conformarse con que estén bien, por el contario el objetivo principal debe ser siempre la mejora continua. Lo anterior garantiza un mejoramiento de la fiabilidad de los dispositivos y el aumento de su disponibilidad a partir del análisis de las averías que se presentan y de las actividades o acciones de mantenimiento necesarias para corregirlas.</w:t>
+      </w:r>
+    </w:p>
+    <w:p>
+      <w:pPr>
+        <w:rPr>
+          <w:lang w:val="es-419" w:eastAsia="es-CO"/>
+        </w:rPr>
+      </w:pPr>
+      <w:r>
+        <w:rPr>
+          <w:lang w:val="es-419" w:eastAsia="es-CO"/>
+        </w:rPr>
+        <w:t>En las organizaciones evidencian su competitividad y éxito mediante factores claves en su desempeño, como son: la rentabilidad, la productividad, la calidad, la imagen, la seguridad y la integridad. En los años recientes las organizaciones han agregado el concepto de fiabilidad, como otro factor importante de desempeño.</w:t>
+      </w:r>
+    </w:p>
+    <w:p>
+      <w:pPr>
+        <w:rPr>
+          <w:lang w:val="es-419" w:eastAsia="es-CO"/>
+        </w:rPr>
+      </w:pPr>
+      <w:r>
+        <w:rPr>
+          <w:lang w:val="es-419" w:eastAsia="es-CO"/>
+        </w:rPr>
+        <w:t>La gran mayoría de personas, al escuchar la palabra fiabilidad lo asocian directamente con la disponibilidad del equipo, y lo vinculan directamente con las actividades del mantenimiento, lo que no saben es que la causa de los problemas de disponibilidad y confiabilidad, generalmente inician mucho antes de que el mantenimiento sea necesario.</w:t>
+      </w:r>
+    </w:p>
+    <w:p>
+      <w:pPr>
+        <w:rPr>
+          <w:lang w:val="es-419" w:eastAsia="es-CO"/>
+        </w:rPr>
+      </w:pPr>
+      <w:r>
+        <w:rPr>
+          <w:lang w:val="es-419" w:eastAsia="es-CO"/>
+        </w:rPr>
+        <w:t xml:space="preserve">Es en la etapa de diseño donde la fiabilidad debe ser contemplada por los diseñadores, donde aspectos como el mantenimiento y la fiabilidad de cada elemento deben ser analizados. Luego será la fiabilidad del equipo la que debe considerarse </w:t>
       </w:r>
       <w:r>
         <w:rPr>
           <w:lang w:val="es-419" w:eastAsia="es-CO"/>
         </w:rPr>
         <w:lastRenderedPageBreak/>
-        <w:t>funcionamiento y conformarse con que estén bien, por el contario el objetivo principal debe ser siempre la mejora continua. Lo anterior garantiza un mejoramiento de la fiabilidad de los dispositivos y el aumento de su disponibilidad a partir del análisis de las averías que se presentan y de las actividades o acciones de mantenimiento necesarias para corregirlas.</w:t>
-      </w:r>
-    </w:p>
-    <w:p>
-      <w:pPr>
-        <w:rPr>
-          <w:lang w:val="es-419" w:eastAsia="es-CO"/>
-        </w:rPr>
-      </w:pPr>
-      <w:r>
-        <w:rPr>
-          <w:lang w:val="es-419" w:eastAsia="es-CO"/>
-        </w:rPr>
-        <w:t>En las organizaciones evidencian su competitividad y éxito mediante factores claves en su desempeño, como son: la rentabilidad, la productividad, la calidad, la imagen, la seguridad y la integridad. En los años recientes las organizaciones han agregado el concepto de fiabilidad, como otro factor importante de desempeño.</w:t>
-      </w:r>
-    </w:p>
-    <w:p>
-      <w:pPr>
-        <w:rPr>
-          <w:lang w:val="es-419" w:eastAsia="es-CO"/>
-        </w:rPr>
-      </w:pPr>
-      <w:r>
-        <w:rPr>
-          <w:lang w:val="es-419" w:eastAsia="es-CO"/>
-        </w:rPr>
-        <w:t>La gran mayoría de personas, al escuchar la palabra fiabilidad lo asocian directamente con la disponibilidad del equipo, y lo vinculan directamente con las actividades del mantenimiento, lo que no saben es que la causa de los problemas de disponibilidad y confiabilidad, generalmente inician mucho antes de que el mantenimiento sea necesario.</w:t>
-      </w:r>
-    </w:p>
-    <w:p>
-      <w:pPr>
-        <w:rPr>
-          <w:lang w:val="es-419" w:eastAsia="es-CO"/>
-        </w:rPr>
-      </w:pPr>
-      <w:r>
-        <w:rPr>
-          <w:lang w:val="es-419" w:eastAsia="es-CO"/>
-        </w:rPr>
-        <w:t>Es en la etapa de diseño donde la fiabilidad debe ser contemplada por los diseñadores, donde aspectos como el mantenimiento y la fiabilidad de cada elemento deben ser analizados. Luego será la fiabilidad del equipo la que debe considerarse teniendo en cuenta las mejores prácticas incorporadas en la etapa ensamble, instalación, puesta a punto y del equipo o máquina.</w:t>
-      </w:r>
-    </w:p>
-    <w:p>
-      <w:pPr>
-        <w:rPr>
-          <w:lang w:val="es-419" w:eastAsia="es-CO"/>
-        </w:rPr>
-      </w:pPr>
-    </w:p>
-    <w:p>
-      <w:pPr>
-        <w:rPr>
-          <w:lang w:val="es-419" w:eastAsia="es-CO"/>
-        </w:rPr>
-      </w:pPr>
-    </w:p>
-    <w:p>
-      <w:pPr>
-        <w:rPr>
-          <w:lang w:val="es-419" w:eastAsia="es-CO"/>
-        </w:rPr>
-      </w:pPr>
-      <w:r>
-        <w:rPr>
-          <w:lang w:val="es-419" w:eastAsia="es-CO"/>
-        </w:rPr>
-        <w:lastRenderedPageBreak/>
+        <w:t>teniendo en cuenta las mejores prácticas incorporadas en la etapa ensamble, instalación, puesta a punto y del equipo o máquina.</w:t>
+      </w:r>
+    </w:p>
+    <w:p>
+      <w:pPr>
+        <w:rPr>
+          <w:lang w:val="es-419" w:eastAsia="es-CO"/>
+        </w:rPr>
+      </w:pPr>
+      <w:r>
+        <w:rPr>
+          <w:lang w:val="es-419" w:eastAsia="es-CO"/>
+        </w:rPr>
         <w:t>Seguidamente, se pueden evidenciar las necesidades de la fiabilidad:</w:t>
       </w:r>
     </w:p>
@@ -6074,6 +6196,7 @@
           <w:bCs/>
           <w:lang w:val="es-419" w:eastAsia="es-CO"/>
         </w:rPr>
+        <w:lastRenderedPageBreak/>
         <w:t>Falla</w:t>
       </w:r>
       <w:r>
@@ -6096,7 +6219,6 @@
           <w:bCs/>
           <w:lang w:val="es-419" w:eastAsia="es-CO"/>
         </w:rPr>
-        <w:lastRenderedPageBreak/>
         <w:t>Tasa de fallo</w:t>
       </w:r>
       <w:r>
@@ -6323,6 +6445,7 @@
         <w:rPr>
           <w:lang w:val="es-419" w:eastAsia="es-CO"/>
         </w:rPr>
+        <w:lastRenderedPageBreak/>
         <w:t>C.</w:t>
       </w:r>
       <w:r>
@@ -6343,14 +6466,7 @@
         <w:rPr>
           <w:lang w:val="es-419" w:eastAsia="es-CO"/>
         </w:rPr>
-        <w:t xml:space="preserve">: en este periodo la tasa de fallo va en aumento, siendo las averías relativamente frecuentes causando que los costos del mantenimiento se incrementan. </w:t>
-      </w:r>
-      <w:r>
-        <w:rPr>
-          <w:lang w:val="es-419" w:eastAsia="es-CO"/>
-        </w:rPr>
-        <w:lastRenderedPageBreak/>
-        <w:t>Los fallos más comunes en este periodo están relacionados con el tiempo de uso del equipo, por lo que la degradación y el desgaste son notorios.</w:t>
+        <w:t>: en este periodo la tasa de fallo va en aumento, siendo las averías relativamente frecuentes causando que los costos del mantenimiento se incrementan. Los fallos más comunes en este periodo están relacionados con el tiempo de uso del equipo, por lo que la degradación y el desgaste son notorios.</w:t>
       </w:r>
     </w:p>
     <w:p>
@@ -6384,7 +6500,7 @@
         <w:rPr>
           <w:lang w:val="es-419" w:eastAsia="es-CO"/>
         </w:rPr>
-        <w:t xml:space="preserve">                    </w:t>
+        <w:t xml:space="preserve">         </w:t>
       </w:r>
       <w:r>
         <w:rPr>
@@ -6392,9 +6508,9 @@
           <w:lang w:val="es-419" w:eastAsia="es-CO"/>
         </w:rPr>
         <w:drawing>
-          <wp:inline distT="0" distB="0" distL="0" distR="0" wp14:anchorId="05305274" wp14:editId="6EECDA1E">
-            <wp:extent cx="4094199" cy="2411307"/>
-            <wp:effectExtent l="0" t="0" r="1905" b="8255"/>
+          <wp:inline distT="0" distB="0" distL="0" distR="0" wp14:anchorId="05305274" wp14:editId="7CD4E845">
+            <wp:extent cx="4690071" cy="2762250"/>
+            <wp:effectExtent l="0" t="0" r="0" b="0"/>
             <wp:docPr id="1215982724" name="Imagen 1215982724" descr="En la figura se muestra la curva de la bañera, donde se detalla los fallos infantiles, la vida útil y el desgaste."/>
             <wp:cNvGraphicFramePr>
               <a:graphicFrameLocks xmlns:a="http://schemas.openxmlformats.org/drawingml/2006/main" noChangeAspect="1"/>
@@ -6407,7 +6523,7 @@
                     <pic:cNvPicPr/>
                   </pic:nvPicPr>
                   <pic:blipFill>
-                    <a:blip r:embed="rId38"/>
+                    <a:blip r:embed="rId37"/>
                     <a:stretch>
                       <a:fillRect/>
                     </a:stretch>
@@ -6415,7 +6531,7 @@
                   <pic:spPr>
                     <a:xfrm>
                       <a:off x="0" y="0"/>
-                      <a:ext cx="4098678" cy="2413945"/>
+                      <a:ext cx="4705607" cy="2771400"/>
                     </a:xfrm>
                     <a:prstGeom prst="rect">
                       <a:avLst/>
@@ -6431,30 +6547,24 @@
     <w:p>
       <w:pPr>
         <w:rPr>
-          <w:sz w:val="24"/>
-          <w:szCs w:val="24"/>
-          <w:lang w:val="es-419" w:eastAsia="es-CO"/>
-        </w:rPr>
-      </w:pPr>
-      <w:r>
-        <w:rPr>
-          <w:sz w:val="24"/>
-          <w:szCs w:val="24"/>
+          <w:sz w:val="22"/>
+          <w:lang w:val="es-419" w:eastAsia="es-CO"/>
+        </w:rPr>
+      </w:pPr>
+      <w:r>
+        <w:rPr>
+          <w:sz w:val="22"/>
+          <w:lang w:val="es-419" w:eastAsia="es-CO"/>
+        </w:rPr>
+        <w:t xml:space="preserve">                  </w:t>
+      </w:r>
+      <w:r>
+        <w:rPr>
+          <w:sz w:val="22"/>
           <w:lang w:val="es-419" w:eastAsia="es-CO"/>
         </w:rPr>
         <w:t>Fuente: (Arturo Ruiz Falcó, 2012).</w:t>
       </w:r>
-    </w:p>
-    <w:p>
-      <w:pPr>
-        <w:pStyle w:val="Prrafodelista"/>
-        <w:ind w:left="1429" w:firstLine="0"/>
-        <w:rPr>
-          <w:b/>
-          <w:bCs/>
-          <w:lang w:val="es-419" w:eastAsia="es-CO"/>
-        </w:rPr>
-      </w:pPr>
     </w:p>
     <w:p>
       <w:pPr>
@@ -6488,14 +6598,14 @@
         <w:rPr>
           <w:lang w:val="es-419" w:eastAsia="es-CO"/>
         </w:rPr>
-        <w:t xml:space="preserve">Hasta el momento se han diseñado diversos formatos administrativos y técnicos que permiten programar, planificar y ejecutar las acciones o actividades de mantenimiento. Es conveniente entonces conocer a grandes rasgos cual es el conjunto de actividades generales que se ejecutan según el tipo de mantenimiento determinado </w:t>
+        <w:t xml:space="preserve">Hasta el momento se han diseñado diversos formatos administrativos y técnicos que permiten programar, planificar y ejecutar las acciones o actividades de mantenimiento. Es conveniente entonces conocer a grandes rasgos cual es el conjunto </w:t>
       </w:r>
       <w:r>
         <w:rPr>
           <w:lang w:val="es-419" w:eastAsia="es-CO"/>
         </w:rPr>
         <w:lastRenderedPageBreak/>
-        <w:t>por el equipo de mantenimiento de la organización. Las actividades de mantenimiento más importantes se centran en las de mantenimiento preventivo y correctivo.</w:t>
+        <w:t>de actividades generales que se ejecutan según el tipo de mantenimiento determinado por el equipo de mantenimiento de la organización. Las actividades de mantenimiento más importantes se centran en las de mantenimiento preventivo y correctivo.</w:t>
       </w:r>
     </w:p>
     <w:p>
@@ -6550,8 +6660,6 @@
       </w:pPr>
       <w:r>
         <w:rPr>
-          <w:b/>
-          <w:bCs/>
           <w:lang w:val="es-419" w:eastAsia="es-CO"/>
         </w:rPr>
         <w:t>Verificación del estado del equipo:</w:t>
@@ -6582,17 +6690,9 @@
       </w:pPr>
       <w:r>
         <w:rPr>
-          <w:b/>
-          <w:bCs/>
-          <w:lang w:val="es-419" w:eastAsia="es-CO"/>
-        </w:rPr>
-        <w:t>Trabajos periódicos:</w:t>
-      </w:r>
-      <w:r>
-        <w:rPr>
-          <w:lang w:val="es-419" w:eastAsia="es-CO"/>
-        </w:rPr>
-        <w:t xml:space="preserve"> </w:t>
+          <w:lang w:val="es-419" w:eastAsia="es-CO"/>
+        </w:rPr>
+        <w:t xml:space="preserve">Trabajos periódicos: </w:t>
       </w:r>
       <w:r>
         <w:rPr>
@@ -6620,8 +6720,6 @@
       </w:pPr>
       <w:r>
         <w:rPr>
-          <w:b/>
-          <w:bCs/>
           <w:lang w:val="es-419" w:eastAsia="es-CO"/>
         </w:rPr>
         <w:t>Revisión:</w:t>
@@ -6659,8 +6757,6 @@
       </w:pPr>
       <w:r>
         <w:rPr>
-          <w:b/>
-          <w:bCs/>
           <w:lang w:val="es-419" w:eastAsia="es-CO"/>
         </w:rPr>
         <w:t>Reparación menor:</w:t>
@@ -6691,8 +6787,6 @@
       </w:pPr>
       <w:r>
         <w:rPr>
-          <w:b/>
-          <w:bCs/>
           <w:lang w:val="es-419" w:eastAsia="es-CO"/>
         </w:rPr>
         <w:t>Otras actividades:</w:t>
@@ -7210,10 +7304,26 @@
     </w:p>
     <w:p>
       <w:pPr>
+        <w:spacing w:before="0" w:after="160" w:line="259" w:lineRule="auto"/>
+        <w:ind w:firstLine="0"/>
+        <w:rPr>
+          <w:lang w:val="es-419" w:eastAsia="es-CO"/>
+        </w:rPr>
+      </w:pPr>
+      <w:r>
+        <w:rPr>
+          <w:lang w:val="es-419" w:eastAsia="es-CO"/>
+        </w:rPr>
+        <w:br w:type="page"/>
+      </w:r>
+    </w:p>
+    <w:p>
+      <w:pPr>
         <w:pStyle w:val="Ttulo1"/>
       </w:pPr>
-      <w:bookmarkStart w:id="4" w:name="_Toc180759981"/>
-      <w:r>
+      <w:bookmarkStart w:id="4" w:name="_Toc190957465"/>
+      <w:r>
+        <w:lastRenderedPageBreak/>
         <w:t>Análisis de averías</w:t>
       </w:r>
       <w:bookmarkEnd w:id="4"/>
@@ -7241,22 +7351,17 @@
         <w:rPr>
           <w:lang w:val="es-419" w:eastAsia="es-CO"/>
         </w:rPr>
-        <w:lastRenderedPageBreak/>
         <w:t>Por lo general las averías son progresivas, generando reacciones progresivas hasta llegar al daño total o catastrófico de la máquina o equipo. Las averías pueden ser previstas o súbitas, pudiéndose clasificar de la siguiente forma:</w:t>
       </w:r>
     </w:p>
     <w:p>
       <w:pPr>
         <w:rPr>
-          <w:b/>
-          <w:bCs/>
-          <w:lang w:val="es-419" w:eastAsia="es-CO"/>
-        </w:rPr>
-      </w:pPr>
-      <w:r>
-        <w:rPr>
-          <w:b/>
-          <w:bCs/>
+          <w:lang w:val="es-419" w:eastAsia="es-CO"/>
+        </w:rPr>
+      </w:pPr>
+      <w:r>
+        <w:rPr>
           <w:lang w:val="es-419" w:eastAsia="es-CO"/>
         </w:rPr>
         <w:t>En la manera como se produce:</w:t>
@@ -7376,17 +7481,14 @@
     <w:p>
       <w:pPr>
         <w:rPr>
-          <w:b/>
-          <w:bCs/>
-          <w:lang w:val="es-419" w:eastAsia="es-CO"/>
-        </w:rPr>
-      </w:pPr>
-      <w:r>
-        <w:rPr>
-          <w:b/>
-          <w:bCs/>
-          <w:lang w:val="es-419" w:eastAsia="es-CO"/>
-        </w:rPr>
+          <w:lang w:val="es-419" w:eastAsia="es-CO"/>
+        </w:rPr>
+      </w:pPr>
+      <w:r>
+        <w:rPr>
+          <w:lang w:val="es-419" w:eastAsia="es-CO"/>
+        </w:rPr>
+        <w:lastRenderedPageBreak/>
         <w:t>De la manera como se presenta a lo largo del tiempo:</w:t>
       </w:r>
     </w:p>
@@ -7459,104 +7561,104 @@
           <w:bCs/>
           <w:lang w:val="es-419" w:eastAsia="es-CO"/>
         </w:rPr>
+        <w:t>Avería transitoria</w:t>
+      </w:r>
+      <w:r>
+        <w:rPr>
+          <w:lang w:val="es-419" w:eastAsia="es-CO"/>
+        </w:rPr>
+        <w:t>: esta se presenta en el equipo durante un tiempo corto y adquiere de nuevo las condiciones para funcionar de manera adecuada. Lo anterior sin necesidad de realizarse ninguna acción de mantenimiento.</w:t>
+      </w:r>
+    </w:p>
+    <w:p>
+      <w:pPr>
+        <w:rPr>
+          <w:lang w:val="es-419" w:eastAsia="es-CO"/>
+        </w:rPr>
+      </w:pPr>
+      <w:r>
+        <w:rPr>
+          <w:lang w:val="es-419" w:eastAsia="es-CO"/>
+        </w:rPr>
+        <w:t xml:space="preserve"> De los tipos de averías que se clasificaron, las averías imprevistas en las máquinas y equipos tienen mayor incidencia en los procesos productivos, debido a las dificultades que este suceso genera los procesos de producción y en la vida útil de los equipos, por lo que es necesario que estos sucesos sean analizados. Durante el servicio, cada avería debe ser analizada de manera minuciosa con el fin de obtener la máxima información relacionada con las causas.</w:t>
+      </w:r>
+    </w:p>
+    <w:p>
+      <w:pPr>
+        <w:rPr>
+          <w:lang w:val="es-419" w:eastAsia="es-CO"/>
+        </w:rPr>
+      </w:pPr>
+      <w:r>
+        <w:rPr>
+          <w:lang w:val="es-419" w:eastAsia="es-CO"/>
+        </w:rPr>
+        <w:t>Entender el contexto de la situación en el análisis de avería es uno de los factores más importantes, ya que nos permite comprender aún más las causas que la generan. Para tal fin, es conveniente plantearse preguntas como las siguientes:</w:t>
+      </w:r>
+    </w:p>
+    <w:p>
+      <w:pPr>
+        <w:rPr>
+          <w:lang w:val="es-419" w:eastAsia="es-CO"/>
+        </w:rPr>
+      </w:pPr>
+      <w:r>
+        <w:rPr>
+          <w:lang w:val="es-419" w:eastAsia="es-CO"/>
+        </w:rPr>
+        <w:t>¿Cuáles son las actividades que ejecuta el equipo?</w:t>
+      </w:r>
+    </w:p>
+    <w:p>
+      <w:pPr>
+        <w:rPr>
+          <w:lang w:val="es-419" w:eastAsia="es-CO"/>
+        </w:rPr>
+      </w:pPr>
+      <w:r>
+        <w:rPr>
+          <w:lang w:val="es-419" w:eastAsia="es-CO"/>
+        </w:rPr>
+        <w:t>¿Cómo puede fallar el equipo?</w:t>
+      </w:r>
+    </w:p>
+    <w:p>
+      <w:pPr>
+        <w:rPr>
+          <w:lang w:val="es-419" w:eastAsia="es-CO"/>
+        </w:rPr>
+      </w:pPr>
+      <w:r>
+        <w:rPr>
+          <w:lang w:val="es-419" w:eastAsia="es-CO"/>
+        </w:rPr>
+        <w:t>¿Qué acciones pueden generar la falla?</w:t>
+      </w:r>
+    </w:p>
+    <w:p>
+      <w:pPr>
+        <w:rPr>
+          <w:lang w:val="es-419" w:eastAsia="es-CO"/>
+        </w:rPr>
+      </w:pPr>
+      <w:r>
+        <w:rPr>
+          <w:lang w:val="es-419" w:eastAsia="es-CO"/>
+        </w:rPr>
+        <w:t>¿Después de que sucede la falla, que pasa en la maquina o equipo?</w:t>
+      </w:r>
+    </w:p>
+    <w:p>
+      <w:pPr>
+        <w:rPr>
+          <w:lang w:val="es-419" w:eastAsia="es-CO"/>
+        </w:rPr>
+      </w:pPr>
+      <w:r>
+        <w:rPr>
+          <w:lang w:val="es-419" w:eastAsia="es-CO"/>
+        </w:rPr>
         <w:lastRenderedPageBreak/>
-        <w:t>Avería transitoria</w:t>
-      </w:r>
-      <w:r>
-        <w:rPr>
-          <w:lang w:val="es-419" w:eastAsia="es-CO"/>
-        </w:rPr>
-        <w:t>: esta se presenta en el equipo durante un tiempo corto y adquiere de nuevo las condiciones para funcionar de manera adecuada. Lo anterior sin necesidad de realizarse ninguna acción de mantenimiento.</w:t>
-      </w:r>
-    </w:p>
-    <w:p>
-      <w:pPr>
-        <w:rPr>
-          <w:lang w:val="es-419" w:eastAsia="es-CO"/>
-        </w:rPr>
-      </w:pPr>
-      <w:r>
-        <w:rPr>
-          <w:lang w:val="es-419" w:eastAsia="es-CO"/>
-        </w:rPr>
-        <w:t xml:space="preserve"> De los tipos de averías que se clasificaron, las averías imprevistas en las máquinas y equipos tienen mayor incidencia en los procesos productivos, debido a las dificultades que este suceso genera los procesos de producción y en la vida útil de los equipos, por lo que es necesario que estos sucesos sean analizados. Durante el servicio, cada avería debe ser analizada de manera minuciosa con el fin de obtener la máxima información relacionada con las causas.</w:t>
-      </w:r>
-    </w:p>
-    <w:p>
-      <w:pPr>
-        <w:rPr>
-          <w:lang w:val="es-419" w:eastAsia="es-CO"/>
-        </w:rPr>
-      </w:pPr>
-      <w:r>
-        <w:rPr>
-          <w:lang w:val="es-419" w:eastAsia="es-CO"/>
-        </w:rPr>
-        <w:t>Entender el contexto de la situación en el análisis de avería es uno de los factores más importantes, ya que nos permite comprender aún más las causas que la generan. Para tal fin, es conveniente plantearse preguntas como las siguientes:</w:t>
-      </w:r>
-    </w:p>
-    <w:p>
-      <w:pPr>
-        <w:rPr>
-          <w:lang w:val="es-419" w:eastAsia="es-CO"/>
-        </w:rPr>
-      </w:pPr>
-      <w:r>
-        <w:rPr>
-          <w:lang w:val="es-419" w:eastAsia="es-CO"/>
-        </w:rPr>
-        <w:t>¿Cuáles son las actividades que ejecuta el equipo?</w:t>
-      </w:r>
-    </w:p>
-    <w:p>
-      <w:pPr>
-        <w:rPr>
-          <w:lang w:val="es-419" w:eastAsia="es-CO"/>
-        </w:rPr>
-      </w:pPr>
-      <w:r>
-        <w:rPr>
-          <w:lang w:val="es-419" w:eastAsia="es-CO"/>
-        </w:rPr>
-        <w:t>¿Cómo puede fallar el equipo?</w:t>
-      </w:r>
-    </w:p>
-    <w:p>
-      <w:pPr>
-        <w:rPr>
-          <w:lang w:val="es-419" w:eastAsia="es-CO"/>
-        </w:rPr>
-      </w:pPr>
-      <w:r>
-        <w:rPr>
-          <w:lang w:val="es-419" w:eastAsia="es-CO"/>
-        </w:rPr>
-        <w:t>¿Qué acciones pueden generar la falla?</w:t>
-      </w:r>
-    </w:p>
-    <w:p>
-      <w:pPr>
-        <w:rPr>
-          <w:lang w:val="es-419" w:eastAsia="es-CO"/>
-        </w:rPr>
-      </w:pPr>
-      <w:r>
-        <w:rPr>
-          <w:lang w:val="es-419" w:eastAsia="es-CO"/>
-        </w:rPr>
-        <w:t>¿Después de que sucede la falla, que pasa en la maquina o equipo?</w:t>
-      </w:r>
-    </w:p>
-    <w:p>
-      <w:pPr>
-        <w:rPr>
-          <w:lang w:val="es-419" w:eastAsia="es-CO"/>
-        </w:rPr>
-      </w:pPr>
-      <w:r>
-        <w:rPr>
-          <w:lang w:val="es-419" w:eastAsia="es-CO"/>
-        </w:rPr>
         <w:t>¿Qué sucede si el equipo falla?</w:t>
       </w:r>
     </w:p>
@@ -7602,7 +7704,6 @@
         <w:rPr>
           <w:lang w:val="es-419" w:eastAsia="es-CO"/>
         </w:rPr>
-        <w:lastRenderedPageBreak/>
         <w:t>Es importante que se cuente con toda la información relacionada con la pieza o conjunto de piezas averiadas, además de conocer cuáles fueron las condiciones de operación de la m</w:t>
       </w:r>
       <w:r>
@@ -7710,24 +7811,19 @@
         <w:rPr>
           <w:lang w:val="es-419" w:eastAsia="es-CO"/>
         </w:rPr>
+        <w:tab/>
+        <w:t>actividades de mantenimiento aplicadas</w:t>
+      </w:r>
+      <w:r>
+        <w:rPr>
+          <w:lang w:val="es-419" w:eastAsia="es-CO"/>
+        </w:rPr>
         <w:t xml:space="preserve"> </w:t>
       </w:r>
       <w:r>
         <w:rPr>
           <w:lang w:val="es-419" w:eastAsia="es-CO"/>
         </w:rPr>
-        <w:t>actividades de mantenimiento aplicadas</w:t>
-      </w:r>
-      <w:r>
-        <w:rPr>
-          <w:lang w:val="es-419" w:eastAsia="es-CO"/>
-        </w:rPr>
-        <w:t xml:space="preserve"> </w:t>
-      </w:r>
-      <w:r>
-        <w:rPr>
-          <w:lang w:val="es-419" w:eastAsia="es-CO"/>
-        </w:rPr>
         <w:t>a la pieza fueron l</w:t>
       </w:r>
       <w:r>
@@ -7767,6 +7863,13 @@
         </w:rPr>
         <w:t>Los anteriores cuestionamientos resultan necesarios y de vital importancia, teniendo presente que el análisis de averías sirve de insumo para el desarrollo de las actividades de mantenimiento preventivo y correctivo. Por lo anterior es necesario establecer una metodología que permita sistematizar el proceso de análisis, disminuyendo los riesgos y la posibilidad de que se presente una avería futura.</w:t>
       </w:r>
+    </w:p>
+    <w:p>
+      <w:pPr>
+        <w:rPr>
+          <w:lang w:val="es-419" w:eastAsia="es-CO"/>
+        </w:rPr>
+      </w:pPr>
     </w:p>
     <w:p>
       <w:pPr>
@@ -7785,6 +7888,7 @@
           <w:bCs/>
           <w:lang w:val="es-419" w:eastAsia="es-CO"/>
         </w:rPr>
+        <w:lastRenderedPageBreak/>
         <w:t>Metodología para analizar averías</w:t>
       </w:r>
     </w:p>
@@ -7811,7 +7915,6 @@
         <w:rPr>
           <w:lang w:val="es-419" w:eastAsia="es-CO"/>
         </w:rPr>
-        <w:lastRenderedPageBreak/>
         <w:t>A continuación, se evidencian las fases de análisis de averías:</w:t>
       </w:r>
     </w:p>
@@ -7925,9 +8028,25 @@
     </w:p>
     <w:p>
       <w:pPr>
+        <w:spacing w:before="0" w:after="160" w:line="259" w:lineRule="auto"/>
+        <w:ind w:firstLine="0"/>
+        <w:rPr>
+          <w:lang w:val="es-419" w:eastAsia="es-CO"/>
+        </w:rPr>
+      </w:pPr>
+      <w:r>
+        <w:rPr>
+          <w:lang w:val="es-419" w:eastAsia="es-CO"/>
+        </w:rPr>
+        <w:br w:type="page"/>
+      </w:r>
+    </w:p>
+    <w:p>
+      <w:pPr>
         <w:pStyle w:val="Figura"/>
       </w:pPr>
       <w:r>
+        <w:lastRenderedPageBreak/>
         <w:t>Estructura metodología análisis de averías</w:t>
       </w:r>
     </w:p>
@@ -7958,7 +8077,7 @@
                     <pic:cNvPicPr/>
                   </pic:nvPicPr>
                   <pic:blipFill>
-                    <a:blip r:embed="rId39"/>
+                    <a:blip r:embed="rId38"/>
                     <a:stretch>
                       <a:fillRect/>
                     </a:stretch>
@@ -7982,34 +8101,32 @@
     <w:p>
       <w:pPr>
         <w:rPr>
+          <w:sz w:val="22"/>
+          <w:lang w:val="es-419" w:eastAsia="es-CO"/>
+        </w:rPr>
+      </w:pPr>
+      <w:r>
+        <w:rPr>
+          <w:sz w:val="22"/>
+          <w:lang w:val="es-419" w:eastAsia="es-CO"/>
+        </w:rPr>
+        <w:t>Fuente: (SENA – LP Risaralda, 2014).</w:t>
+      </w:r>
+    </w:p>
+    <w:p>
+      <w:pPr>
+        <w:rPr>
           <w:sz w:val="24"/>
           <w:szCs w:val="24"/>
           <w:lang w:val="es-419" w:eastAsia="es-CO"/>
         </w:rPr>
       </w:pPr>
-      <w:r>
-        <w:rPr>
-          <w:sz w:val="24"/>
-          <w:szCs w:val="24"/>
-          <w:lang w:val="es-419" w:eastAsia="es-CO"/>
-        </w:rPr>
-        <w:t>Fuente: (SENA – LP Risaralda, 2014).</w:t>
-      </w:r>
-    </w:p>
-    <w:p>
-      <w:pPr>
-        <w:rPr>
-          <w:sz w:val="24"/>
-          <w:szCs w:val="24"/>
-          <w:lang w:val="es-419" w:eastAsia="es-CO"/>
-        </w:rPr>
-      </w:pPr>
     </w:p>
     <w:p>
       <w:pPr>
         <w:pStyle w:val="Titulosgenerales"/>
       </w:pPr>
-      <w:bookmarkStart w:id="5" w:name="_Toc180759982"/>
+      <w:bookmarkStart w:id="5" w:name="_Toc190957466"/>
       <w:r>
         <w:lastRenderedPageBreak/>
         <w:t>Síntesis</w:t>
@@ -8080,23 +8197,6 @@
           <w:lang w:val="es-419" w:eastAsia="es-CO"/>
         </w:rPr>
       </w:pPr>
-    </w:p>
-    <w:p>
-      <w:pPr>
-        <w:ind w:firstLine="0"/>
-        <w:rPr>
-          <w:lang w:val="es-419" w:eastAsia="es-CO"/>
-        </w:rPr>
-      </w:pPr>
-    </w:p>
-    <w:p>
-      <w:pPr>
-        <w:ind w:left="426" w:hanging="426"/>
-        <w:jc w:val="center"/>
-        <w:rPr>
-          <w:lang w:val="es-419" w:eastAsia="es-CO"/>
-        </w:rPr>
-      </w:pPr>
       <w:r>
         <w:rPr>
           <w:noProof/>
@@ -8104,10 +8204,10 @@
         </w:rPr>
         <w:lastRenderedPageBreak/>
         <w:drawing>
-          <wp:inline distT="0" distB="0" distL="0" distR="0" wp14:anchorId="0E0DF35B" wp14:editId="1593B712">
-            <wp:extent cx="6332220" cy="3968115"/>
-            <wp:effectExtent l="0" t="0" r="0" b="0"/>
-            <wp:docPr id="1099676100" name="Gráfico 5" descr="Se muestra una síntesis de la ejecución de actividades y software para órdenes de trabajos. La gestión de mantenimiento industrial es crucial para asegurar el buen funcionamiento de maquinaria y equipos en una planta o instalación. Las actividades y el software relacionados con la gestión de órdenes de trabajo son claves para su gestión."/>
+          <wp:inline distT="0" distB="0" distL="0" distR="0" wp14:anchorId="1AA25AC2" wp14:editId="775B1BD9">
+            <wp:extent cx="6650744" cy="4051005"/>
+            <wp:effectExtent l="0" t="0" r="0" b="6985"/>
+            <wp:docPr id="1215982726" name="Imagen 1215982726" descr="En la síntesis se detalla los parámetros de asignación y soluciones de un sistema, mantenimiento asistido por computador, requerimientos e instructivos, conceptos generales sobre fiabilidad y análisis de averías."/>
             <wp:cNvGraphicFramePr>
               <a:graphicFrameLocks xmlns:a="http://schemas.openxmlformats.org/drawingml/2006/main" noChangeAspect="1"/>
             </wp:cNvGraphicFramePr>
@@ -8115,17 +8215,11 @@
               <a:graphicData uri="http://schemas.openxmlformats.org/drawingml/2006/picture">
                 <pic:pic xmlns:pic="http://schemas.openxmlformats.org/drawingml/2006/picture">
                   <pic:nvPicPr>
-                    <pic:cNvPr id="1099676100" name="Gráfico 5" descr="Se muestra una síntesis de la ejecución de actividades y software para órdenes de trabajos. La gestión de mantenimiento industrial es crucial para asegurar el buen funcionamiento de maquinaria y equipos en una planta o instalación. Las actividades y el software relacionados con la gestión de órdenes de trabajo son claves para su gestión."/>
+                    <pic:cNvPr id="1215982726" name="Imagen 1215982726" descr="En la síntesis se detalla los parámetros de asignación y soluciones de un sistema, mantenimiento asistido por computador, requerimientos e instructivos, conceptos generales sobre fiabilidad y análisis de averías."/>
                     <pic:cNvPicPr/>
                   </pic:nvPicPr>
                   <pic:blipFill>
-                    <a:blip r:embed="rId40">
-                      <a:extLst>
-                        <a:ext uri="{96DAC541-7B7A-43D3-8B79-37D633B846F1}">
-                          <asvg:svgBlip xmlns:asvg="http://schemas.microsoft.com/office/drawing/2016/SVG/main" r:embed="rId41"/>
-                        </a:ext>
-                      </a:extLst>
-                    </a:blip>
+                    <a:blip r:embed="rId39"/>
                     <a:stretch>
                       <a:fillRect/>
                     </a:stretch>
@@ -8133,7 +8227,7 @@
                   <pic:spPr>
                     <a:xfrm>
                       <a:off x="0" y="0"/>
-                      <a:ext cx="6332220" cy="3968115"/>
+                      <a:ext cx="6654558" cy="4053328"/>
                     </a:xfrm>
                     <a:prstGeom prst="rect">
                       <a:avLst/>
@@ -8148,6 +8242,22 @@
     </w:p>
     <w:p>
       <w:pPr>
+        <w:ind w:firstLine="0"/>
+        <w:rPr>
+          <w:lang w:val="es-419" w:eastAsia="es-CO"/>
+        </w:rPr>
+      </w:pPr>
+    </w:p>
+    <w:p>
+      <w:pPr>
+        <w:ind w:hanging="426"/>
+        <w:rPr>
+          <w:lang w:val="es-419" w:eastAsia="es-CO"/>
+        </w:rPr>
+      </w:pPr>
+    </w:p>
+    <w:p>
+      <w:pPr>
         <w:ind w:firstLine="708"/>
         <w:rPr>
           <w:lang w:val="es-419" w:eastAsia="es-CO"/>
@@ -8190,7 +8300,7 @@
       <w:pPr>
         <w:pStyle w:val="Titulosgenerales"/>
       </w:pPr>
-      <w:bookmarkStart w:id="6" w:name="_Toc180759983"/>
+      <w:bookmarkStart w:id="6" w:name="_Toc190957467"/>
       <w:r>
         <w:lastRenderedPageBreak/>
         <w:t>Glosario</w:t>
@@ -8357,7 +8467,7 @@
       <w:pPr>
         <w:pStyle w:val="Titulosgenerales"/>
       </w:pPr>
-      <w:bookmarkStart w:id="7" w:name="_Toc180759984"/>
+      <w:bookmarkStart w:id="7" w:name="_Toc190957468"/>
       <w:r>
         <w:lastRenderedPageBreak/>
         <w:t>Material complementario</w:t>
@@ -8561,7 +8671,7 @@
               <w:pStyle w:val="TextoTablas"/>
               <w:jc w:val="center"/>
             </w:pPr>
-            <w:hyperlink r:id="rId42" w:history="1">
+            <w:hyperlink r:id="rId40" w:history="1">
               <w:r>
                 <w:rPr>
                   <w:rStyle w:val="Hipervnculo"/>
@@ -8753,7 +8863,7 @@
       <w:r>
         <w:t xml:space="preserve"> </w:t>
       </w:r>
-      <w:hyperlink r:id="rId43" w:history="1">
+      <w:hyperlink r:id="rId41" w:history="1">
         <w:r>
           <w:rPr>
             <w:rStyle w:val="Hipervnculo"/>
@@ -8777,7 +8887,7 @@
       <w:r>
         <w:t xml:space="preserve"> </w:t>
       </w:r>
-      <w:hyperlink r:id="rId44" w:history="1">
+      <w:hyperlink r:id="rId42" w:history="1">
         <w:r>
           <w:rPr>
             <w:rStyle w:val="Hipervnculo"/>
@@ -8801,7 +8911,7 @@
       <w:r>
         <w:t xml:space="preserve"> </w:t>
       </w:r>
-      <w:hyperlink r:id="rId45" w:history="1">
+      <w:hyperlink r:id="rId43" w:history="1">
         <w:r>
           <w:rPr>
             <w:rStyle w:val="Hipervnculo"/>
@@ -8825,7 +8935,7 @@
       <w:r>
         <w:t xml:space="preserve"> </w:t>
       </w:r>
-      <w:hyperlink r:id="rId46" w:history="1">
+      <w:hyperlink r:id="rId44" w:history="1">
         <w:r>
           <w:rPr>
             <w:rStyle w:val="Hipervnculo"/>
@@ -8857,7 +8967,7 @@
       <w:r>
         <w:t xml:space="preserve"> </w:t>
       </w:r>
-      <w:hyperlink r:id="rId47" w:history="1">
+      <w:hyperlink r:id="rId45" w:history="1">
         <w:r>
           <w:rPr>
             <w:rStyle w:val="Hipervnculo"/>
@@ -8937,7 +9047,7 @@
       <w:r>
         <w:t xml:space="preserve"> </w:t>
       </w:r>
-      <w:hyperlink r:id="rId48" w:history="1">
+      <w:hyperlink r:id="rId46" w:history="1">
         <w:r>
           <w:rPr>
             <w:rStyle w:val="Hipervnculo"/>
@@ -9539,6 +9649,13 @@
               </w:rPr>
               <w:t>Integrador FAVA</w:t>
             </w:r>
+            <w:r>
+              <w:rPr>
+                <w:sz w:val="28"/>
+                <w:szCs w:val="28"/>
+              </w:rPr>
+              <w:t>.</w:t>
+            </w:r>
           </w:p>
         </w:tc>
         <w:tc>
@@ -10303,10 +10420,10 @@
       </w:pPr>
     </w:p>
     <w:sectPr>
-      <w:headerReference w:type="default" r:id="rId49"/>
-      <w:footerReference w:type="default" r:id="rId50"/>
+      <w:headerReference w:type="default" r:id="rId47"/>
+      <w:footerReference w:type="default" r:id="rId48"/>
       <w:pgSz w:w="12240" w:h="15840"/>
-      <w:pgMar w:top="1134" w:right="1134" w:bottom="1134" w:left="1134" w:header="709" w:footer="737" w:gutter="0"/>
+      <w:pgMar w:top="1701" w:right="1134" w:bottom="1134" w:left="1134" w:header="709" w:footer="737" w:gutter="0"/>
       <w:pgNumType w:start="1"/>
       <w:cols w:space="708"/>
       <w:docGrid w:linePitch="381"/>
@@ -10316,7 +10433,7 @@
 </file>
 
 <file path=word/endnotes.xml><?xml version="1.0" encoding="utf-8"?>
-<w:endnotes xmlns:wpc="http://schemas.microsoft.com/office/word/2010/wordprocessingCanvas" xmlns:cx="http://schemas.microsoft.com/office/drawing/2014/chartex" xmlns:cx1="http://schemas.microsoft.com/office/drawing/2015/9/8/chartex" xmlns:cx2="http://schemas.microsoft.com/office/drawing/2015/10/21/chartex" xmlns:cx3="http://schemas.microsoft.com/office/drawing/2016/5/9/chartex" xmlns:cx4="http://schemas.microsoft.com/office/drawing/2016/5/10/chartex" xmlns:cx5="http://schemas.microsoft.com/office/drawing/2016/5/11/chartex" xmlns:cx6="http://schemas.microsoft.com/office/drawing/2016/5/12/chartex" xmlns:cx7="http://schemas.microsoft.com/office/drawing/2016/5/13/chartex" xmlns:cx8="http://schemas.microsoft.com/office/drawing/2016/5/14/chartex" xmlns:mc="http://schemas.openxmlformats.org/markup-compatibility/2006" xmlns:aink="http://schemas.microsoft.com/office/drawing/2016/ink" xmlns:am3d="http://schemas.microsoft.com/office/drawing/2017/model3d" xmlns:o="urn:schemas-microsoft-com:office:office" xmlns:oel="http://schemas.microsoft.com/office/2019/extlst" xmlns:r="http://schemas.openxmlformats.org/officeDocument/2006/relationships" xmlns:m="http://schemas.openxmlformats.org/officeDocument/2006/math" xmlns:v="urn:schemas-microsoft-com:vml" xmlns:wp14="http://schemas.microsoft.com/office/word/2010/wordprocessingDrawing" xmlns:wp="http://schemas.openxmlformats.org/drawingml/2006/wordprocessingDrawing" xmlns:w10="urn:schemas-microsoft-com:office:word" xmlns:w="http://schemas.openxmlformats.org/wordprocessingml/2006/main" xmlns:w14="http://schemas.microsoft.com/office/word/2010/wordml" xmlns:w15="http://schemas.microsoft.com/office/word/2012/wordml" xmlns:w16cex="http://schemas.microsoft.com/office/word/2018/wordml/cex" xmlns:w16cid="http://schemas.microsoft.com/office/word/2016/wordml/cid" xmlns:w16="http://schemas.microsoft.com/office/word/2018/wordml" xmlns:w16du="http://schemas.microsoft.com/office/word/2023/wordml/word16du" xmlns:w16sdtdh="http://schemas.microsoft.com/office/word/2020/wordml/sdtdatahash" xmlns:w16sdtfl="http://schemas.microsoft.com/office/word/2024/wordml/sdtformatlock" xmlns:w16se="http://schemas.microsoft.com/office/word/2015/wordml/symex" xmlns:wpg="http://schemas.microsoft.com/office/word/2010/wordprocessingGroup" xmlns:wpi="http://schemas.microsoft.com/office/word/2010/wordprocessingInk" xmlns:wne="http://schemas.microsoft.com/office/word/2006/wordml" xmlns:wps="http://schemas.microsoft.com/office/word/2010/wordprocessingShape" mc:Ignorable="w14 w15 w16se w16cid w16 w16cex w16sdtdh w16sdtfl w16du wp14">
+<w:endnotes xmlns:wpc="http://schemas.microsoft.com/office/word/2010/wordprocessingCanvas" xmlns:cx="http://schemas.microsoft.com/office/drawing/2014/chartex" xmlns:cx1="http://schemas.microsoft.com/office/drawing/2015/9/8/chartex" xmlns:cx2="http://schemas.microsoft.com/office/drawing/2015/10/21/chartex" xmlns:cx3="http://schemas.microsoft.com/office/drawing/2016/5/9/chartex" xmlns:cx4="http://schemas.microsoft.com/office/drawing/2016/5/10/chartex" xmlns:cx5="http://schemas.microsoft.com/office/drawing/2016/5/11/chartex" xmlns:cx6="http://schemas.microsoft.com/office/drawing/2016/5/12/chartex" xmlns:cx7="http://schemas.microsoft.com/office/drawing/2016/5/13/chartex" xmlns:cx8="http://schemas.microsoft.com/office/drawing/2016/5/14/chartex" xmlns:mc="http://schemas.openxmlformats.org/markup-compatibility/2006" xmlns:aink="http://schemas.microsoft.com/office/drawing/2016/ink" xmlns:am3d="http://schemas.microsoft.com/office/drawing/2017/model3d" xmlns:o="urn:schemas-microsoft-com:office:office" xmlns:r="http://schemas.openxmlformats.org/officeDocument/2006/relationships" xmlns:m="http://schemas.openxmlformats.org/officeDocument/2006/math" xmlns:v="urn:schemas-microsoft-com:vml" xmlns:wp14="http://schemas.microsoft.com/office/word/2010/wordprocessingDrawing" xmlns:wp="http://schemas.openxmlformats.org/drawingml/2006/wordprocessingDrawing" xmlns:w10="urn:schemas-microsoft-com:office:word" xmlns:w="http://schemas.openxmlformats.org/wordprocessingml/2006/main" xmlns:w14="http://schemas.microsoft.com/office/word/2010/wordml" xmlns:w15="http://schemas.microsoft.com/office/word/2012/wordml" xmlns:w16cex="http://schemas.microsoft.com/office/word/2018/wordml/cex" xmlns:w16cid="http://schemas.microsoft.com/office/word/2016/wordml/cid" xmlns:w16="http://schemas.microsoft.com/office/word/2018/wordml" xmlns:w16sdtdh="http://schemas.microsoft.com/office/word/2020/wordml/sdtdatahash" xmlns:w16se="http://schemas.microsoft.com/office/word/2015/wordml/symex" xmlns:wpg="http://schemas.microsoft.com/office/word/2010/wordprocessingGroup" xmlns:wpi="http://schemas.microsoft.com/office/word/2010/wordprocessingInk" xmlns:wne="http://schemas.microsoft.com/office/word/2006/wordml" xmlns:wps="http://schemas.microsoft.com/office/word/2010/wordprocessingShape" mc:Ignorable="w14 w15 w16se w16cid w16 w16cex w16sdtdh wp14">
   <w:endnote w:type="separator" w:id="-1">
     <w:p>
       <w:pPr>
@@ -10341,7 +10458,7 @@
 </file>
 
 <file path=word/footer1.xml><?xml version="1.0" encoding="utf-8"?>
-<w:ftr xmlns:wpc="http://schemas.microsoft.com/office/word/2010/wordprocessingCanvas" xmlns:cx="http://schemas.microsoft.com/office/drawing/2014/chartex" xmlns:cx1="http://schemas.microsoft.com/office/drawing/2015/9/8/chartex" xmlns:cx2="http://schemas.microsoft.com/office/drawing/2015/10/21/chartex" xmlns:cx3="http://schemas.microsoft.com/office/drawing/2016/5/9/chartex" xmlns:cx4="http://schemas.microsoft.com/office/drawing/2016/5/10/chartex" xmlns:cx5="http://schemas.microsoft.com/office/drawing/2016/5/11/chartex" xmlns:cx6="http://schemas.microsoft.com/office/drawing/2016/5/12/chartex" xmlns:cx7="http://schemas.microsoft.com/office/drawing/2016/5/13/chartex" xmlns:cx8="http://schemas.microsoft.com/office/drawing/2016/5/14/chartex" xmlns:mc="http://schemas.openxmlformats.org/markup-compatibility/2006" xmlns:aink="http://schemas.microsoft.com/office/drawing/2016/ink" xmlns:am3d="http://schemas.microsoft.com/office/drawing/2017/model3d" xmlns:o="urn:schemas-microsoft-com:office:office" xmlns:oel="http://schemas.microsoft.com/office/2019/extlst" xmlns:r="http://schemas.openxmlformats.org/officeDocument/2006/relationships" xmlns:m="http://schemas.openxmlformats.org/officeDocument/2006/math" xmlns:v="urn:schemas-microsoft-com:vml" xmlns:wp14="http://schemas.microsoft.com/office/word/2010/wordprocessingDrawing" xmlns:wp="http://schemas.openxmlformats.org/drawingml/2006/wordprocessingDrawing" xmlns:w10="urn:schemas-microsoft-com:office:word" xmlns:w="http://schemas.openxmlformats.org/wordprocessingml/2006/main" xmlns:w14="http://schemas.microsoft.com/office/word/2010/wordml" xmlns:w15="http://schemas.microsoft.com/office/word/2012/wordml" xmlns:w16cex="http://schemas.microsoft.com/office/word/2018/wordml/cex" xmlns:w16cid="http://schemas.microsoft.com/office/word/2016/wordml/cid" xmlns:w16="http://schemas.microsoft.com/office/word/2018/wordml" xmlns:w16du="http://schemas.microsoft.com/office/word/2023/wordml/word16du" xmlns:w16sdtdh="http://schemas.microsoft.com/office/word/2020/wordml/sdtdatahash" xmlns:w16sdtfl="http://schemas.microsoft.com/office/word/2024/wordml/sdtformatlock" xmlns:w16se="http://schemas.microsoft.com/office/word/2015/wordml/symex" xmlns:wpg="http://schemas.microsoft.com/office/word/2010/wordprocessingGroup" xmlns:wpi="http://schemas.microsoft.com/office/word/2010/wordprocessingInk" xmlns:wne="http://schemas.microsoft.com/office/word/2006/wordml" xmlns:wps="http://schemas.microsoft.com/office/word/2010/wordprocessingShape" mc:Ignorable="w14 w15 w16se w16cid w16 w16cex w16sdtdh w16sdtfl w16du wp14">
+<w:ftr xmlns:wpc="http://schemas.microsoft.com/office/word/2010/wordprocessingCanvas" xmlns:cx="http://schemas.microsoft.com/office/drawing/2014/chartex" xmlns:cx1="http://schemas.microsoft.com/office/drawing/2015/9/8/chartex" xmlns:cx2="http://schemas.microsoft.com/office/drawing/2015/10/21/chartex" xmlns:cx3="http://schemas.microsoft.com/office/drawing/2016/5/9/chartex" xmlns:cx4="http://schemas.microsoft.com/office/drawing/2016/5/10/chartex" xmlns:cx5="http://schemas.microsoft.com/office/drawing/2016/5/11/chartex" xmlns:cx6="http://schemas.microsoft.com/office/drawing/2016/5/12/chartex" xmlns:cx7="http://schemas.microsoft.com/office/drawing/2016/5/13/chartex" xmlns:cx8="http://schemas.microsoft.com/office/drawing/2016/5/14/chartex" xmlns:mc="http://schemas.openxmlformats.org/markup-compatibility/2006" xmlns:aink="http://schemas.microsoft.com/office/drawing/2016/ink" xmlns:am3d="http://schemas.microsoft.com/office/drawing/2017/model3d" xmlns:o="urn:schemas-microsoft-com:office:office" xmlns:r="http://schemas.openxmlformats.org/officeDocument/2006/relationships" xmlns:m="http://schemas.openxmlformats.org/officeDocument/2006/math" xmlns:v="urn:schemas-microsoft-com:vml" xmlns:wp14="http://schemas.microsoft.com/office/word/2010/wordprocessingDrawing" xmlns:wp="http://schemas.openxmlformats.org/drawingml/2006/wordprocessingDrawing" xmlns:w10="urn:schemas-microsoft-com:office:word" xmlns:w="http://schemas.openxmlformats.org/wordprocessingml/2006/main" xmlns:w14="http://schemas.microsoft.com/office/word/2010/wordml" xmlns:w15="http://schemas.microsoft.com/office/word/2012/wordml" xmlns:w16cex="http://schemas.microsoft.com/office/word/2018/wordml/cex" xmlns:w16cid="http://schemas.microsoft.com/office/word/2016/wordml/cid" xmlns:w16="http://schemas.microsoft.com/office/word/2018/wordml" xmlns:w16sdtdh="http://schemas.microsoft.com/office/word/2020/wordml/sdtdatahash" xmlns:w16se="http://schemas.microsoft.com/office/word/2015/wordml/symex" xmlns:wpg="http://schemas.microsoft.com/office/word/2010/wordprocessingGroup" xmlns:wpi="http://schemas.microsoft.com/office/word/2010/wordprocessingInk" xmlns:wne="http://schemas.microsoft.com/office/word/2006/wordml" xmlns:wps="http://schemas.microsoft.com/office/word/2010/wordprocessingShape" mc:Ignorable="w14 w15 w16se w16cid w16 w16cex w16sdtdh wp14">
   <w:sdt>
     <w:sdtPr>
       <w:id w:val="-701017035"/>
@@ -10350,6 +10467,7 @@
         <w:docPartUnique/>
       </w:docPartObj>
     </w:sdtPr>
+    <w:sdtEndPr/>
     <w:sdtContent>
       <w:p>
         <w:pPr>
@@ -10368,7 +10486,7 @@
 </file>
 
 <file path=word/footer2.xml><?xml version="1.0" encoding="utf-8"?>
-<w:ftr xmlns:wpc="http://schemas.microsoft.com/office/word/2010/wordprocessingCanvas" xmlns:cx="http://schemas.microsoft.com/office/drawing/2014/chartex" xmlns:cx1="http://schemas.microsoft.com/office/drawing/2015/9/8/chartex" xmlns:cx2="http://schemas.microsoft.com/office/drawing/2015/10/21/chartex" xmlns:cx3="http://schemas.microsoft.com/office/drawing/2016/5/9/chartex" xmlns:cx4="http://schemas.microsoft.com/office/drawing/2016/5/10/chartex" xmlns:cx5="http://schemas.microsoft.com/office/drawing/2016/5/11/chartex" xmlns:cx6="http://schemas.microsoft.com/office/drawing/2016/5/12/chartex" xmlns:cx7="http://schemas.microsoft.com/office/drawing/2016/5/13/chartex" xmlns:cx8="http://schemas.microsoft.com/office/drawing/2016/5/14/chartex" xmlns:mc="http://schemas.openxmlformats.org/markup-compatibility/2006" xmlns:aink="http://schemas.microsoft.com/office/drawing/2016/ink" xmlns:am3d="http://schemas.microsoft.com/office/drawing/2017/model3d" xmlns:o="urn:schemas-microsoft-com:office:office" xmlns:oel="http://schemas.microsoft.com/office/2019/extlst" xmlns:r="http://schemas.openxmlformats.org/officeDocument/2006/relationships" xmlns:m="http://schemas.openxmlformats.org/officeDocument/2006/math" xmlns:v="urn:schemas-microsoft-com:vml" xmlns:wp14="http://schemas.microsoft.com/office/word/2010/wordprocessingDrawing" xmlns:wp="http://schemas.openxmlformats.org/drawingml/2006/wordprocessingDrawing" xmlns:w10="urn:schemas-microsoft-com:office:word" xmlns:w="http://schemas.openxmlformats.org/wordprocessingml/2006/main" xmlns:w14="http://schemas.microsoft.com/office/word/2010/wordml" xmlns:w15="http://schemas.microsoft.com/office/word/2012/wordml" xmlns:w16cex="http://schemas.microsoft.com/office/word/2018/wordml/cex" xmlns:w16cid="http://schemas.microsoft.com/office/word/2016/wordml/cid" xmlns:w16="http://schemas.microsoft.com/office/word/2018/wordml" xmlns:w16du="http://schemas.microsoft.com/office/word/2023/wordml/word16du" xmlns:w16sdtdh="http://schemas.microsoft.com/office/word/2020/wordml/sdtdatahash" xmlns:w16sdtfl="http://schemas.microsoft.com/office/word/2024/wordml/sdtformatlock" xmlns:w16se="http://schemas.microsoft.com/office/word/2015/wordml/symex" xmlns:wpg="http://schemas.microsoft.com/office/word/2010/wordprocessingGroup" xmlns:wpi="http://schemas.microsoft.com/office/word/2010/wordprocessingInk" xmlns:wne="http://schemas.microsoft.com/office/word/2006/wordml" xmlns:wps="http://schemas.microsoft.com/office/word/2010/wordprocessingShape" mc:Ignorable="w14 w15 w16se w16cid w16 w16cex w16sdtdh w16sdtfl w16du wp14">
+<w:ftr xmlns:wpc="http://schemas.microsoft.com/office/word/2010/wordprocessingCanvas" xmlns:cx="http://schemas.microsoft.com/office/drawing/2014/chartex" xmlns:cx1="http://schemas.microsoft.com/office/drawing/2015/9/8/chartex" xmlns:cx2="http://schemas.microsoft.com/office/drawing/2015/10/21/chartex" xmlns:cx3="http://schemas.microsoft.com/office/drawing/2016/5/9/chartex" xmlns:cx4="http://schemas.microsoft.com/office/drawing/2016/5/10/chartex" xmlns:cx5="http://schemas.microsoft.com/office/drawing/2016/5/11/chartex" xmlns:cx6="http://schemas.microsoft.com/office/drawing/2016/5/12/chartex" xmlns:cx7="http://schemas.microsoft.com/office/drawing/2016/5/13/chartex" xmlns:cx8="http://schemas.microsoft.com/office/drawing/2016/5/14/chartex" xmlns:mc="http://schemas.openxmlformats.org/markup-compatibility/2006" xmlns:aink="http://schemas.microsoft.com/office/drawing/2016/ink" xmlns:am3d="http://schemas.microsoft.com/office/drawing/2017/model3d" xmlns:o="urn:schemas-microsoft-com:office:office" xmlns:r="http://schemas.openxmlformats.org/officeDocument/2006/relationships" xmlns:m="http://schemas.openxmlformats.org/officeDocument/2006/math" xmlns:v="urn:schemas-microsoft-com:vml" xmlns:wp14="http://schemas.microsoft.com/office/word/2010/wordprocessingDrawing" xmlns:wp="http://schemas.openxmlformats.org/drawingml/2006/wordprocessingDrawing" xmlns:w10="urn:schemas-microsoft-com:office:word" xmlns:w="http://schemas.openxmlformats.org/wordprocessingml/2006/main" xmlns:w14="http://schemas.microsoft.com/office/word/2010/wordml" xmlns:w15="http://schemas.microsoft.com/office/word/2012/wordml" xmlns:w16cex="http://schemas.microsoft.com/office/word/2018/wordml/cex" xmlns:w16cid="http://schemas.microsoft.com/office/word/2016/wordml/cid" xmlns:w16="http://schemas.microsoft.com/office/word/2018/wordml" xmlns:w16sdtdh="http://schemas.microsoft.com/office/word/2020/wordml/sdtdatahash" xmlns:w16se="http://schemas.microsoft.com/office/word/2015/wordml/symex" xmlns:wpg="http://schemas.microsoft.com/office/word/2010/wordprocessingGroup" xmlns:wpi="http://schemas.microsoft.com/office/word/2010/wordprocessingInk" xmlns:wne="http://schemas.microsoft.com/office/word/2006/wordml" xmlns:wps="http://schemas.microsoft.com/office/word/2010/wordprocessingShape" mc:Ignorable="w14 w15 w16se w16cid w16 w16cex w16sdtdh wp14">
   <w:sdt>
     <w:sdtPr>
       <w:id w:val="-1465197936"/>
@@ -10377,6 +10495,7 @@
         <w:docPartUnique/>
       </w:docPartObj>
     </w:sdtPr>
+    <w:sdtEndPr/>
     <w:sdtContent>
       <w:p>
         <w:pPr>
@@ -10477,7 +10596,7 @@
                   <v:stroke joinstyle="miter"/>
                   <v:path gradientshapeok="t" o:connecttype="rect"/>
                 </v:shapetype>
-                <v:shape id="_x0000_s1027" type="#_x0000_t202" alt="&quot;&quot;" style="position:absolute;left:0;text-align:left;margin-left:16.1pt;margin-top:.65pt;width:455.15pt;height:41.4pt;z-index:251661312;visibility:visible;mso-wrap-style:square;mso-width-percent:0;mso-height-percent:0;mso-wrap-distance-left:9pt;mso-wrap-distance-top:3.6pt;mso-wrap-distance-right:9pt;mso-wrap-distance-bottom:3.6pt;mso-position-horizontal:absolute;mso-position-horizontal-relative:text;mso-position-vertical:absolute;mso-position-vertical-relative:text;mso-width-percent:0;mso-height-percent:0;mso-width-relative:margin;mso-height-relative:margin;v-text-anchor:top" o:gfxdata="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" stroked="f">
+                <v:shape id="_x0000_s1027" type="#_x0000_t202" alt="&quot;&quot;" style="position:absolute;left:0;text-align:left;margin-left:16.1pt;margin-top:.65pt;width:455.15pt;height:41.4pt;z-index:251661312;visibility:visible;mso-wrap-style:square;mso-width-percent:0;mso-height-percent:0;mso-wrap-distance-left:9pt;mso-wrap-distance-top:3.6pt;mso-wrap-distance-right:9pt;mso-wrap-distance-bottom:3.6pt;mso-position-horizontal:absolute;mso-position-horizontal-relative:text;mso-position-vertical:absolute;mso-position-vertical-relative:text;mso-width-percent:0;mso-height-percent:0;mso-width-relative:margin;mso-height-relative:margin;v-text-anchor:top" o:gfxdata="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" stroked="f">
                   <v:textbox>
                     <w:txbxContent>
                       <w:p>
@@ -10535,7 +10654,7 @@
 </file>
 
 <file path=word/footnotes.xml><?xml version="1.0" encoding="utf-8"?>
-<w:footnotes xmlns:wpc="http://schemas.microsoft.com/office/word/2010/wordprocessingCanvas" xmlns:cx="http://schemas.microsoft.com/office/drawing/2014/chartex" xmlns:cx1="http://schemas.microsoft.com/office/drawing/2015/9/8/chartex" xmlns:cx2="http://schemas.microsoft.com/office/drawing/2015/10/21/chartex" xmlns:cx3="http://schemas.microsoft.com/office/drawing/2016/5/9/chartex" xmlns:cx4="http://schemas.microsoft.com/office/drawing/2016/5/10/chartex" xmlns:cx5="http://schemas.microsoft.com/office/drawing/2016/5/11/chartex" xmlns:cx6="http://schemas.microsoft.com/office/drawing/2016/5/12/chartex" xmlns:cx7="http://schemas.microsoft.com/office/drawing/2016/5/13/chartex" xmlns:cx8="http://schemas.microsoft.com/office/drawing/2016/5/14/chartex" xmlns:mc="http://schemas.openxmlformats.org/markup-compatibility/2006" xmlns:aink="http://schemas.microsoft.com/office/drawing/2016/ink" xmlns:am3d="http://schemas.microsoft.com/office/drawing/2017/model3d" xmlns:o="urn:schemas-microsoft-com:office:office" xmlns:oel="http://schemas.microsoft.com/office/2019/extlst" xmlns:r="http://schemas.openxmlformats.org/officeDocument/2006/relationships" xmlns:m="http://schemas.openxmlformats.org/officeDocument/2006/math" xmlns:v="urn:schemas-microsoft-com:vml" xmlns:wp14="http://schemas.microsoft.com/office/word/2010/wordprocessingDrawing" xmlns:wp="http://schemas.openxmlformats.org/drawingml/2006/wordprocessingDrawing" xmlns:w10="urn:schemas-microsoft-com:office:word" xmlns:w="http://schemas.openxmlformats.org/wordprocessingml/2006/main" xmlns:w14="http://schemas.microsoft.com/office/word/2010/wordml" xmlns:w15="http://schemas.microsoft.com/office/word/2012/wordml" xmlns:w16cex="http://schemas.microsoft.com/office/word/2018/wordml/cex" xmlns:w16cid="http://schemas.microsoft.com/office/word/2016/wordml/cid" xmlns:w16="http://schemas.microsoft.com/office/word/2018/wordml" xmlns:w16du="http://schemas.microsoft.com/office/word/2023/wordml/word16du" xmlns:w16sdtdh="http://schemas.microsoft.com/office/word/2020/wordml/sdtdatahash" xmlns:w16sdtfl="http://schemas.microsoft.com/office/word/2024/wordml/sdtformatlock" xmlns:w16se="http://schemas.microsoft.com/office/word/2015/wordml/symex" xmlns:wpg="http://schemas.microsoft.com/office/word/2010/wordprocessingGroup" xmlns:wpi="http://schemas.microsoft.com/office/word/2010/wordprocessingInk" xmlns:wne="http://schemas.microsoft.com/office/word/2006/wordml" xmlns:wps="http://schemas.microsoft.com/office/word/2010/wordprocessingShape" mc:Ignorable="w14 w15 w16se w16cid w16 w16cex w16sdtdh w16sdtfl w16du wp14">
+<w:footnotes xmlns:wpc="http://schemas.microsoft.com/office/word/2010/wordprocessingCanvas" xmlns:cx="http://schemas.microsoft.com/office/drawing/2014/chartex" xmlns:cx1="http://schemas.microsoft.com/office/drawing/2015/9/8/chartex" xmlns:cx2="http://schemas.microsoft.com/office/drawing/2015/10/21/chartex" xmlns:cx3="http://schemas.microsoft.com/office/drawing/2016/5/9/chartex" xmlns:cx4="http://schemas.microsoft.com/office/drawing/2016/5/10/chartex" xmlns:cx5="http://schemas.microsoft.com/office/drawing/2016/5/11/chartex" xmlns:cx6="http://schemas.microsoft.com/office/drawing/2016/5/12/chartex" xmlns:cx7="http://schemas.microsoft.com/office/drawing/2016/5/13/chartex" xmlns:cx8="http://schemas.microsoft.com/office/drawing/2016/5/14/chartex" xmlns:mc="http://schemas.openxmlformats.org/markup-compatibility/2006" xmlns:aink="http://schemas.microsoft.com/office/drawing/2016/ink" xmlns:am3d="http://schemas.microsoft.com/office/drawing/2017/model3d" xmlns:o="urn:schemas-microsoft-com:office:office" xmlns:r="http://schemas.openxmlformats.org/officeDocument/2006/relationships" xmlns:m="http://schemas.openxmlformats.org/officeDocument/2006/math" xmlns:v="urn:schemas-microsoft-com:vml" xmlns:wp14="http://schemas.microsoft.com/office/word/2010/wordprocessingDrawing" xmlns:wp="http://schemas.openxmlformats.org/drawingml/2006/wordprocessingDrawing" xmlns:w10="urn:schemas-microsoft-com:office:word" xmlns:w="http://schemas.openxmlformats.org/wordprocessingml/2006/main" xmlns:w14="http://schemas.microsoft.com/office/word/2010/wordml" xmlns:w15="http://schemas.microsoft.com/office/word/2012/wordml" xmlns:w16cex="http://schemas.microsoft.com/office/word/2018/wordml/cex" xmlns:w16cid="http://schemas.microsoft.com/office/word/2016/wordml/cid" xmlns:w16="http://schemas.microsoft.com/office/word/2018/wordml" xmlns:w16sdtdh="http://schemas.microsoft.com/office/word/2020/wordml/sdtdatahash" xmlns:w16se="http://schemas.microsoft.com/office/word/2015/wordml/symex" xmlns:wpg="http://schemas.microsoft.com/office/word/2010/wordprocessingGroup" xmlns:wpi="http://schemas.microsoft.com/office/word/2010/wordprocessingInk" xmlns:wne="http://schemas.microsoft.com/office/word/2006/wordml" xmlns:wps="http://schemas.microsoft.com/office/word/2010/wordprocessingShape" mc:Ignorable="w14 w15 w16se w16cid w16 w16cex w16sdtdh wp14">
   <w:footnote w:type="separator" w:id="-1">
     <w:p>
       <w:pPr>
@@ -10560,7 +10679,7 @@
 </file>
 
 <file path=word/header1.xml><?xml version="1.0" encoding="utf-8"?>
-<w:hdr xmlns:wpc="http://schemas.microsoft.com/office/word/2010/wordprocessingCanvas" xmlns:cx="http://schemas.microsoft.com/office/drawing/2014/chartex" xmlns:cx1="http://schemas.microsoft.com/office/drawing/2015/9/8/chartex" xmlns:cx2="http://schemas.microsoft.com/office/drawing/2015/10/21/chartex" xmlns:cx3="http://schemas.microsoft.com/office/drawing/2016/5/9/chartex" xmlns:cx4="http://schemas.microsoft.com/office/drawing/2016/5/10/chartex" xmlns:cx5="http://schemas.microsoft.com/office/drawing/2016/5/11/chartex" xmlns:cx6="http://schemas.microsoft.com/office/drawing/2016/5/12/chartex" xmlns:cx7="http://schemas.microsoft.com/office/drawing/2016/5/13/chartex" xmlns:cx8="http://schemas.microsoft.com/office/drawing/2016/5/14/chartex" xmlns:mc="http://schemas.openxmlformats.org/markup-compatibility/2006" xmlns:aink="http://schemas.microsoft.com/office/drawing/2016/ink" xmlns:am3d="http://schemas.microsoft.com/office/drawing/2017/model3d" xmlns:o="urn:schemas-microsoft-com:office:office" xmlns:oel="http://schemas.microsoft.com/office/2019/extlst" xmlns:r="http://schemas.openxmlformats.org/officeDocument/2006/relationships" xmlns:m="http://schemas.openxmlformats.org/officeDocument/2006/math" xmlns:v="urn:schemas-microsoft-com:vml" xmlns:wp14="http://schemas.microsoft.com/office/word/2010/wordprocessingDrawing" xmlns:wp="http://schemas.openxmlformats.org/drawingml/2006/wordprocessingDrawing" xmlns:w10="urn:schemas-microsoft-com:office:word" xmlns:w="http://schemas.openxmlformats.org/wordprocessingml/2006/main" xmlns:w14="http://schemas.microsoft.com/office/word/2010/wordml" xmlns:w15="http://schemas.microsoft.com/office/word/2012/wordml" xmlns:w16cex="http://schemas.microsoft.com/office/word/2018/wordml/cex" xmlns:w16cid="http://schemas.microsoft.com/office/word/2016/wordml/cid" xmlns:w16="http://schemas.microsoft.com/office/word/2018/wordml" xmlns:w16du="http://schemas.microsoft.com/office/word/2023/wordml/word16du" xmlns:w16sdtdh="http://schemas.microsoft.com/office/word/2020/wordml/sdtdatahash" xmlns:w16sdtfl="http://schemas.microsoft.com/office/word/2024/wordml/sdtformatlock" xmlns:w16se="http://schemas.microsoft.com/office/word/2015/wordml/symex" xmlns:wpg="http://schemas.microsoft.com/office/word/2010/wordprocessingGroup" xmlns:wpi="http://schemas.microsoft.com/office/word/2010/wordprocessingInk" xmlns:wne="http://schemas.microsoft.com/office/word/2006/wordml" xmlns:wps="http://schemas.microsoft.com/office/word/2010/wordprocessingShape" mc:Ignorable="w14 w15 w16se w16cid w16 w16cex w16sdtdh w16sdtfl w16du wp14">
+<w:hdr xmlns:wpc="http://schemas.microsoft.com/office/word/2010/wordprocessingCanvas" xmlns:cx="http://schemas.microsoft.com/office/drawing/2014/chartex" xmlns:cx1="http://schemas.microsoft.com/office/drawing/2015/9/8/chartex" xmlns:cx2="http://schemas.microsoft.com/office/drawing/2015/10/21/chartex" xmlns:cx3="http://schemas.microsoft.com/office/drawing/2016/5/9/chartex" xmlns:cx4="http://schemas.microsoft.com/office/drawing/2016/5/10/chartex" xmlns:cx5="http://schemas.microsoft.com/office/drawing/2016/5/11/chartex" xmlns:cx6="http://schemas.microsoft.com/office/drawing/2016/5/12/chartex" xmlns:cx7="http://schemas.microsoft.com/office/drawing/2016/5/13/chartex" xmlns:cx8="http://schemas.microsoft.com/office/drawing/2016/5/14/chartex" xmlns:mc="http://schemas.openxmlformats.org/markup-compatibility/2006" xmlns:aink="http://schemas.microsoft.com/office/drawing/2016/ink" xmlns:am3d="http://schemas.microsoft.com/office/drawing/2017/model3d" xmlns:o="urn:schemas-microsoft-com:office:office" xmlns:r="http://schemas.openxmlformats.org/officeDocument/2006/relationships" xmlns:m="http://schemas.openxmlformats.org/officeDocument/2006/math" xmlns:v="urn:schemas-microsoft-com:vml" xmlns:wp14="http://schemas.microsoft.com/office/word/2010/wordprocessingDrawing" xmlns:wp="http://schemas.openxmlformats.org/drawingml/2006/wordprocessingDrawing" xmlns:w10="urn:schemas-microsoft-com:office:word" xmlns:w="http://schemas.openxmlformats.org/wordprocessingml/2006/main" xmlns:w14="http://schemas.microsoft.com/office/word/2010/wordml" xmlns:w15="http://schemas.microsoft.com/office/word/2012/wordml" xmlns:w16cex="http://schemas.microsoft.com/office/word/2018/wordml/cex" xmlns:w16cid="http://schemas.microsoft.com/office/word/2016/wordml/cid" xmlns:w16="http://schemas.microsoft.com/office/word/2018/wordml" xmlns:w16sdtdh="http://schemas.microsoft.com/office/word/2020/wordml/sdtdatahash" xmlns:w16se="http://schemas.microsoft.com/office/word/2015/wordml/symex" xmlns:wpg="http://schemas.microsoft.com/office/word/2010/wordprocessingGroup" xmlns:wpi="http://schemas.microsoft.com/office/word/2010/wordprocessingInk" xmlns:wne="http://schemas.microsoft.com/office/word/2006/wordml" xmlns:wps="http://schemas.microsoft.com/office/word/2010/wordprocessingShape" mc:Ignorable="w14 w15 w16se w16cid w16 w16cex w16sdtdh wp14">
   <w:p>
     <w:pPr>
       <w:pStyle w:val="Encabezado"/>
@@ -10581,7 +10700,7 @@
           <wp:extent cx="560705" cy="546100"/>
           <wp:effectExtent l="0" t="0" r="0" b="6350"/>
           <wp:wrapNone/>
-          <wp:docPr id="468609616" name="Gráfico 468609616">
+          <wp:docPr id="18" name="Gráfico 18">
             <a:extLst xmlns:a="http://schemas.openxmlformats.org/drawingml/2006/main">
               <a:ext uri="{C183D7F6-B498-43B3-948B-1728B52AA6E4}">
                 <adec:decorative xmlns:adec="http://schemas.microsoft.com/office/drawing/2017/decorative" val="1"/>
@@ -10646,7 +10765,7 @@
 </file>
 
 <file path=word/numbering.xml><?xml version="1.0" encoding="utf-8"?>
-<w:numbering xmlns:wpc="http://schemas.microsoft.com/office/word/2010/wordprocessingCanvas" xmlns:cx="http://schemas.microsoft.com/office/drawing/2014/chartex" xmlns:cx1="http://schemas.microsoft.com/office/drawing/2015/9/8/chartex" xmlns:cx2="http://schemas.microsoft.com/office/drawing/2015/10/21/chartex" xmlns:cx3="http://schemas.microsoft.com/office/drawing/2016/5/9/chartex" xmlns:cx4="http://schemas.microsoft.com/office/drawing/2016/5/10/chartex" xmlns:cx5="http://schemas.microsoft.com/office/drawing/2016/5/11/chartex" xmlns:cx6="http://schemas.microsoft.com/office/drawing/2016/5/12/chartex" xmlns:cx7="http://schemas.microsoft.com/office/drawing/2016/5/13/chartex" xmlns:cx8="http://schemas.microsoft.com/office/drawing/2016/5/14/chartex" xmlns:mc="http://schemas.openxmlformats.org/markup-compatibility/2006" xmlns:aink="http://schemas.microsoft.com/office/drawing/2016/ink" xmlns:am3d="http://schemas.microsoft.com/office/drawing/2017/model3d" xmlns:o="urn:schemas-microsoft-com:office:office" xmlns:oel="http://schemas.microsoft.com/office/2019/extlst" xmlns:r="http://schemas.openxmlformats.org/officeDocument/2006/relationships" xmlns:m="http://schemas.openxmlformats.org/officeDocument/2006/math" xmlns:v="urn:schemas-microsoft-com:vml" xmlns:wp14="http://schemas.microsoft.com/office/word/2010/wordprocessingDrawing" xmlns:wp="http://schemas.openxmlformats.org/drawingml/2006/wordprocessingDrawing" xmlns:w10="urn:schemas-microsoft-com:office:word" xmlns:w="http://schemas.openxmlformats.org/wordprocessingml/2006/main" xmlns:w14="http://schemas.microsoft.com/office/word/2010/wordml" xmlns:w15="http://schemas.microsoft.com/office/word/2012/wordml" xmlns:w16cex="http://schemas.microsoft.com/office/word/2018/wordml/cex" xmlns:w16cid="http://schemas.microsoft.com/office/word/2016/wordml/cid" xmlns:w16="http://schemas.microsoft.com/office/word/2018/wordml" xmlns:w16du="http://schemas.microsoft.com/office/word/2023/wordml/word16du" xmlns:w16sdtdh="http://schemas.microsoft.com/office/word/2020/wordml/sdtdatahash" xmlns:w16sdtfl="http://schemas.microsoft.com/office/word/2024/wordml/sdtformatlock" xmlns:w16se="http://schemas.microsoft.com/office/word/2015/wordml/symex" xmlns:wpg="http://schemas.microsoft.com/office/word/2010/wordprocessingGroup" xmlns:wpi="http://schemas.microsoft.com/office/word/2010/wordprocessingInk" xmlns:wne="http://schemas.microsoft.com/office/word/2006/wordml" xmlns:wps="http://schemas.microsoft.com/office/word/2010/wordprocessingShape" mc:Ignorable="w14 w15 w16se w16cid w16 w16cex w16sdtdh w16sdtfl w16du wp14">
+<w:numbering xmlns:wpc="http://schemas.microsoft.com/office/word/2010/wordprocessingCanvas" xmlns:cx="http://schemas.microsoft.com/office/drawing/2014/chartex" xmlns:cx1="http://schemas.microsoft.com/office/drawing/2015/9/8/chartex" xmlns:cx2="http://schemas.microsoft.com/office/drawing/2015/10/21/chartex" xmlns:cx3="http://schemas.microsoft.com/office/drawing/2016/5/9/chartex" xmlns:cx4="http://schemas.microsoft.com/office/drawing/2016/5/10/chartex" xmlns:cx5="http://schemas.microsoft.com/office/drawing/2016/5/11/chartex" xmlns:cx6="http://schemas.microsoft.com/office/drawing/2016/5/12/chartex" xmlns:cx7="http://schemas.microsoft.com/office/drawing/2016/5/13/chartex" xmlns:cx8="http://schemas.microsoft.com/office/drawing/2016/5/14/chartex" xmlns:mc="http://schemas.openxmlformats.org/markup-compatibility/2006" xmlns:aink="http://schemas.microsoft.com/office/drawing/2016/ink" xmlns:am3d="http://schemas.microsoft.com/office/drawing/2017/model3d" xmlns:o="urn:schemas-microsoft-com:office:office" xmlns:r="http://schemas.openxmlformats.org/officeDocument/2006/relationships" xmlns:m="http://schemas.openxmlformats.org/officeDocument/2006/math" xmlns:v="urn:schemas-microsoft-com:vml" xmlns:wp14="http://schemas.microsoft.com/office/word/2010/wordprocessingDrawing" xmlns:wp="http://schemas.openxmlformats.org/drawingml/2006/wordprocessingDrawing" xmlns:w10="urn:schemas-microsoft-com:office:word" xmlns:w="http://schemas.openxmlformats.org/wordprocessingml/2006/main" xmlns:w14="http://schemas.microsoft.com/office/word/2010/wordml" xmlns:w15="http://schemas.microsoft.com/office/word/2012/wordml" xmlns:w16cex="http://schemas.microsoft.com/office/word/2018/wordml/cex" xmlns:w16cid="http://schemas.microsoft.com/office/word/2016/wordml/cid" xmlns:w16="http://schemas.microsoft.com/office/word/2018/wordml" xmlns:w16sdtdh="http://schemas.microsoft.com/office/word/2020/wordml/sdtdatahash" xmlns:w16se="http://schemas.microsoft.com/office/word/2015/wordml/symex" xmlns:wpg="http://schemas.microsoft.com/office/word/2010/wordprocessingGroup" xmlns:wpi="http://schemas.microsoft.com/office/word/2010/wordprocessingInk" xmlns:wne="http://schemas.microsoft.com/office/word/2006/wordml" xmlns:wps="http://schemas.microsoft.com/office/word/2010/wordprocessingShape" mc:Ignorable="w14 w15 w16se w16cid w16 w16cex w16sdtdh wp14">
   <w:abstractNum w:abstractNumId="0" w15:restartNumberingAfterBreak="0">
     <w:nsid w:val="FFFFFF89"/>
     <w:multiLevelType w:val="singleLevel"/>
@@ -11123,8 +11242,8 @@
   <w:abstractNum w:abstractNumId="5" w15:restartNumberingAfterBreak="0">
     <w:nsid w:val="27412B07"/>
     <w:multiLevelType w:val="hybridMultilevel"/>
-    <w:tmpl w:val="60368C54"/>
-    <w:lvl w:ilvl="0" w:tplc="F0A814B4">
+    <w:tmpl w:val="3872FA14"/>
+    <w:lvl w:ilvl="0" w:tplc="8B56DAC6">
       <w:start w:val="1"/>
       <w:numFmt w:val="decimal"/>
       <w:pStyle w:val="Figura"/>
@@ -11664,6 +11783,119 @@
     </w:lvl>
   </w:abstractNum>
   <w:abstractNum w:abstractNumId="10" w15:restartNumberingAfterBreak="0">
+    <w:nsid w:val="36120CD0"/>
+    <w:multiLevelType w:val="hybridMultilevel"/>
+    <w:tmpl w:val="5B16D696"/>
+    <w:lvl w:ilvl="0" w:tplc="240A0001">
+      <w:start w:val="1"/>
+      <w:numFmt w:val="bullet"/>
+      <w:lvlText w:val=""/>
+      <w:lvlJc w:val="left"/>
+      <w:pPr>
+        <w:ind w:left="2134" w:hanging="360"/>
+      </w:pPr>
+      <w:rPr>
+        <w:rFonts w:ascii="Symbol" w:hAnsi="Symbol" w:hint="default"/>
+      </w:rPr>
+    </w:lvl>
+    <w:lvl w:ilvl="1" w:tplc="240A0003" w:tentative="1">
+      <w:start w:val="1"/>
+      <w:numFmt w:val="bullet"/>
+      <w:lvlText w:val="o"/>
+      <w:lvlJc w:val="left"/>
+      <w:pPr>
+        <w:ind w:left="2854" w:hanging="360"/>
+      </w:pPr>
+      <w:rPr>
+        <w:rFonts w:ascii="Courier New" w:hAnsi="Courier New" w:cs="Courier New" w:hint="default"/>
+      </w:rPr>
+    </w:lvl>
+    <w:lvl w:ilvl="2" w:tplc="240A0005" w:tentative="1">
+      <w:start w:val="1"/>
+      <w:numFmt w:val="bullet"/>
+      <w:lvlText w:val=""/>
+      <w:lvlJc w:val="left"/>
+      <w:pPr>
+        <w:ind w:left="3574" w:hanging="360"/>
+      </w:pPr>
+      <w:rPr>
+        <w:rFonts w:ascii="Wingdings" w:hAnsi="Wingdings" w:hint="default"/>
+      </w:rPr>
+    </w:lvl>
+    <w:lvl w:ilvl="3" w:tplc="240A0001" w:tentative="1">
+      <w:start w:val="1"/>
+      <w:numFmt w:val="bullet"/>
+      <w:lvlText w:val=""/>
+      <w:lvlJc w:val="left"/>
+      <w:pPr>
+        <w:ind w:left="4294" w:hanging="360"/>
+      </w:pPr>
+      <w:rPr>
+        <w:rFonts w:ascii="Symbol" w:hAnsi="Symbol" w:hint="default"/>
+      </w:rPr>
+    </w:lvl>
+    <w:lvl w:ilvl="4" w:tplc="240A0003" w:tentative="1">
+      <w:start w:val="1"/>
+      <w:numFmt w:val="bullet"/>
+      <w:lvlText w:val="o"/>
+      <w:lvlJc w:val="left"/>
+      <w:pPr>
+        <w:ind w:left="5014" w:hanging="360"/>
+      </w:pPr>
+      <w:rPr>
+        <w:rFonts w:ascii="Courier New" w:hAnsi="Courier New" w:cs="Courier New" w:hint="default"/>
+      </w:rPr>
+    </w:lvl>
+    <w:lvl w:ilvl="5" w:tplc="240A0005" w:tentative="1">
+      <w:start w:val="1"/>
+      <w:numFmt w:val="bullet"/>
+      <w:lvlText w:val=""/>
+      <w:lvlJc w:val="left"/>
+      <w:pPr>
+        <w:ind w:left="5734" w:hanging="360"/>
+      </w:pPr>
+      <w:rPr>
+        <w:rFonts w:ascii="Wingdings" w:hAnsi="Wingdings" w:hint="default"/>
+      </w:rPr>
+    </w:lvl>
+    <w:lvl w:ilvl="6" w:tplc="240A0001" w:tentative="1">
+      <w:start w:val="1"/>
+      <w:numFmt w:val="bullet"/>
+      <w:lvlText w:val=""/>
+      <w:lvlJc w:val="left"/>
+      <w:pPr>
+        <w:ind w:left="6454" w:hanging="360"/>
+      </w:pPr>
+      <w:rPr>
+        <w:rFonts w:ascii="Symbol" w:hAnsi="Symbol" w:hint="default"/>
+      </w:rPr>
+    </w:lvl>
+    <w:lvl w:ilvl="7" w:tplc="240A0003" w:tentative="1">
+      <w:start w:val="1"/>
+      <w:numFmt w:val="bullet"/>
+      <w:lvlText w:val="o"/>
+      <w:lvlJc w:val="left"/>
+      <w:pPr>
+        <w:ind w:left="7174" w:hanging="360"/>
+      </w:pPr>
+      <w:rPr>
+        <w:rFonts w:ascii="Courier New" w:hAnsi="Courier New" w:cs="Courier New" w:hint="default"/>
+      </w:rPr>
+    </w:lvl>
+    <w:lvl w:ilvl="8" w:tplc="240A0005" w:tentative="1">
+      <w:start w:val="1"/>
+      <w:numFmt w:val="bullet"/>
+      <w:lvlText w:val=""/>
+      <w:lvlJc w:val="left"/>
+      <w:pPr>
+        <w:ind w:left="7894" w:hanging="360"/>
+      </w:pPr>
+      <w:rPr>
+        <w:rFonts w:ascii="Wingdings" w:hAnsi="Wingdings" w:hint="default"/>
+      </w:rPr>
+    </w:lvl>
+  </w:abstractNum>
+  <w:abstractNum w:abstractNumId="11" w15:restartNumberingAfterBreak="0">
     <w:nsid w:val="368E176E"/>
     <w:multiLevelType w:val="hybridMultilevel"/>
     <w:tmpl w:val="BDF054FE"/>
@@ -11757,7 +11989,7 @@
       </w:pPr>
     </w:lvl>
   </w:abstractNum>
-  <w:abstractNum w:abstractNumId="11" w15:restartNumberingAfterBreak="0">
+  <w:abstractNum w:abstractNumId="12" w15:restartNumberingAfterBreak="0">
     <w:nsid w:val="36AC1F0F"/>
     <w:multiLevelType w:val="hybridMultilevel"/>
     <w:tmpl w:val="70C001E2"/>
@@ -11870,7 +12102,7 @@
       </w:rPr>
     </w:lvl>
   </w:abstractNum>
-  <w:abstractNum w:abstractNumId="12" w15:restartNumberingAfterBreak="0">
+  <w:abstractNum w:abstractNumId="13" w15:restartNumberingAfterBreak="0">
     <w:nsid w:val="36F22672"/>
     <w:multiLevelType w:val="hybridMultilevel"/>
     <w:tmpl w:val="5D2494FA"/>
@@ -11959,7 +12191,7 @@
       </w:pPr>
     </w:lvl>
   </w:abstractNum>
-  <w:abstractNum w:abstractNumId="13" w15:restartNumberingAfterBreak="0">
+  <w:abstractNum w:abstractNumId="14" w15:restartNumberingAfterBreak="0">
     <w:nsid w:val="3BBE3A34"/>
     <w:multiLevelType w:val="hybridMultilevel"/>
     <w:tmpl w:val="17DA6206"/>
@@ -12072,7 +12304,7 @@
       </w:rPr>
     </w:lvl>
   </w:abstractNum>
-  <w:abstractNum w:abstractNumId="14" w15:restartNumberingAfterBreak="0">
+  <w:abstractNum w:abstractNumId="15" w15:restartNumberingAfterBreak="0">
     <w:nsid w:val="44077866"/>
     <w:multiLevelType w:val="hybridMultilevel"/>
     <w:tmpl w:val="566E16B8"/>
@@ -12185,7 +12417,7 @@
       </w:rPr>
     </w:lvl>
   </w:abstractNum>
-  <w:abstractNum w:abstractNumId="15" w15:restartNumberingAfterBreak="0">
+  <w:abstractNum w:abstractNumId="16" w15:restartNumberingAfterBreak="0">
     <w:nsid w:val="4EBE1EF6"/>
     <w:multiLevelType w:val="hybridMultilevel"/>
     <w:tmpl w:val="F6A60586"/>
@@ -12278,7 +12510,7 @@
       </w:pPr>
     </w:lvl>
   </w:abstractNum>
-  <w:abstractNum w:abstractNumId="16" w15:restartNumberingAfterBreak="0">
+  <w:abstractNum w:abstractNumId="17" w15:restartNumberingAfterBreak="0">
     <w:nsid w:val="52A53BCD"/>
     <w:multiLevelType w:val="hybridMultilevel"/>
     <w:tmpl w:val="CD20E632"/>
@@ -12391,7 +12623,7 @@
       </w:rPr>
     </w:lvl>
   </w:abstractNum>
-  <w:abstractNum w:abstractNumId="17" w15:restartNumberingAfterBreak="0">
+  <w:abstractNum w:abstractNumId="18" w15:restartNumberingAfterBreak="0">
     <w:nsid w:val="58697553"/>
     <w:multiLevelType w:val="hybridMultilevel"/>
     <w:tmpl w:val="81AC0DB8"/>
@@ -12504,7 +12736,7 @@
       </w:rPr>
     </w:lvl>
   </w:abstractNum>
-  <w:abstractNum w:abstractNumId="18" w15:restartNumberingAfterBreak="0">
+  <w:abstractNum w:abstractNumId="19" w15:restartNumberingAfterBreak="0">
     <w:nsid w:val="58CF347D"/>
     <w:multiLevelType w:val="hybridMultilevel"/>
     <w:tmpl w:val="AC0A8A2A"/>
@@ -12617,7 +12849,7 @@
       </w:rPr>
     </w:lvl>
   </w:abstractNum>
-  <w:abstractNum w:abstractNumId="19" w15:restartNumberingAfterBreak="0">
+  <w:abstractNum w:abstractNumId="20" w15:restartNumberingAfterBreak="0">
     <w:nsid w:val="59BF5078"/>
     <w:multiLevelType w:val="hybridMultilevel"/>
     <w:tmpl w:val="F8A47032"/>
@@ -12709,7 +12941,7 @@
       </w:pPr>
     </w:lvl>
   </w:abstractNum>
-  <w:abstractNum w:abstractNumId="20" w15:restartNumberingAfterBreak="0">
+  <w:abstractNum w:abstractNumId="21" w15:restartNumberingAfterBreak="0">
     <w:nsid w:val="5DE739DC"/>
     <w:multiLevelType w:val="hybridMultilevel"/>
     <w:tmpl w:val="B7A48258"/>
@@ -12822,7 +13054,7 @@
       </w:rPr>
     </w:lvl>
   </w:abstractNum>
-  <w:abstractNum w:abstractNumId="21" w15:restartNumberingAfterBreak="0">
+  <w:abstractNum w:abstractNumId="22" w15:restartNumberingAfterBreak="0">
     <w:nsid w:val="603A49A4"/>
     <w:multiLevelType w:val="hybridMultilevel"/>
     <w:tmpl w:val="9606EDD4"/>
@@ -12935,7 +13167,7 @@
       </w:rPr>
     </w:lvl>
   </w:abstractNum>
-  <w:abstractNum w:abstractNumId="22" w15:restartNumberingAfterBreak="0">
+  <w:abstractNum w:abstractNumId="23" w15:restartNumberingAfterBreak="0">
     <w:nsid w:val="60EB5745"/>
     <w:multiLevelType w:val="hybridMultilevel"/>
     <w:tmpl w:val="5BC619DE"/>
@@ -13048,7 +13280,7 @@
       </w:rPr>
     </w:lvl>
   </w:abstractNum>
-  <w:abstractNum w:abstractNumId="23" w15:restartNumberingAfterBreak="0">
+  <w:abstractNum w:abstractNumId="24" w15:restartNumberingAfterBreak="0">
     <w:nsid w:val="6553644A"/>
     <w:multiLevelType w:val="hybridMultilevel"/>
     <w:tmpl w:val="59489BA0"/>
@@ -13161,7 +13393,7 @@
       </w:rPr>
     </w:lvl>
   </w:abstractNum>
-  <w:abstractNum w:abstractNumId="24" w15:restartNumberingAfterBreak="0">
+  <w:abstractNum w:abstractNumId="25" w15:restartNumberingAfterBreak="0">
     <w:nsid w:val="73083DB4"/>
     <w:multiLevelType w:val="hybridMultilevel"/>
     <w:tmpl w:val="A9C0C6A4"/>
@@ -13274,7 +13506,7 @@
       </w:rPr>
     </w:lvl>
   </w:abstractNum>
-  <w:abstractNum w:abstractNumId="25" w15:restartNumberingAfterBreak="0">
+  <w:abstractNum w:abstractNumId="26" w15:restartNumberingAfterBreak="0">
     <w:nsid w:val="76A14EC0"/>
     <w:multiLevelType w:val="hybridMultilevel"/>
     <w:tmpl w:val="D5128EE2"/>
@@ -13387,7 +13619,7 @@
       </w:rPr>
     </w:lvl>
   </w:abstractNum>
-  <w:abstractNum w:abstractNumId="26" w15:restartNumberingAfterBreak="0">
+  <w:abstractNum w:abstractNumId="27" w15:restartNumberingAfterBreak="0">
     <w:nsid w:val="7B901C56"/>
     <w:multiLevelType w:val="hybridMultilevel"/>
     <w:tmpl w:val="88BACFB8"/>
@@ -13500,7 +13732,7 @@
       </w:rPr>
     </w:lvl>
   </w:abstractNum>
-  <w:abstractNum w:abstractNumId="27" w15:restartNumberingAfterBreak="0">
+  <w:abstractNum w:abstractNumId="28" w15:restartNumberingAfterBreak="0">
     <w:nsid w:val="7C161D1C"/>
     <w:multiLevelType w:val="multilevel"/>
     <w:tmpl w:val="B8E00A28"/>
@@ -13591,96 +13823,99 @@
       </w:pPr>
     </w:lvl>
   </w:abstractNum>
-  <w:num w:numId="1" w16cid:durableId="419260388">
+  <w:num w:numId="1">
+    <w:abstractNumId w:val="28"/>
+  </w:num>
+  <w:num w:numId="2">
+    <w:abstractNumId w:val="0"/>
+  </w:num>
+  <w:num w:numId="3">
+    <w:abstractNumId w:val="5"/>
+  </w:num>
+  <w:num w:numId="4">
+    <w:abstractNumId w:val="16"/>
+  </w:num>
+  <w:num w:numId="5">
+    <w:abstractNumId w:val="11"/>
+  </w:num>
+  <w:num w:numId="6">
+    <w:abstractNumId w:val="20"/>
+  </w:num>
+  <w:num w:numId="7">
+    <w:abstractNumId w:val="6"/>
+  </w:num>
+  <w:num w:numId="8">
+    <w:abstractNumId w:val="3"/>
+  </w:num>
+  <w:num w:numId="9">
+    <w:abstractNumId w:val="21"/>
+  </w:num>
+  <w:num w:numId="10">
+    <w:abstractNumId w:val="8"/>
+  </w:num>
+  <w:num w:numId="11">
+    <w:abstractNumId w:val="7"/>
+  </w:num>
+  <w:num w:numId="12">
+    <w:abstractNumId w:val="23"/>
+  </w:num>
+  <w:num w:numId="13">
+    <w:abstractNumId w:val="14"/>
+  </w:num>
+  <w:num w:numId="14">
+    <w:abstractNumId w:val="25"/>
+  </w:num>
+  <w:num w:numId="15">
+    <w:abstractNumId w:val="22"/>
+  </w:num>
+  <w:num w:numId="16">
+    <w:abstractNumId w:val="9"/>
+  </w:num>
+  <w:num w:numId="17">
     <w:abstractNumId w:val="27"/>
   </w:num>
-  <w:num w:numId="2" w16cid:durableId="1756048127">
-    <w:abstractNumId w:val="0"/>
+  <w:num w:numId="18">
+    <w:abstractNumId w:val="26"/>
   </w:num>
-  <w:num w:numId="3" w16cid:durableId="429736647">
-    <w:abstractNumId w:val="5"/>
+  <w:num w:numId="19">
+    <w:abstractNumId w:val="19"/>
   </w:num>
-  <w:num w:numId="4" w16cid:durableId="1460486952">
+  <w:num w:numId="20">
+    <w:abstractNumId w:val="12"/>
+  </w:num>
+  <w:num w:numId="21">
     <w:abstractNumId w:val="15"/>
   </w:num>
-  <w:num w:numId="5" w16cid:durableId="1731535434">
-    <w:abstractNumId w:val="10"/>
+  <w:num w:numId="22">
+    <w:abstractNumId w:val="18"/>
   </w:num>
-  <w:num w:numId="6" w16cid:durableId="1223786335">
-    <w:abstractNumId w:val="19"/>
+  <w:num w:numId="23">
+    <w:abstractNumId w:val="17"/>
   </w:num>
-  <w:num w:numId="7" w16cid:durableId="352415206">
-    <w:abstractNumId w:val="6"/>
+  <w:num w:numId="24">
+    <w:abstractNumId w:val="4"/>
   </w:num>
-  <w:num w:numId="8" w16cid:durableId="1127040239">
-    <w:abstractNumId w:val="3"/>
+  <w:num w:numId="25">
+    <w:abstractNumId w:val="1"/>
   </w:num>
-  <w:num w:numId="9" w16cid:durableId="2034528741">
-    <w:abstractNumId w:val="20"/>
-  </w:num>
-  <w:num w:numId="10" w16cid:durableId="1408263105">
-    <w:abstractNumId w:val="8"/>
-  </w:num>
-  <w:num w:numId="11" w16cid:durableId="1488285513">
-    <w:abstractNumId w:val="7"/>
-  </w:num>
-  <w:num w:numId="12" w16cid:durableId="483860661">
-    <w:abstractNumId w:val="22"/>
-  </w:num>
-  <w:num w:numId="13" w16cid:durableId="1536502103">
+  <w:num w:numId="26">
     <w:abstractNumId w:val="13"/>
   </w:num>
-  <w:num w:numId="14" w16cid:durableId="1671059329">
+  <w:num w:numId="27">
     <w:abstractNumId w:val="24"/>
   </w:num>
-  <w:num w:numId="15" w16cid:durableId="845636275">
-    <w:abstractNumId w:val="21"/>
+  <w:num w:numId="28">
+    <w:abstractNumId w:val="2"/>
   </w:num>
-  <w:num w:numId="16" w16cid:durableId="411463630">
-    <w:abstractNumId w:val="9"/>
-  </w:num>
-  <w:num w:numId="17" w16cid:durableId="881477482">
-    <w:abstractNumId w:val="26"/>
-  </w:num>
-  <w:num w:numId="18" w16cid:durableId="993753535">
-    <w:abstractNumId w:val="25"/>
-  </w:num>
-  <w:num w:numId="19" w16cid:durableId="1520047532">
-    <w:abstractNumId w:val="18"/>
-  </w:num>
-  <w:num w:numId="20" w16cid:durableId="1671130395">
-    <w:abstractNumId w:val="11"/>
-  </w:num>
-  <w:num w:numId="21" w16cid:durableId="1918394008">
-    <w:abstractNumId w:val="14"/>
-  </w:num>
-  <w:num w:numId="22" w16cid:durableId="137261111">
-    <w:abstractNumId w:val="17"/>
-  </w:num>
-  <w:num w:numId="23" w16cid:durableId="411776594">
-    <w:abstractNumId w:val="16"/>
-  </w:num>
-  <w:num w:numId="24" w16cid:durableId="949628379">
-    <w:abstractNumId w:val="4"/>
-  </w:num>
-  <w:num w:numId="25" w16cid:durableId="1262103374">
-    <w:abstractNumId w:val="1"/>
-  </w:num>
-  <w:num w:numId="26" w16cid:durableId="2084981682">
-    <w:abstractNumId w:val="12"/>
-  </w:num>
-  <w:num w:numId="27" w16cid:durableId="1788355428">
-    <w:abstractNumId w:val="23"/>
-  </w:num>
-  <w:num w:numId="28" w16cid:durableId="275722549">
-    <w:abstractNumId w:val="2"/>
+  <w:num w:numId="29">
+    <w:abstractNumId w:val="10"/>
   </w:num>
   <w:numIdMacAtCleanup w:val="28"/>
 </w:numbering>
 </file>
 
 <file path=word/styles.xml><?xml version="1.0" encoding="utf-8"?>
-<w:styles xmlns:mc="http://schemas.openxmlformats.org/markup-compatibility/2006" xmlns:r="http://schemas.openxmlformats.org/officeDocument/2006/relationships" xmlns:w="http://schemas.openxmlformats.org/wordprocessingml/2006/main" xmlns:w14="http://schemas.microsoft.com/office/word/2010/wordml" xmlns:w15="http://schemas.microsoft.com/office/word/2012/wordml" xmlns:w16cex="http://schemas.microsoft.com/office/word/2018/wordml/cex" xmlns:w16cid="http://schemas.microsoft.com/office/word/2016/wordml/cid" xmlns:w16="http://schemas.microsoft.com/office/word/2018/wordml" xmlns:w16du="http://schemas.microsoft.com/office/word/2023/wordml/word16du" xmlns:w16sdtdh="http://schemas.microsoft.com/office/word/2020/wordml/sdtdatahash" xmlns:w16sdtfl="http://schemas.microsoft.com/office/word/2024/wordml/sdtformatlock" xmlns:w16se="http://schemas.microsoft.com/office/word/2015/wordml/symex" mc:Ignorable="w14 w15 w16se w16cid w16 w16cex w16sdtdh w16sdtfl w16du">
+<w:styles xmlns:mc="http://schemas.openxmlformats.org/markup-compatibility/2006" xmlns:r="http://schemas.openxmlformats.org/officeDocument/2006/relationships" xmlns:w="http://schemas.openxmlformats.org/wordprocessingml/2006/main" xmlns:w14="http://schemas.microsoft.com/office/word/2010/wordml" xmlns:w15="http://schemas.microsoft.com/office/word/2012/wordml" xmlns:w16cex="http://schemas.microsoft.com/office/word/2018/wordml/cex" xmlns:w16cid="http://schemas.microsoft.com/office/word/2016/wordml/cid" xmlns:w16="http://schemas.microsoft.com/office/word/2018/wordml" xmlns:w16sdtdh="http://schemas.microsoft.com/office/word/2020/wordml/sdtdatahash" xmlns:w16se="http://schemas.microsoft.com/office/word/2015/wordml/symex" mc:Ignorable="w14 w15 w16se w16cid w16 w16cex w16sdtdh">
   <w:docDefaults>
     <w:rPrDefault>
       <w:rPr>
@@ -14359,15 +14594,15 @@
     <w:link w:val="FiguraCar"/>
     <w:autoRedefine/>
     <w:qFormat/>
-    <w:rsid w:val="008D3F19"/>
+    <w:rsid w:val="00FA026B"/>
     <w:pPr>
       <w:numPr>
         <w:numId w:val="3"/>
       </w:numPr>
       <w:tabs>
-        <w:tab w:val="left" w:pos="1134"/>
+        <w:tab w:val="left" w:pos="851"/>
       </w:tabs>
-      <w:ind w:left="992" w:hanging="992"/>
+      <w:ind w:left="567" w:hanging="992"/>
       <w:jc w:val="center"/>
     </w:pPr>
     <w:rPr>
@@ -14385,7 +14620,7 @@
     <w:name w:val="Figura Car"/>
     <w:basedOn w:val="Fuentedeprrafopredeter"/>
     <w:link w:val="Figura"/>
-    <w:rsid w:val="008D3F19"/>
+    <w:rsid w:val="00FA026B"/>
     <w:rPr>
       <w:rFonts w:ascii="Calibri" w:hAnsi="Calibri" w:cs="Times New Roman (Cuerpo en alfa"/>
       <w:b/>
@@ -15279,6 +15514,10 @@
 </file>
 
 <file path=customXml/item1.xml><?xml version="1.0" encoding="utf-8"?>
+<b:Sources xmlns:b="http://schemas.openxmlformats.org/officeDocument/2006/bibliography" xmlns="http://schemas.openxmlformats.org/officeDocument/2006/bibliography" SelectedStyle="\APASixthEditionOfficeOnline.xsl" StyleName="APA" Version="6"/>
+</file>
+
+<file path=customXml/item2.xml><?xml version="1.0" encoding="utf-8"?>
 <p:properties xmlns:p="http://schemas.microsoft.com/office/2006/metadata/properties" xmlns:xsi="http://www.w3.org/2001/XMLSchema-instance" xmlns:pc="http://schemas.microsoft.com/office/infopath/2007/PartnerControls">
   <documentManagement>
     <TaxCatchAll xmlns="cb45339b-ced9-4d0d-8f64-77573914d53b" xsi:nil="true"/>
@@ -15289,20 +15528,7 @@
 </p:properties>
 </file>
 
-<file path=customXml/item2.xml><?xml version="1.0" encoding="utf-8"?>
-<b:Sources xmlns:b="http://schemas.openxmlformats.org/officeDocument/2006/bibliography" xmlns="http://schemas.openxmlformats.org/officeDocument/2006/bibliography" SelectedStyle="\APASixthEditionOfficeOnline.xsl" StyleName="APA" Version="6"/>
-</file>
-
 <file path=customXml/item3.xml><?xml version="1.0" encoding="utf-8"?>
-<?mso-contentType ?>
-<FormTemplates xmlns="http://schemas.microsoft.com/sharepoint/v3/contenttype/forms">
-  <Display>DocumentLibraryForm</Display>
-  <Edit>DocumentLibraryForm</Edit>
-  <New>DocumentLibraryForm</New>
-</FormTemplates>
-</file>
-
-<file path=customXml/item4.xml><?xml version="1.0" encoding="utf-8"?>
 <ct:contentTypeSchema xmlns:ct="http://schemas.microsoft.com/office/2006/metadata/contentType" xmlns:ma="http://schemas.microsoft.com/office/2006/metadata/properties/metaAttributes" ct:_="" ma:_="" ma:contentTypeName="Documento" ma:contentTypeID="0x01010049282E1EDBE9234EA9E6D38F720E265F" ma:contentTypeVersion="15" ma:contentTypeDescription="Crear nuevo documento." ma:contentTypeScope="" ma:versionID="b31c7aa9eaf043a08b87120b3c4916e3">
   <xsd:schema xmlns:xsd="http://www.w3.org/2001/XMLSchema" xmlns:xs="http://www.w3.org/2001/XMLSchema" xmlns:p="http://schemas.microsoft.com/office/2006/metadata/properties" xmlns:ns2="cb45339b-ced9-4d0d-8f64-77573914d53b" xmlns:ns3="43a3ca16-9c26-4813-b83f-4aec9927b43f" targetNamespace="http://schemas.microsoft.com/office/2006/metadata/properties" ma:root="true" ma:fieldsID="3533d065b04d75c457075bc55f1f5315" ns2:_="" ns3:_="">
     <xsd:import namespace="cb45339b-ced9-4d0d-8f64-77573914d53b"/>
@@ -15537,7 +15763,24 @@
 </ct:contentTypeSchema>
 </file>
 
+<file path=customXml/item4.xml><?xml version="1.0" encoding="utf-8"?>
+<?mso-contentType ?>
+<FormTemplates xmlns="http://schemas.microsoft.com/sharepoint/v3/contenttype/forms">
+  <Display>DocumentLibraryForm</Display>
+  <Edit>DocumentLibraryForm</Edit>
+  <New>DocumentLibraryForm</New>
+</FormTemplates>
+</file>
+
 <file path=customXml/itemProps1.xml><?xml version="1.0" encoding="utf-8"?>
+<ds:datastoreItem xmlns:ds="http://schemas.openxmlformats.org/officeDocument/2006/customXml" ds:itemID="{E8AB44A3-7C62-4BD2-82ED-8ABC209970FA}">
+  <ds:schemaRefs>
+    <ds:schemaRef ds:uri="http://schemas.openxmlformats.org/officeDocument/2006/bibliography"/>
+  </ds:schemaRefs>
+</ds:datastoreItem>
+</file>
+
+<file path=customXml/itemProps2.xml><?xml version="1.0" encoding="utf-8"?>
 <ds:datastoreItem xmlns:ds="http://schemas.openxmlformats.org/officeDocument/2006/customXml" ds:itemID="{6929C9FE-9F22-4B98-96EF-1B541B3BD0B2}">
   <ds:schemaRefs>
     <ds:schemaRef ds:uri="http://schemas.microsoft.com/office/2006/metadata/properties"/>
@@ -15548,23 +15791,7 @@
 </ds:datastoreItem>
 </file>
 
-<file path=customXml/itemProps2.xml><?xml version="1.0" encoding="utf-8"?>
-<ds:datastoreItem xmlns:ds="http://schemas.openxmlformats.org/officeDocument/2006/customXml" ds:itemID="{E8AB44A3-7C62-4BD2-82ED-8ABC209970FA}">
-  <ds:schemaRefs>
-    <ds:schemaRef ds:uri="http://schemas.openxmlformats.org/officeDocument/2006/bibliography"/>
-  </ds:schemaRefs>
-</ds:datastoreItem>
-</file>
-
 <file path=customXml/itemProps3.xml><?xml version="1.0" encoding="utf-8"?>
-<ds:datastoreItem xmlns:ds="http://schemas.openxmlformats.org/officeDocument/2006/customXml" ds:itemID="{81CBDEC1-3B00-44ED-AD36-0268077980BA}">
-  <ds:schemaRefs>
-    <ds:schemaRef ds:uri="http://schemas.microsoft.com/sharepoint/v3/contenttype/forms"/>
-  </ds:schemaRefs>
-</ds:datastoreItem>
-</file>
-
-<file path=customXml/itemProps4.xml><?xml version="1.0" encoding="utf-8"?>
 <ds:datastoreItem xmlns:ds="http://schemas.openxmlformats.org/officeDocument/2006/customXml" ds:itemID="{DF43E046-DB0C-42D1-8C73-AE38B52F1ED7}">
   <ds:schemaRefs>
     <ds:schemaRef ds:uri="http://schemas.microsoft.com/office/2006/metadata/contentType"/>
@@ -15581,4 +15808,12 @@
     <ds:schemaRef ds:uri="http://schemas.microsoft.com/internal/obd"/>
   </ds:schemaRefs>
 </ds:datastoreItem>
+</file>
+
+<file path=customXml/itemProps4.xml><?xml version="1.0" encoding="utf-8"?>
+<ds:datastoreItem xmlns:ds="http://schemas.openxmlformats.org/officeDocument/2006/customXml" ds:itemID="{81CBDEC1-3B00-44ED-AD36-0268077980BA}">
+  <ds:schemaRefs>
+    <ds:schemaRef ds:uri="http://schemas.microsoft.com/sharepoint/v3/contenttype/forms"/>
+  </ds:schemaRefs>
+</ds:datastoreItem>
 </file>
</xml_diff>